<commit_message>
Correcciones en casos de uso, mockups y modelo de casos de uso.
Se hicieron correcciones menores en mockups de los casos de uso
registrar pago de profesor, registrar egreso, CRU profesor. Se
corrigieron las descripciones de los casosde uso registrar profesor y
registro de promocion.
</commit_message>
<xml_diff>
--- a/Diseño/Descripciones de casos de uso/Descripciones CU 14 y 16.docx
+++ b/Diseño/Descripciones de casos de uso/Descripciones CU 14 y 16.docx
@@ -1,6 +1,6 @@
 
 <file path=word/document.xml><?xml version="1.0" encoding="utf-8"?>
-<w:document xmlns:wpc="http://schemas.microsoft.com/office/word/2010/wordprocessingCanvas" xmlns:cx="http://schemas.microsoft.com/office/drawing/2014/chartex" xmlns:cx1="http://schemas.microsoft.com/office/drawing/2015/9/8/chartex" xmlns:cx2="http://schemas.microsoft.com/office/drawing/2015/10/21/chartex" xmlns:cx3="http://schemas.microsoft.com/office/drawing/2016/5/9/chartex" xmlns:cx4="http://schemas.microsoft.com/office/drawing/2016/5/10/chartex" xmlns:cx5="http://schemas.microsoft.com/office/drawing/2016/5/11/chartex" xmlns:cx6="http://schemas.microsoft.com/office/drawing/2016/5/12/chartex" xmlns:cx7="http://schemas.microsoft.com/office/drawing/2016/5/13/chartex" xmlns:cx8="http://schemas.microsoft.com/office/drawing/2016/5/14/chartex" xmlns:mc="http://schemas.openxmlformats.org/markup-compatibility/2006" xmlns:aink="http://schemas.microsoft.com/office/drawing/2016/ink" xmlns:am3d="http://schemas.microsoft.com/office/drawing/2017/model3d" xmlns:o="urn:schemas-microsoft-com:office:office" xmlns:r="http://schemas.openxmlformats.org/officeDocument/2006/relationships" xmlns:m="http://schemas.openxmlformats.org/officeDocument/2006/math" xmlns:v="urn:schemas-microsoft-com:vml" xmlns:wp14="http://schemas.microsoft.com/office/word/2010/wordprocessingDrawing" xmlns:wp="http://schemas.openxmlformats.org/drawingml/2006/wordprocessingDrawing" xmlns:w10="urn:schemas-microsoft-com:office:word" xmlns:w="http://schemas.openxmlformats.org/wordprocessingml/2006/main" xmlns:w14="http://schemas.microsoft.com/office/word/2010/wordml" xmlns:w15="http://schemas.microsoft.com/office/word/2012/wordml" xmlns:w16cid="http://schemas.microsoft.com/office/word/2016/wordml/cid" xmlns:w16se="http://schemas.microsoft.com/office/word/2015/wordml/symex" xmlns:wpg="http://schemas.microsoft.com/office/word/2010/wordprocessingGroup" xmlns:wpi="http://schemas.microsoft.com/office/word/2010/wordprocessingInk" xmlns:wne="http://schemas.microsoft.com/office/word/2006/wordml" xmlns:wps="http://schemas.microsoft.com/office/word/2010/wordprocessingShape" mc:Ignorable="w14 w15 w16se w16cid wp14">
+<w:document xmlns:wpc="http://schemas.microsoft.com/office/word/2010/wordprocessingCanvas" xmlns:mc="http://schemas.openxmlformats.org/markup-compatibility/2006" xmlns:o="urn:schemas-microsoft-com:office:office" xmlns:r="http://schemas.openxmlformats.org/officeDocument/2006/relationships" xmlns:m="http://schemas.openxmlformats.org/officeDocument/2006/math" xmlns:v="urn:schemas-microsoft-com:vml" xmlns:wp14="http://schemas.microsoft.com/office/word/2010/wordprocessingDrawing" xmlns:wp="http://schemas.openxmlformats.org/drawingml/2006/wordprocessingDrawing" xmlns:w10="urn:schemas-microsoft-com:office:word" xmlns:w="http://schemas.openxmlformats.org/wordprocessingml/2006/main" xmlns:w14="http://schemas.microsoft.com/office/word/2010/wordml" xmlns:wpg="http://schemas.microsoft.com/office/word/2010/wordprocessingGroup" xmlns:wpi="http://schemas.microsoft.com/office/word/2010/wordprocessingInk" xmlns:wne="http://schemas.microsoft.com/office/word/2006/wordml" xmlns:wps="http://schemas.microsoft.com/office/word/2010/wordprocessingShape" mc:Ignorable="w14 wp14">
   <w:body>
     <w:tbl>
       <w:tblPr>
@@ -11,7 +11,7 @@
       </w:tblPr>
       <w:tblGrid>
         <w:gridCol w:w="2204"/>
-        <w:gridCol w:w="6624"/>
+        <w:gridCol w:w="6797"/>
       </w:tblGrid>
       <w:tr>
         <w:tc>
@@ -502,15 +502,15 @@
                 <w:sz w:val="24"/>
                 <w:szCs w:val="24"/>
               </w:rPr>
-              <w:t>El sistema solicita los datos del profesor y el monto a pagar</w:t>
-            </w:r>
-            <w:r>
-              <w:rPr>
-                <w:rFonts w:ascii="Arial" w:hAnsi="Arial" w:cs="Arial"/>
-                <w:sz w:val="24"/>
-                <w:szCs w:val="24"/>
-              </w:rPr>
-              <w:t>.</w:t>
+              <w:t>El sistema solicita</w:t>
+            </w:r>
+            <w:r>
+              <w:rPr>
+                <w:rFonts w:ascii="Arial" w:hAnsi="Arial" w:cs="Arial"/>
+                <w:sz w:val="24"/>
+                <w:szCs w:val="24"/>
+              </w:rPr>
+              <w:t xml:space="preserve"> el nombre del profesor.</w:t>
             </w:r>
           </w:p>
           <w:p>
@@ -532,7 +532,23 @@
                 <w:sz w:val="24"/>
                 <w:szCs w:val="24"/>
               </w:rPr>
-              <w:t>El director selecciona el nombre del profesor, ingresa el monto a pagar y selecciona aceptar.</w:t>
+              <w:t>El director selecciona el nombre del profesor</w:t>
+            </w:r>
+            <w:r>
+              <w:rPr>
+                <w:rFonts w:ascii="Arial" w:hAnsi="Arial" w:cs="Arial"/>
+                <w:sz w:val="24"/>
+                <w:szCs w:val="24"/>
+              </w:rPr>
+              <w:t xml:space="preserve"> </w:t>
+            </w:r>
+            <w:r>
+              <w:rPr>
+                <w:rFonts w:ascii="Arial" w:hAnsi="Arial" w:cs="Arial"/>
+                <w:sz w:val="24"/>
+                <w:szCs w:val="24"/>
+              </w:rPr>
+              <w:t xml:space="preserve"> y selecciona aceptar.</w:t>
             </w:r>
           </w:p>
           <w:p>
@@ -554,7 +570,17 @@
                 <w:sz w:val="24"/>
                 <w:szCs w:val="24"/>
               </w:rPr>
-              <w:t>El sistema valida las entradas, verifica la validez del registro, guarda los datos y notifica al director que el pago se ha realizado exitosamente.</w:t>
+              <w:t>El sistema valida las entradas,</w:t>
+            </w:r>
+            <w:bookmarkStart w:id="0" w:name="_GoBack"/>
+            <w:bookmarkEnd w:id="0"/>
+            <w:r>
+              <w:rPr>
+                <w:rFonts w:ascii="Arial" w:hAnsi="Arial" w:cs="Arial"/>
+                <w:sz w:val="24"/>
+                <w:szCs w:val="24"/>
+              </w:rPr>
+              <w:t xml:space="preserve"> guarda los datos y notifica al director que el pago se ha realizado exitosamente.</w:t>
             </w:r>
           </w:p>
         </w:tc>
@@ -779,7 +805,7 @@
       </w:tblPr>
       <w:tblGrid>
         <w:gridCol w:w="2204"/>
-        <w:gridCol w:w="6624"/>
+        <w:gridCol w:w="6797"/>
       </w:tblGrid>
       <w:tr>
         <w:tc>
@@ -1243,7 +1269,23 @@
                 <w:sz w:val="24"/>
                 <w:szCs w:val="24"/>
               </w:rPr>
-              <w:t>El director ingresa una descripción, un enlace, un monto y selecciona aceptar.</w:t>
+              <w:t>El director ingresa una descripción, un enlace, un monto</w:t>
+            </w:r>
+            <w:r>
+              <w:rPr>
+                <w:rFonts w:ascii="Arial" w:hAnsi="Arial" w:cs="Arial"/>
+                <w:sz w:val="24"/>
+                <w:szCs w:val="24"/>
+              </w:rPr>
+              <w:t>, fecha inicio, fecha de fin</w:t>
+            </w:r>
+            <w:r>
+              <w:rPr>
+                <w:rFonts w:ascii="Arial" w:hAnsi="Arial" w:cs="Arial"/>
+                <w:sz w:val="24"/>
+                <w:szCs w:val="24"/>
+              </w:rPr>
+              <w:t xml:space="preserve"> y selecciona aceptar.</w:t>
             </w:r>
           </w:p>
           <w:p>
@@ -1369,8 +1411,6 @@
               </w:rPr>
               <w:t>3.2. El sistema regresa al paso 3 del flujo normal.</w:t>
             </w:r>
-            <w:bookmarkStart w:id="0" w:name="_GoBack"/>
-            <w:bookmarkEnd w:id="0"/>
           </w:p>
         </w:tc>
       </w:tr>
@@ -1453,23 +1493,7 @@
                 <w:sz w:val="24"/>
                 <w:szCs w:val="24"/>
               </w:rPr>
-              <w:t>El sistema muestra al usuario que no existe conexión con el sistema, que intente m</w:t>
-            </w:r>
-            <w:r>
-              <w:rPr>
-                <w:rFonts w:ascii="Arial" w:hAnsi="Arial" w:cs="Arial"/>
-                <w:sz w:val="24"/>
-                <w:szCs w:val="24"/>
-              </w:rPr>
-              <w:t>á</w:t>
-            </w:r>
-            <w:r>
-              <w:rPr>
-                <w:rFonts w:ascii="Arial" w:hAnsi="Arial" w:cs="Arial"/>
-                <w:sz w:val="24"/>
-                <w:szCs w:val="24"/>
-              </w:rPr>
-              <w:t>s tarde.</w:t>
+              <w:t>El sistema muestra al usuario que no existe conexión con el sistema, que intente más tarde.</w:t>
             </w:r>
           </w:p>
         </w:tc>
@@ -1487,7 +1511,7 @@
 </file>
 
 <file path=word/endnotes.xml><?xml version="1.0" encoding="utf-8"?>
-<w:endnotes xmlns:wpc="http://schemas.microsoft.com/office/word/2010/wordprocessingCanvas" xmlns:cx="http://schemas.microsoft.com/office/drawing/2014/chartex" xmlns:cx1="http://schemas.microsoft.com/office/drawing/2015/9/8/chartex" xmlns:cx2="http://schemas.microsoft.com/office/drawing/2015/10/21/chartex" xmlns:cx3="http://schemas.microsoft.com/office/drawing/2016/5/9/chartex" xmlns:cx4="http://schemas.microsoft.com/office/drawing/2016/5/10/chartex" xmlns:cx5="http://schemas.microsoft.com/office/drawing/2016/5/11/chartex" xmlns:cx6="http://schemas.microsoft.com/office/drawing/2016/5/12/chartex" xmlns:cx7="http://schemas.microsoft.com/office/drawing/2016/5/13/chartex" xmlns:cx8="http://schemas.microsoft.com/office/drawing/2016/5/14/chartex" xmlns:mc="http://schemas.openxmlformats.org/markup-compatibility/2006" xmlns:aink="http://schemas.microsoft.com/office/drawing/2016/ink" xmlns:am3d="http://schemas.microsoft.com/office/drawing/2017/model3d" xmlns:o="urn:schemas-microsoft-com:office:office" xmlns:r="http://schemas.openxmlformats.org/officeDocument/2006/relationships" xmlns:m="http://schemas.openxmlformats.org/officeDocument/2006/math" xmlns:v="urn:schemas-microsoft-com:vml" xmlns:wp14="http://schemas.microsoft.com/office/word/2010/wordprocessingDrawing" xmlns:wp="http://schemas.openxmlformats.org/drawingml/2006/wordprocessingDrawing" xmlns:w10="urn:schemas-microsoft-com:office:word" xmlns:w="http://schemas.openxmlformats.org/wordprocessingml/2006/main" xmlns:w14="http://schemas.microsoft.com/office/word/2010/wordml" xmlns:w15="http://schemas.microsoft.com/office/word/2012/wordml" xmlns:w16cid="http://schemas.microsoft.com/office/word/2016/wordml/cid" xmlns:w16se="http://schemas.microsoft.com/office/word/2015/wordml/symex" xmlns:wpg="http://schemas.microsoft.com/office/word/2010/wordprocessingGroup" xmlns:wpi="http://schemas.microsoft.com/office/word/2010/wordprocessingInk" xmlns:wne="http://schemas.microsoft.com/office/word/2006/wordml" xmlns:wps="http://schemas.microsoft.com/office/word/2010/wordprocessingShape" mc:Ignorable="w14 w15 w16se w16cid wp14">
+<w:endnotes xmlns:wpc="http://schemas.microsoft.com/office/word/2010/wordprocessingCanvas" xmlns:mc="http://schemas.openxmlformats.org/markup-compatibility/2006" xmlns:o="urn:schemas-microsoft-com:office:office" xmlns:r="http://schemas.openxmlformats.org/officeDocument/2006/relationships" xmlns:m="http://schemas.openxmlformats.org/officeDocument/2006/math" xmlns:v="urn:schemas-microsoft-com:vml" xmlns:wp14="http://schemas.microsoft.com/office/word/2010/wordprocessingDrawing" xmlns:wp="http://schemas.openxmlformats.org/drawingml/2006/wordprocessingDrawing" xmlns:w10="urn:schemas-microsoft-com:office:word" xmlns:w="http://schemas.openxmlformats.org/wordprocessingml/2006/main" xmlns:w14="http://schemas.microsoft.com/office/word/2010/wordml" xmlns:wpg="http://schemas.microsoft.com/office/word/2010/wordprocessingGroup" xmlns:wpi="http://schemas.microsoft.com/office/word/2010/wordprocessingInk" xmlns:wne="http://schemas.microsoft.com/office/word/2006/wordml" xmlns:wps="http://schemas.microsoft.com/office/word/2010/wordprocessingShape" mc:Ignorable="w14 wp14">
   <w:endnote w:type="separator" w:id="-1">
     <w:p>
       <w:pPr>
@@ -1512,7 +1536,7 @@
 </file>
 
 <file path=word/footnotes.xml><?xml version="1.0" encoding="utf-8"?>
-<w:footnotes xmlns:wpc="http://schemas.microsoft.com/office/word/2010/wordprocessingCanvas" xmlns:cx="http://schemas.microsoft.com/office/drawing/2014/chartex" xmlns:cx1="http://schemas.microsoft.com/office/drawing/2015/9/8/chartex" xmlns:cx2="http://schemas.microsoft.com/office/drawing/2015/10/21/chartex" xmlns:cx3="http://schemas.microsoft.com/office/drawing/2016/5/9/chartex" xmlns:cx4="http://schemas.microsoft.com/office/drawing/2016/5/10/chartex" xmlns:cx5="http://schemas.microsoft.com/office/drawing/2016/5/11/chartex" xmlns:cx6="http://schemas.microsoft.com/office/drawing/2016/5/12/chartex" xmlns:cx7="http://schemas.microsoft.com/office/drawing/2016/5/13/chartex" xmlns:cx8="http://schemas.microsoft.com/office/drawing/2016/5/14/chartex" xmlns:mc="http://schemas.openxmlformats.org/markup-compatibility/2006" xmlns:aink="http://schemas.microsoft.com/office/drawing/2016/ink" xmlns:am3d="http://schemas.microsoft.com/office/drawing/2017/model3d" xmlns:o="urn:schemas-microsoft-com:office:office" xmlns:r="http://schemas.openxmlformats.org/officeDocument/2006/relationships" xmlns:m="http://schemas.openxmlformats.org/officeDocument/2006/math" xmlns:v="urn:schemas-microsoft-com:vml" xmlns:wp14="http://schemas.microsoft.com/office/word/2010/wordprocessingDrawing" xmlns:wp="http://schemas.openxmlformats.org/drawingml/2006/wordprocessingDrawing" xmlns:w10="urn:schemas-microsoft-com:office:word" xmlns:w="http://schemas.openxmlformats.org/wordprocessingml/2006/main" xmlns:w14="http://schemas.microsoft.com/office/word/2010/wordml" xmlns:w15="http://schemas.microsoft.com/office/word/2012/wordml" xmlns:w16cid="http://schemas.microsoft.com/office/word/2016/wordml/cid" xmlns:w16se="http://schemas.microsoft.com/office/word/2015/wordml/symex" xmlns:wpg="http://schemas.microsoft.com/office/word/2010/wordprocessingGroup" xmlns:wpi="http://schemas.microsoft.com/office/word/2010/wordprocessingInk" xmlns:wne="http://schemas.microsoft.com/office/word/2006/wordml" xmlns:wps="http://schemas.microsoft.com/office/word/2010/wordprocessingShape" mc:Ignorable="w14 w15 w16se w16cid wp14">
+<w:footnotes xmlns:wpc="http://schemas.microsoft.com/office/word/2010/wordprocessingCanvas" xmlns:mc="http://schemas.openxmlformats.org/markup-compatibility/2006" xmlns:o="urn:schemas-microsoft-com:office:office" xmlns:r="http://schemas.openxmlformats.org/officeDocument/2006/relationships" xmlns:m="http://schemas.openxmlformats.org/officeDocument/2006/math" xmlns:v="urn:schemas-microsoft-com:vml" xmlns:wp14="http://schemas.microsoft.com/office/word/2010/wordprocessingDrawing" xmlns:wp="http://schemas.openxmlformats.org/drawingml/2006/wordprocessingDrawing" xmlns:w10="urn:schemas-microsoft-com:office:word" xmlns:w="http://schemas.openxmlformats.org/wordprocessingml/2006/main" xmlns:w14="http://schemas.microsoft.com/office/word/2010/wordml" xmlns:wpg="http://schemas.microsoft.com/office/word/2010/wordprocessingGroup" xmlns:wpi="http://schemas.microsoft.com/office/word/2010/wordprocessingInk" xmlns:wne="http://schemas.microsoft.com/office/word/2006/wordml" xmlns:wps="http://schemas.microsoft.com/office/word/2010/wordprocessingShape" mc:Ignorable="w14 wp14">
   <w:footnote w:type="separator" w:id="-1">
     <w:p>
       <w:pPr>
@@ -1537,8 +1561,8 @@
 </file>
 
 <file path=word/numbering.xml><?xml version="1.0" encoding="utf-8"?>
-<w:numbering xmlns:wpc="http://schemas.microsoft.com/office/word/2010/wordprocessingCanvas" xmlns:cx="http://schemas.microsoft.com/office/drawing/2014/chartex" xmlns:cx1="http://schemas.microsoft.com/office/drawing/2015/9/8/chartex" xmlns:cx2="http://schemas.microsoft.com/office/drawing/2015/10/21/chartex" xmlns:cx3="http://schemas.microsoft.com/office/drawing/2016/5/9/chartex" xmlns:cx4="http://schemas.microsoft.com/office/drawing/2016/5/10/chartex" xmlns:cx5="http://schemas.microsoft.com/office/drawing/2016/5/11/chartex" xmlns:cx6="http://schemas.microsoft.com/office/drawing/2016/5/12/chartex" xmlns:cx7="http://schemas.microsoft.com/office/drawing/2016/5/13/chartex" xmlns:cx8="http://schemas.microsoft.com/office/drawing/2016/5/14/chartex" xmlns:mc="http://schemas.openxmlformats.org/markup-compatibility/2006" xmlns:aink="http://schemas.microsoft.com/office/drawing/2016/ink" xmlns:am3d="http://schemas.microsoft.com/office/drawing/2017/model3d" xmlns:o="urn:schemas-microsoft-com:office:office" xmlns:r="http://schemas.openxmlformats.org/officeDocument/2006/relationships" xmlns:m="http://schemas.openxmlformats.org/officeDocument/2006/math" xmlns:v="urn:schemas-microsoft-com:vml" xmlns:wp14="http://schemas.microsoft.com/office/word/2010/wordprocessingDrawing" xmlns:wp="http://schemas.openxmlformats.org/drawingml/2006/wordprocessingDrawing" xmlns:w10="urn:schemas-microsoft-com:office:word" xmlns:w="http://schemas.openxmlformats.org/wordprocessingml/2006/main" xmlns:w14="http://schemas.microsoft.com/office/word/2010/wordml" xmlns:w15="http://schemas.microsoft.com/office/word/2012/wordml" xmlns:w16cid="http://schemas.microsoft.com/office/word/2016/wordml/cid" xmlns:w16se="http://schemas.microsoft.com/office/word/2015/wordml/symex" xmlns:wpg="http://schemas.microsoft.com/office/word/2010/wordprocessingGroup" xmlns:wpi="http://schemas.microsoft.com/office/word/2010/wordprocessingInk" xmlns:wne="http://schemas.microsoft.com/office/word/2006/wordml" xmlns:wps="http://schemas.microsoft.com/office/word/2010/wordprocessingShape" mc:Ignorable="w14 w15 w16se w16cid wp14">
-  <w:abstractNum w:abstractNumId="0" w15:restartNumberingAfterBreak="0">
+<w:numbering xmlns:wpc="http://schemas.microsoft.com/office/word/2010/wordprocessingCanvas" xmlns:mc="http://schemas.openxmlformats.org/markup-compatibility/2006" xmlns:o="urn:schemas-microsoft-com:office:office" xmlns:r="http://schemas.openxmlformats.org/officeDocument/2006/relationships" xmlns:m="http://schemas.openxmlformats.org/officeDocument/2006/math" xmlns:v="urn:schemas-microsoft-com:vml" xmlns:wp14="http://schemas.microsoft.com/office/word/2010/wordprocessingDrawing" xmlns:wp="http://schemas.openxmlformats.org/drawingml/2006/wordprocessingDrawing" xmlns:w10="urn:schemas-microsoft-com:office:word" xmlns:w="http://schemas.openxmlformats.org/wordprocessingml/2006/main" xmlns:w14="http://schemas.microsoft.com/office/word/2010/wordml" xmlns:wpg="http://schemas.microsoft.com/office/word/2010/wordprocessingGroup" xmlns:wpi="http://schemas.microsoft.com/office/word/2010/wordprocessingInk" xmlns:wne="http://schemas.microsoft.com/office/word/2006/wordml" xmlns:wps="http://schemas.microsoft.com/office/word/2010/wordprocessingShape" mc:Ignorable="w14 wp14">
+  <w:abstractNum w:abstractNumId="0">
     <w:nsid w:val="0996009E"/>
     <w:multiLevelType w:val="hybridMultilevel"/>
     <w:tmpl w:val="68920350"/>
@@ -1627,7 +1651,7 @@
       </w:pPr>
     </w:lvl>
   </w:abstractNum>
-  <w:abstractNum w:abstractNumId="1" w15:restartNumberingAfterBreak="0">
+  <w:abstractNum w:abstractNumId="1">
     <w:nsid w:val="0A9C2FC4"/>
     <w:multiLevelType w:val="hybridMultilevel"/>
     <w:tmpl w:val="A860E466"/>
@@ -1716,7 +1740,7 @@
       </w:pPr>
     </w:lvl>
   </w:abstractNum>
-  <w:abstractNum w:abstractNumId="2" w15:restartNumberingAfterBreak="0">
+  <w:abstractNum w:abstractNumId="2">
     <w:nsid w:val="2064605E"/>
     <w:multiLevelType w:val="multilevel"/>
     <w:tmpl w:val="8AD811BC"/>
@@ -1837,7 +1861,7 @@
       </w:rPr>
     </w:lvl>
   </w:abstractNum>
-  <w:abstractNum w:abstractNumId="3" w15:restartNumberingAfterBreak="0">
+  <w:abstractNum w:abstractNumId="3">
     <w:nsid w:val="27383861"/>
     <w:multiLevelType w:val="multilevel"/>
     <w:tmpl w:val="437A1A80"/>
@@ -1958,7 +1982,7 @@
       </w:rPr>
     </w:lvl>
   </w:abstractNum>
-  <w:abstractNum w:abstractNumId="4" w15:restartNumberingAfterBreak="0">
+  <w:abstractNum w:abstractNumId="4">
     <w:nsid w:val="2DD910CC"/>
     <w:multiLevelType w:val="multilevel"/>
     <w:tmpl w:val="24789226"/>
@@ -2079,7 +2103,7 @@
       </w:rPr>
     </w:lvl>
   </w:abstractNum>
-  <w:abstractNum w:abstractNumId="5" w15:restartNumberingAfterBreak="0">
+  <w:abstractNum w:abstractNumId="5">
     <w:nsid w:val="32C86263"/>
     <w:multiLevelType w:val="hybridMultilevel"/>
     <w:tmpl w:val="787A71FE"/>
@@ -2168,7 +2192,7 @@
       </w:pPr>
     </w:lvl>
   </w:abstractNum>
-  <w:abstractNum w:abstractNumId="6" w15:restartNumberingAfterBreak="0">
+  <w:abstractNum w:abstractNumId="6">
     <w:nsid w:val="43BF37EC"/>
     <w:multiLevelType w:val="hybridMultilevel"/>
     <w:tmpl w:val="ECAAED4A"/>
@@ -2257,7 +2281,7 @@
       </w:pPr>
     </w:lvl>
   </w:abstractNum>
-  <w:abstractNum w:abstractNumId="7" w15:restartNumberingAfterBreak="0">
+  <w:abstractNum w:abstractNumId="7">
     <w:nsid w:val="47B249F0"/>
     <w:multiLevelType w:val="hybridMultilevel"/>
     <w:tmpl w:val="58401948"/>
@@ -2346,7 +2370,7 @@
       </w:pPr>
     </w:lvl>
   </w:abstractNum>
-  <w:abstractNum w:abstractNumId="8" w15:restartNumberingAfterBreak="0">
+  <w:abstractNum w:abstractNumId="8">
     <w:nsid w:val="5479738D"/>
     <w:multiLevelType w:val="hybridMultilevel"/>
     <w:tmpl w:val="D88C02B2"/>
@@ -2435,7 +2459,7 @@
       </w:pPr>
     </w:lvl>
   </w:abstractNum>
-  <w:abstractNum w:abstractNumId="9" w15:restartNumberingAfterBreak="0">
+  <w:abstractNum w:abstractNumId="9">
     <w:nsid w:val="6FF37EB4"/>
     <w:multiLevelType w:val="hybridMultilevel"/>
     <w:tmpl w:val="1CF4FF78"/>
@@ -2558,7 +2582,7 @@
 </file>
 
 <file path=word/styles.xml><?xml version="1.0" encoding="utf-8"?>
-<w:styles xmlns:mc="http://schemas.openxmlformats.org/markup-compatibility/2006" xmlns:r="http://schemas.openxmlformats.org/officeDocument/2006/relationships" xmlns:w="http://schemas.openxmlformats.org/wordprocessingml/2006/main" xmlns:w14="http://schemas.microsoft.com/office/word/2010/wordml" xmlns:w15="http://schemas.microsoft.com/office/word/2012/wordml" xmlns:w16cid="http://schemas.microsoft.com/office/word/2016/wordml/cid" xmlns:w16se="http://schemas.microsoft.com/office/word/2015/wordml/symex" mc:Ignorable="w14 w15 w16se w16cid">
+<w:styles xmlns:mc="http://schemas.openxmlformats.org/markup-compatibility/2006" xmlns:r="http://schemas.openxmlformats.org/officeDocument/2006/relationships" xmlns:w="http://schemas.openxmlformats.org/wordprocessingml/2006/main" xmlns:w14="http://schemas.microsoft.com/office/word/2010/wordml" mc:Ignorable="w14">
   <w:docDefaults>
     <w:rPrDefault>
       <w:rPr>
@@ -2574,382 +2598,144 @@
       </w:pPr>
     </w:pPrDefault>
   </w:docDefaults>
-  <w:latentStyles w:defLockedState="0" w:defUIPriority="99" w:defSemiHidden="0" w:defUnhideWhenUsed="0" w:defQFormat="0" w:count="375">
-    <w:lsdException w:name="Normal" w:uiPriority="0" w:qFormat="1"/>
-    <w:lsdException w:name="heading 1" w:uiPriority="9" w:qFormat="1"/>
-    <w:lsdException w:name="heading 2" w:semiHidden="1" w:uiPriority="9" w:unhideWhenUsed="1" w:qFormat="1"/>
-    <w:lsdException w:name="heading 3" w:semiHidden="1" w:uiPriority="9" w:unhideWhenUsed="1" w:qFormat="1"/>
-    <w:lsdException w:name="heading 4" w:semiHidden="1" w:uiPriority="9" w:unhideWhenUsed="1" w:qFormat="1"/>
-    <w:lsdException w:name="heading 5" w:semiHidden="1" w:uiPriority="9" w:unhideWhenUsed="1" w:qFormat="1"/>
-    <w:lsdException w:name="heading 6" w:semiHidden="1" w:uiPriority="9" w:unhideWhenUsed="1" w:qFormat="1"/>
-    <w:lsdException w:name="heading 7" w:semiHidden="1" w:uiPriority="9" w:unhideWhenUsed="1" w:qFormat="1"/>
-    <w:lsdException w:name="heading 8" w:semiHidden="1" w:uiPriority="9" w:unhideWhenUsed="1" w:qFormat="1"/>
-    <w:lsdException w:name="heading 9" w:semiHidden="1" w:uiPriority="9" w:unhideWhenUsed="1" w:qFormat="1"/>
-    <w:lsdException w:name="index 1" w:semiHidden="1" w:unhideWhenUsed="1"/>
-    <w:lsdException w:name="index 2" w:semiHidden="1" w:unhideWhenUsed="1"/>
-    <w:lsdException w:name="index 3" w:semiHidden="1" w:unhideWhenUsed="1"/>
-    <w:lsdException w:name="index 4" w:semiHidden="1" w:unhideWhenUsed="1"/>
-    <w:lsdException w:name="index 5" w:semiHidden="1" w:unhideWhenUsed="1"/>
-    <w:lsdException w:name="index 6" w:semiHidden="1" w:unhideWhenUsed="1"/>
-    <w:lsdException w:name="index 7" w:semiHidden="1" w:unhideWhenUsed="1"/>
-    <w:lsdException w:name="index 8" w:semiHidden="1" w:unhideWhenUsed="1"/>
-    <w:lsdException w:name="index 9" w:semiHidden="1" w:unhideWhenUsed="1"/>
-    <w:lsdException w:name="toc 1" w:semiHidden="1" w:uiPriority="39" w:unhideWhenUsed="1"/>
-    <w:lsdException w:name="toc 2" w:semiHidden="1" w:uiPriority="39" w:unhideWhenUsed="1"/>
-    <w:lsdException w:name="toc 3" w:semiHidden="1" w:uiPriority="39" w:unhideWhenUsed="1"/>
-    <w:lsdException w:name="toc 4" w:semiHidden="1" w:uiPriority="39" w:unhideWhenUsed="1"/>
-    <w:lsdException w:name="toc 5" w:semiHidden="1" w:uiPriority="39" w:unhideWhenUsed="1"/>
-    <w:lsdException w:name="toc 6" w:semiHidden="1" w:uiPriority="39" w:unhideWhenUsed="1"/>
-    <w:lsdException w:name="toc 7" w:semiHidden="1" w:uiPriority="39" w:unhideWhenUsed="1"/>
-    <w:lsdException w:name="toc 8" w:semiHidden="1" w:uiPriority="39" w:unhideWhenUsed="1"/>
-    <w:lsdException w:name="toc 9" w:semiHidden="1" w:uiPriority="39" w:unhideWhenUsed="1"/>
-    <w:lsdException w:name="Normal Indent" w:semiHidden="1" w:unhideWhenUsed="1"/>
-    <w:lsdException w:name="footnote text" w:semiHidden="1" w:unhideWhenUsed="1"/>
-    <w:lsdException w:name="annotation text" w:semiHidden="1" w:unhideWhenUsed="1"/>
-    <w:lsdException w:name="header" w:semiHidden="1" w:unhideWhenUsed="1"/>
-    <w:lsdException w:name="footer" w:semiHidden="1" w:unhideWhenUsed="1"/>
-    <w:lsdException w:name="index heading" w:semiHidden="1" w:unhideWhenUsed="1"/>
-    <w:lsdException w:name="caption" w:semiHidden="1" w:uiPriority="35" w:unhideWhenUsed="1" w:qFormat="1"/>
-    <w:lsdException w:name="table of figures" w:semiHidden="1" w:unhideWhenUsed="1"/>
-    <w:lsdException w:name="envelope address" w:semiHidden="1" w:unhideWhenUsed="1"/>
-    <w:lsdException w:name="envelope return" w:semiHidden="1" w:unhideWhenUsed="1"/>
-    <w:lsdException w:name="footnote reference" w:semiHidden="1" w:unhideWhenUsed="1"/>
-    <w:lsdException w:name="annotation reference" w:semiHidden="1" w:unhideWhenUsed="1"/>
-    <w:lsdException w:name="line number" w:semiHidden="1" w:unhideWhenUsed="1"/>
-    <w:lsdException w:name="page number" w:semiHidden="1" w:unhideWhenUsed="1"/>
-    <w:lsdException w:name="endnote reference" w:semiHidden="1" w:unhideWhenUsed="1"/>
-    <w:lsdException w:name="endnote text" w:semiHidden="1" w:unhideWhenUsed="1"/>
-    <w:lsdException w:name="table of authorities" w:semiHidden="1" w:unhideWhenUsed="1"/>
-    <w:lsdException w:name="macro" w:semiHidden="1" w:unhideWhenUsed="1"/>
-    <w:lsdException w:name="toa heading" w:semiHidden="1" w:unhideWhenUsed="1"/>
-    <w:lsdException w:name="List" w:semiHidden="1" w:unhideWhenUsed="1"/>
-    <w:lsdException w:name="List Bullet" w:semiHidden="1" w:unhideWhenUsed="1"/>
-    <w:lsdException w:name="List Number" w:semiHidden="1" w:unhideWhenUsed="1"/>
-    <w:lsdException w:name="List 2" w:semiHidden="1" w:unhideWhenUsed="1"/>
-    <w:lsdException w:name="List 3" w:semiHidden="1" w:unhideWhenUsed="1"/>
-    <w:lsdException w:name="List 4" w:semiHidden="1" w:unhideWhenUsed="1"/>
-    <w:lsdException w:name="List 5" w:semiHidden="1" w:unhideWhenUsed="1"/>
-    <w:lsdException w:name="List Bullet 2" w:semiHidden="1" w:unhideWhenUsed="1"/>
-    <w:lsdException w:name="List Bullet 3" w:semiHidden="1" w:unhideWhenUsed="1"/>
-    <w:lsdException w:name="List Bullet 4" w:semiHidden="1" w:unhideWhenUsed="1"/>
-    <w:lsdException w:name="List Bullet 5" w:semiHidden="1" w:unhideWhenUsed="1"/>
-    <w:lsdException w:name="List Number 2" w:semiHidden="1" w:unhideWhenUsed="1"/>
-    <w:lsdException w:name="List Number 3" w:semiHidden="1" w:unhideWhenUsed="1"/>
-    <w:lsdException w:name="List Number 4" w:semiHidden="1" w:unhideWhenUsed="1"/>
-    <w:lsdException w:name="List Number 5" w:semiHidden="1" w:unhideWhenUsed="1"/>
-    <w:lsdException w:name="Title" w:uiPriority="10" w:qFormat="1"/>
-    <w:lsdException w:name="Closing" w:semiHidden="1" w:unhideWhenUsed="1"/>
-    <w:lsdException w:name="Signature" w:semiHidden="1" w:unhideWhenUsed="1"/>
-    <w:lsdException w:name="Default Paragraph Font" w:semiHidden="1" w:uiPriority="1" w:unhideWhenUsed="1"/>
-    <w:lsdException w:name="Body Text" w:semiHidden="1" w:unhideWhenUsed="1"/>
-    <w:lsdException w:name="Body Text Indent" w:semiHidden="1" w:unhideWhenUsed="1"/>
-    <w:lsdException w:name="List Continue" w:semiHidden="1" w:unhideWhenUsed="1"/>
-    <w:lsdException w:name="List Continue 2" w:semiHidden="1" w:unhideWhenUsed="1"/>
-    <w:lsdException w:name="List Continue 3" w:semiHidden="1" w:unhideWhenUsed="1"/>
-    <w:lsdException w:name="List Continue 4" w:semiHidden="1" w:unhideWhenUsed="1"/>
-    <w:lsdException w:name="List Continue 5" w:semiHidden="1" w:unhideWhenUsed="1"/>
-    <w:lsdException w:name="Message Header" w:semiHidden="1" w:unhideWhenUsed="1"/>
-    <w:lsdException w:name="Subtitle" w:uiPriority="11" w:qFormat="1"/>
-    <w:lsdException w:name="Salutation" w:semiHidden="1" w:unhideWhenUsed="1"/>
-    <w:lsdException w:name="Date" w:semiHidden="1" w:unhideWhenUsed="1"/>
-    <w:lsdException w:name="Body Text First Indent" w:semiHidden="1" w:unhideWhenUsed="1"/>
-    <w:lsdException w:name="Body Text First Indent 2" w:semiHidden="1" w:unhideWhenUsed="1"/>
-    <w:lsdException w:name="Note Heading" w:semiHidden="1" w:unhideWhenUsed="1"/>
-    <w:lsdException w:name="Body Text 2" w:semiHidden="1" w:unhideWhenUsed="1"/>
-    <w:lsdException w:name="Body Text 3" w:semiHidden="1" w:unhideWhenUsed="1"/>
-    <w:lsdException w:name="Body Text Indent 2" w:semiHidden="1" w:unhideWhenUsed="1"/>
-    <w:lsdException w:name="Body Text Indent 3" w:semiHidden="1" w:unhideWhenUsed="1"/>
-    <w:lsdException w:name="Block Text" w:semiHidden="1" w:unhideWhenUsed="1"/>
-    <w:lsdException w:name="Hyperlink" w:semiHidden="1" w:unhideWhenUsed="1"/>
-    <w:lsdException w:name="FollowedHyperlink" w:semiHidden="1" w:unhideWhenUsed="1"/>
-    <w:lsdException w:name="Strong" w:uiPriority="22" w:qFormat="1"/>
-    <w:lsdException w:name="Emphasis" w:uiPriority="20" w:qFormat="1"/>
-    <w:lsdException w:name="Document Map" w:semiHidden="1" w:unhideWhenUsed="1"/>
-    <w:lsdException w:name="Plain Text" w:semiHidden="1" w:unhideWhenUsed="1"/>
-    <w:lsdException w:name="E-mail Signature" w:semiHidden="1" w:unhideWhenUsed="1"/>
-    <w:lsdException w:name="HTML Top of Form" w:semiHidden="1" w:unhideWhenUsed="1"/>
-    <w:lsdException w:name="HTML Bottom of Form" w:semiHidden="1" w:unhideWhenUsed="1"/>
-    <w:lsdException w:name="Normal (Web)" w:semiHidden="1" w:unhideWhenUsed="1"/>
-    <w:lsdException w:name="HTML Acronym" w:semiHidden="1" w:unhideWhenUsed="1"/>
-    <w:lsdException w:name="HTML Address" w:semiHidden="1" w:unhideWhenUsed="1"/>
-    <w:lsdException w:name="HTML Cite" w:semiHidden="1" w:unhideWhenUsed="1"/>
-    <w:lsdException w:name="HTML Code" w:semiHidden="1" w:unhideWhenUsed="1"/>
-    <w:lsdException w:name="HTML Definition" w:semiHidden="1" w:unhideWhenUsed="1"/>
-    <w:lsdException w:name="HTML Keyboard" w:semiHidden="1" w:unhideWhenUsed="1"/>
-    <w:lsdException w:name="HTML Preformatted" w:semiHidden="1" w:unhideWhenUsed="1"/>
-    <w:lsdException w:name="HTML Sample" w:semiHidden="1" w:unhideWhenUsed="1"/>
-    <w:lsdException w:name="HTML Typewriter" w:semiHidden="1" w:unhideWhenUsed="1"/>
-    <w:lsdException w:name="HTML Variable" w:semiHidden="1" w:unhideWhenUsed="1"/>
-    <w:lsdException w:name="Normal Table" w:semiHidden="1" w:unhideWhenUsed="1"/>
-    <w:lsdException w:name="annotation subject" w:semiHidden="1" w:unhideWhenUsed="1"/>
-    <w:lsdException w:name="No List" w:semiHidden="1" w:unhideWhenUsed="1"/>
-    <w:lsdException w:name="Outline List 1" w:semiHidden="1" w:unhideWhenUsed="1"/>
-    <w:lsdException w:name="Outline List 2" w:semiHidden="1" w:unhideWhenUsed="1"/>
-    <w:lsdException w:name="Outline List 3" w:semiHidden="1" w:unhideWhenUsed="1"/>
-    <w:lsdException w:name="Table Simple 1" w:semiHidden="1" w:unhideWhenUsed="1"/>
-    <w:lsdException w:name="Table Simple 2" w:semiHidden="1" w:unhideWhenUsed="1"/>
-    <w:lsdException w:name="Table Simple 3" w:semiHidden="1" w:unhideWhenUsed="1"/>
-    <w:lsdException w:name="Table Classic 1" w:semiHidden="1" w:unhideWhenUsed="1"/>
-    <w:lsdException w:name="Table Classic 2" w:semiHidden="1" w:unhideWhenUsed="1"/>
-    <w:lsdException w:name="Table Classic 3" w:semiHidden="1" w:unhideWhenUsed="1"/>
-    <w:lsdException w:name="Table Classic 4" w:semiHidden="1" w:unhideWhenUsed="1"/>
-    <w:lsdException w:name="Table Colorful 1" w:semiHidden="1" w:unhideWhenUsed="1"/>
-    <w:lsdException w:name="Table Colorful 2" w:semiHidden="1" w:unhideWhenUsed="1"/>
-    <w:lsdException w:name="Table Colorful 3" w:semiHidden="1" w:unhideWhenUsed="1"/>
-    <w:lsdException w:name="Table Columns 1" w:semiHidden="1" w:unhideWhenUsed="1"/>
-    <w:lsdException w:name="Table Columns 2" w:semiHidden="1" w:unhideWhenUsed="1"/>
-    <w:lsdException w:name="Table Columns 3" w:semiHidden="1" w:unhideWhenUsed="1"/>
-    <w:lsdException w:name="Table Columns 4" w:semiHidden="1" w:unhideWhenUsed="1"/>
-    <w:lsdException w:name="Table Columns 5" w:semiHidden="1" w:unhideWhenUsed="1"/>
-    <w:lsdException w:name="Table Grid 1" w:semiHidden="1" w:unhideWhenUsed="1"/>
-    <w:lsdException w:name="Table Grid 2" w:semiHidden="1" w:unhideWhenUsed="1"/>
-    <w:lsdException w:name="Table Grid 3" w:semiHidden="1" w:unhideWhenUsed="1"/>
-    <w:lsdException w:name="Table Grid 4" w:semiHidden="1" w:unhideWhenUsed="1"/>
-    <w:lsdException w:name="Table Grid 5" w:semiHidden="1" w:unhideWhenUsed="1"/>
-    <w:lsdException w:name="Table Grid 6" w:semiHidden="1" w:unhideWhenUsed="1"/>
-    <w:lsdException w:name="Table Grid 7" w:semiHidden="1" w:unhideWhenUsed="1"/>
-    <w:lsdException w:name="Table Grid 8" w:semiHidden="1" w:unhideWhenUsed="1"/>
-    <w:lsdException w:name="Table List 1" w:semiHidden="1" w:unhideWhenUsed="1"/>
-    <w:lsdException w:name="Table List 2" w:semiHidden="1" w:unhideWhenUsed="1"/>
-    <w:lsdException w:name="Table List 3" w:semiHidden="1" w:unhideWhenUsed="1"/>
-    <w:lsdException w:name="Table List 4" w:semiHidden="1" w:unhideWhenUsed="1"/>
-    <w:lsdException w:name="Table List 5" w:semiHidden="1" w:unhideWhenUsed="1"/>
-    <w:lsdException w:name="Table List 6" w:semiHidden="1" w:unhideWhenUsed="1"/>
-    <w:lsdException w:name="Table List 7" w:semiHidden="1" w:unhideWhenUsed="1"/>
-    <w:lsdException w:name="Table List 8" w:semiHidden="1" w:unhideWhenUsed="1"/>
-    <w:lsdException w:name="Table 3D effects 1" w:semiHidden="1" w:unhideWhenUsed="1"/>
-    <w:lsdException w:name="Table 3D effects 2" w:semiHidden="1" w:unhideWhenUsed="1"/>
-    <w:lsdException w:name="Table 3D effects 3" w:semiHidden="1" w:unhideWhenUsed="1"/>
-    <w:lsdException w:name="Table Contemporary" w:semiHidden="1" w:unhideWhenUsed="1"/>
-    <w:lsdException w:name="Table Elegant" w:semiHidden="1" w:unhideWhenUsed="1"/>
-    <w:lsdException w:name="Table Professional" w:semiHidden="1" w:unhideWhenUsed="1"/>
-    <w:lsdException w:name="Table Subtle 1" w:semiHidden="1" w:unhideWhenUsed="1"/>
-    <w:lsdException w:name="Table Subtle 2" w:semiHidden="1" w:unhideWhenUsed="1"/>
-    <w:lsdException w:name="Table Web 1" w:semiHidden="1" w:unhideWhenUsed="1"/>
-    <w:lsdException w:name="Table Web 2" w:semiHidden="1" w:unhideWhenUsed="1"/>
-    <w:lsdException w:name="Table Web 3" w:semiHidden="1" w:unhideWhenUsed="1"/>
-    <w:lsdException w:name="Balloon Text" w:semiHidden="1" w:unhideWhenUsed="1"/>
-    <w:lsdException w:name="Table Grid" w:uiPriority="39"/>
-    <w:lsdException w:name="Table Theme" w:semiHidden="1" w:unhideWhenUsed="1"/>
-    <w:lsdException w:name="Placeholder Text" w:semiHidden="1"/>
-    <w:lsdException w:name="No Spacing" w:uiPriority="1" w:qFormat="1"/>
-    <w:lsdException w:name="Light Shading" w:uiPriority="60"/>
-    <w:lsdException w:name="Light List" w:uiPriority="61"/>
-    <w:lsdException w:name="Light Grid" w:uiPriority="62"/>
-    <w:lsdException w:name="Medium Shading 1" w:uiPriority="63"/>
-    <w:lsdException w:name="Medium Shading 2" w:uiPriority="64"/>
-    <w:lsdException w:name="Medium List 1" w:uiPriority="65"/>
-    <w:lsdException w:name="Medium List 2" w:uiPriority="66"/>
-    <w:lsdException w:name="Medium Grid 1" w:uiPriority="67"/>
-    <w:lsdException w:name="Medium Grid 2" w:uiPriority="68"/>
-    <w:lsdException w:name="Medium Grid 3" w:uiPriority="69"/>
-    <w:lsdException w:name="Dark List" w:uiPriority="70"/>
-    <w:lsdException w:name="Colorful Shading" w:uiPriority="71"/>
-    <w:lsdException w:name="Colorful List" w:uiPriority="72"/>
-    <w:lsdException w:name="Colorful Grid" w:uiPriority="73"/>
-    <w:lsdException w:name="Light Shading Accent 1" w:uiPriority="60"/>
-    <w:lsdException w:name="Light List Accent 1" w:uiPriority="61"/>
-    <w:lsdException w:name="Light Grid Accent 1" w:uiPriority="62"/>
-    <w:lsdException w:name="Medium Shading 1 Accent 1" w:uiPriority="63"/>
-    <w:lsdException w:name="Medium Shading 2 Accent 1" w:uiPriority="64"/>
-    <w:lsdException w:name="Medium List 1 Accent 1" w:uiPriority="65"/>
-    <w:lsdException w:name="Revision" w:semiHidden="1"/>
-    <w:lsdException w:name="List Paragraph" w:uiPriority="34" w:qFormat="1"/>
-    <w:lsdException w:name="Quote" w:uiPriority="29" w:qFormat="1"/>
-    <w:lsdException w:name="Intense Quote" w:uiPriority="30" w:qFormat="1"/>
-    <w:lsdException w:name="Medium List 2 Accent 1" w:uiPriority="66"/>
-    <w:lsdException w:name="Medium Grid 1 Accent 1" w:uiPriority="67"/>
-    <w:lsdException w:name="Medium Grid 2 Accent 1" w:uiPriority="68"/>
-    <w:lsdException w:name="Medium Grid 3 Accent 1" w:uiPriority="69"/>
-    <w:lsdException w:name="Dark List Accent 1" w:uiPriority="70"/>
-    <w:lsdException w:name="Colorful Shading Accent 1" w:uiPriority="71"/>
-    <w:lsdException w:name="Colorful List Accent 1" w:uiPriority="72"/>
-    <w:lsdException w:name="Colorful Grid Accent 1" w:uiPriority="73"/>
-    <w:lsdException w:name="Light Shading Accent 2" w:uiPriority="60"/>
-    <w:lsdException w:name="Light List Accent 2" w:uiPriority="61"/>
-    <w:lsdException w:name="Light Grid Accent 2" w:uiPriority="62"/>
-    <w:lsdException w:name="Medium Shading 1 Accent 2" w:uiPriority="63"/>
-    <w:lsdException w:name="Medium Shading 2 Accent 2" w:uiPriority="64"/>
-    <w:lsdException w:name="Medium List 1 Accent 2" w:uiPriority="65"/>
-    <w:lsdException w:name="Medium List 2 Accent 2" w:uiPriority="66"/>
-    <w:lsdException w:name="Medium Grid 1 Accent 2" w:uiPriority="67"/>
-    <w:lsdException w:name="Medium Grid 2 Accent 2" w:uiPriority="68"/>
-    <w:lsdException w:name="Medium Grid 3 Accent 2" w:uiPriority="69"/>
-    <w:lsdException w:name="Dark List Accent 2" w:uiPriority="70"/>
-    <w:lsdException w:name="Colorful Shading Accent 2" w:uiPriority="71"/>
-    <w:lsdException w:name="Colorful List Accent 2" w:uiPriority="72"/>
-    <w:lsdException w:name="Colorful Grid Accent 2" w:uiPriority="73"/>
-    <w:lsdException w:name="Light Shading Accent 3" w:uiPriority="60"/>
-    <w:lsdException w:name="Light List Accent 3" w:uiPriority="61"/>
-    <w:lsdException w:name="Light Grid Accent 3" w:uiPriority="62"/>
-    <w:lsdException w:name="Medium Shading 1 Accent 3" w:uiPriority="63"/>
-    <w:lsdException w:name="Medium Shading 2 Accent 3" w:uiPriority="64"/>
-    <w:lsdException w:name="Medium List 1 Accent 3" w:uiPriority="65"/>
-    <w:lsdException w:name="Medium List 2 Accent 3" w:uiPriority="66"/>
-    <w:lsdException w:name="Medium Grid 1 Accent 3" w:uiPriority="67"/>
-    <w:lsdException w:name="Medium Grid 2 Accent 3" w:uiPriority="68"/>
-    <w:lsdException w:name="Medium Grid 3 Accent 3" w:uiPriority="69"/>
-    <w:lsdException w:name="Dark List Accent 3" w:uiPriority="70"/>
-    <w:lsdException w:name="Colorful Shading Accent 3" w:uiPriority="71"/>
-    <w:lsdException w:name="Colorful List Accent 3" w:uiPriority="72"/>
-    <w:lsdException w:name="Colorful Grid Accent 3" w:uiPriority="73"/>
-    <w:lsdException w:name="Light Shading Accent 4" w:uiPriority="60"/>
-    <w:lsdException w:name="Light List Accent 4" w:uiPriority="61"/>
-    <w:lsdException w:name="Light Grid Accent 4" w:uiPriority="62"/>
-    <w:lsdException w:name="Medium Shading 1 Accent 4" w:uiPriority="63"/>
-    <w:lsdException w:name="Medium Shading 2 Accent 4" w:uiPriority="64"/>
-    <w:lsdException w:name="Medium List 1 Accent 4" w:uiPriority="65"/>
-    <w:lsdException w:name="Medium List 2 Accent 4" w:uiPriority="66"/>
-    <w:lsdException w:name="Medium Grid 1 Accent 4" w:uiPriority="67"/>
-    <w:lsdException w:name="Medium Grid 2 Accent 4" w:uiPriority="68"/>
-    <w:lsdException w:name="Medium Grid 3 Accent 4" w:uiPriority="69"/>
-    <w:lsdException w:name="Dark List Accent 4" w:uiPriority="70"/>
-    <w:lsdException w:name="Colorful Shading Accent 4" w:uiPriority="71"/>
-    <w:lsdException w:name="Colorful List Accent 4" w:uiPriority="72"/>
-    <w:lsdException w:name="Colorful Grid Accent 4" w:uiPriority="73"/>
-    <w:lsdException w:name="Light Shading Accent 5" w:uiPriority="60"/>
-    <w:lsdException w:name="Light List Accent 5" w:uiPriority="61"/>
-    <w:lsdException w:name="Light Grid Accent 5" w:uiPriority="62"/>
-    <w:lsdException w:name="Medium Shading 1 Accent 5" w:uiPriority="63"/>
-    <w:lsdException w:name="Medium Shading 2 Accent 5" w:uiPriority="64"/>
-    <w:lsdException w:name="Medium List 1 Accent 5" w:uiPriority="65"/>
-    <w:lsdException w:name="Medium List 2 Accent 5" w:uiPriority="66"/>
-    <w:lsdException w:name="Medium Grid 1 Accent 5" w:uiPriority="67"/>
-    <w:lsdException w:name="Medium Grid 2 Accent 5" w:uiPriority="68"/>
-    <w:lsdException w:name="Medium Grid 3 Accent 5" w:uiPriority="69"/>
-    <w:lsdException w:name="Dark List Accent 5" w:uiPriority="70"/>
-    <w:lsdException w:name="Colorful Shading Accent 5" w:uiPriority="71"/>
-    <w:lsdException w:name="Colorful List Accent 5" w:uiPriority="72"/>
-    <w:lsdException w:name="Colorful Grid Accent 5" w:uiPriority="73"/>
-    <w:lsdException w:name="Light Shading Accent 6" w:uiPriority="60"/>
-    <w:lsdException w:name="Light List Accent 6" w:uiPriority="61"/>
-    <w:lsdException w:name="Light Grid Accent 6" w:uiPriority="62"/>
-    <w:lsdException w:name="Medium Shading 1 Accent 6" w:uiPriority="63"/>
-    <w:lsdException w:name="Medium Shading 2 Accent 6" w:uiPriority="64"/>
-    <w:lsdException w:name="Medium List 1 Accent 6" w:uiPriority="65"/>
-    <w:lsdException w:name="Medium List 2 Accent 6" w:uiPriority="66"/>
-    <w:lsdException w:name="Medium Grid 1 Accent 6" w:uiPriority="67"/>
-    <w:lsdException w:name="Medium Grid 2 Accent 6" w:uiPriority="68"/>
-    <w:lsdException w:name="Medium Grid 3 Accent 6" w:uiPriority="69"/>
-    <w:lsdException w:name="Dark List Accent 6" w:uiPriority="70"/>
-    <w:lsdException w:name="Colorful Shading Accent 6" w:uiPriority="71"/>
-    <w:lsdException w:name="Colorful List Accent 6" w:uiPriority="72"/>
-    <w:lsdException w:name="Colorful Grid Accent 6" w:uiPriority="73"/>
-    <w:lsdException w:name="Subtle Emphasis" w:uiPriority="19" w:qFormat="1"/>
-    <w:lsdException w:name="Intense Emphasis" w:uiPriority="21" w:qFormat="1"/>
-    <w:lsdException w:name="Subtle Reference" w:uiPriority="31" w:qFormat="1"/>
-    <w:lsdException w:name="Intense Reference" w:uiPriority="32" w:qFormat="1"/>
-    <w:lsdException w:name="Book Title" w:uiPriority="33" w:qFormat="1"/>
-    <w:lsdException w:name="Bibliography" w:semiHidden="1" w:uiPriority="37" w:unhideWhenUsed="1"/>
-    <w:lsdException w:name="TOC Heading" w:semiHidden="1" w:uiPriority="39" w:unhideWhenUsed="1" w:qFormat="1"/>
-    <w:lsdException w:name="Plain Table 1" w:uiPriority="41"/>
-    <w:lsdException w:name="Plain Table 2" w:uiPriority="42"/>
-    <w:lsdException w:name="Plain Table 3" w:uiPriority="43"/>
-    <w:lsdException w:name="Plain Table 4" w:uiPriority="44"/>
-    <w:lsdException w:name="Plain Table 5" w:uiPriority="45"/>
-    <w:lsdException w:name="Grid Table Light" w:uiPriority="40"/>
-    <w:lsdException w:name="Grid Table 1 Light" w:uiPriority="46"/>
-    <w:lsdException w:name="Grid Table 2" w:uiPriority="47"/>
-    <w:lsdException w:name="Grid Table 3" w:uiPriority="48"/>
-    <w:lsdException w:name="Grid Table 4" w:uiPriority="49"/>
-    <w:lsdException w:name="Grid Table 5 Dark" w:uiPriority="50"/>
-    <w:lsdException w:name="Grid Table 6 Colorful" w:uiPriority="51"/>
-    <w:lsdException w:name="Grid Table 7 Colorful" w:uiPriority="52"/>
-    <w:lsdException w:name="Grid Table 1 Light Accent 1" w:uiPriority="46"/>
-    <w:lsdException w:name="Grid Table 2 Accent 1" w:uiPriority="47"/>
-    <w:lsdException w:name="Grid Table 3 Accent 1" w:uiPriority="48"/>
-    <w:lsdException w:name="Grid Table 4 Accent 1" w:uiPriority="49"/>
-    <w:lsdException w:name="Grid Table 5 Dark Accent 1" w:uiPriority="50"/>
-    <w:lsdException w:name="Grid Table 6 Colorful Accent 1" w:uiPriority="51"/>
-    <w:lsdException w:name="Grid Table 7 Colorful Accent 1" w:uiPriority="52"/>
-    <w:lsdException w:name="Grid Table 1 Light Accent 2" w:uiPriority="46"/>
-    <w:lsdException w:name="Grid Table 2 Accent 2" w:uiPriority="47"/>
-    <w:lsdException w:name="Grid Table 3 Accent 2" w:uiPriority="48"/>
-    <w:lsdException w:name="Grid Table 4 Accent 2" w:uiPriority="49"/>
-    <w:lsdException w:name="Grid Table 5 Dark Accent 2" w:uiPriority="50"/>
-    <w:lsdException w:name="Grid Table 6 Colorful Accent 2" w:uiPriority="51"/>
-    <w:lsdException w:name="Grid Table 7 Colorful Accent 2" w:uiPriority="52"/>
-    <w:lsdException w:name="Grid Table 1 Light Accent 3" w:uiPriority="46"/>
-    <w:lsdException w:name="Grid Table 2 Accent 3" w:uiPriority="47"/>
-    <w:lsdException w:name="Grid Table 3 Accent 3" w:uiPriority="48"/>
-    <w:lsdException w:name="Grid Table 4 Accent 3" w:uiPriority="49"/>
-    <w:lsdException w:name="Grid Table 5 Dark Accent 3" w:uiPriority="50"/>
-    <w:lsdException w:name="Grid Table 6 Colorful Accent 3" w:uiPriority="51"/>
-    <w:lsdException w:name="Grid Table 7 Colorful Accent 3" w:uiPriority="52"/>
-    <w:lsdException w:name="Grid Table 1 Light Accent 4" w:uiPriority="46"/>
-    <w:lsdException w:name="Grid Table 2 Accent 4" w:uiPriority="47"/>
-    <w:lsdException w:name="Grid Table 3 Accent 4" w:uiPriority="48"/>
-    <w:lsdException w:name="Grid Table 4 Accent 4" w:uiPriority="49"/>
-    <w:lsdException w:name="Grid Table 5 Dark Accent 4" w:uiPriority="50"/>
-    <w:lsdException w:name="Grid Table 6 Colorful Accent 4" w:uiPriority="51"/>
-    <w:lsdException w:name="Grid Table 7 Colorful Accent 4" w:uiPriority="52"/>
-    <w:lsdException w:name="Grid Table 1 Light Accent 5" w:uiPriority="46"/>
-    <w:lsdException w:name="Grid Table 2 Accent 5" w:uiPriority="47"/>
-    <w:lsdException w:name="Grid Table 3 Accent 5" w:uiPriority="48"/>
-    <w:lsdException w:name="Grid Table 4 Accent 5" w:uiPriority="49"/>
-    <w:lsdException w:name="Grid Table 5 Dark Accent 5" w:uiPriority="50"/>
-    <w:lsdException w:name="Grid Table 6 Colorful Accent 5" w:uiPriority="51"/>
-    <w:lsdException w:name="Grid Table 7 Colorful Accent 5" w:uiPriority="52"/>
-    <w:lsdException w:name="Grid Table 1 Light Accent 6" w:uiPriority="46"/>
-    <w:lsdException w:name="Grid Table 2 Accent 6" w:uiPriority="47"/>
-    <w:lsdException w:name="Grid Table 3 Accent 6" w:uiPriority="48"/>
-    <w:lsdException w:name="Grid Table 4 Accent 6" w:uiPriority="49"/>
-    <w:lsdException w:name="Grid Table 5 Dark Accent 6" w:uiPriority="50"/>
-    <w:lsdException w:name="Grid Table 6 Colorful Accent 6" w:uiPriority="51"/>
-    <w:lsdException w:name="Grid Table 7 Colorful Accent 6" w:uiPriority="52"/>
-    <w:lsdException w:name="List Table 1 Light" w:uiPriority="46"/>
-    <w:lsdException w:name="List Table 2" w:uiPriority="47"/>
-    <w:lsdException w:name="List Table 3" w:uiPriority="48"/>
-    <w:lsdException w:name="List Table 4" w:uiPriority="49"/>
-    <w:lsdException w:name="List Table 5 Dark" w:uiPriority="50"/>
-    <w:lsdException w:name="List Table 6 Colorful" w:uiPriority="51"/>
-    <w:lsdException w:name="List Table 7 Colorful" w:uiPriority="52"/>
-    <w:lsdException w:name="List Table 1 Light Accent 1" w:uiPriority="46"/>
-    <w:lsdException w:name="List Table 2 Accent 1" w:uiPriority="47"/>
-    <w:lsdException w:name="List Table 3 Accent 1" w:uiPriority="48"/>
-    <w:lsdException w:name="List Table 4 Accent 1" w:uiPriority="49"/>
-    <w:lsdException w:name="List Table 5 Dark Accent 1" w:uiPriority="50"/>
-    <w:lsdException w:name="List Table 6 Colorful Accent 1" w:uiPriority="51"/>
-    <w:lsdException w:name="List Table 7 Colorful Accent 1" w:uiPriority="52"/>
-    <w:lsdException w:name="List Table 1 Light Accent 2" w:uiPriority="46"/>
-    <w:lsdException w:name="List Table 2 Accent 2" w:uiPriority="47"/>
-    <w:lsdException w:name="List Table 3 Accent 2" w:uiPriority="48"/>
-    <w:lsdException w:name="List Table 4 Accent 2" w:uiPriority="49"/>
-    <w:lsdException w:name="List Table 5 Dark Accent 2" w:uiPriority="50"/>
-    <w:lsdException w:name="List Table 6 Colorful Accent 2" w:uiPriority="51"/>
-    <w:lsdException w:name="List Table 7 Colorful Accent 2" w:uiPriority="52"/>
-    <w:lsdException w:name="List Table 1 Light Accent 3" w:uiPriority="46"/>
-    <w:lsdException w:name="List Table 2 Accent 3" w:uiPriority="47"/>
-    <w:lsdException w:name="List Table 3 Accent 3" w:uiPriority="48"/>
-    <w:lsdException w:name="List Table 4 Accent 3" w:uiPriority="49"/>
-    <w:lsdException w:name="List Table 5 Dark Accent 3" w:uiPriority="50"/>
-    <w:lsdException w:name="List Table 6 Colorful Accent 3" w:uiPriority="51"/>
-    <w:lsdException w:name="List Table 7 Colorful Accent 3" w:uiPriority="52"/>
-    <w:lsdException w:name="List Table 1 Light Accent 4" w:uiPriority="46"/>
-    <w:lsdException w:name="List Table 2 Accent 4" w:uiPriority="47"/>
-    <w:lsdException w:name="List Table 3 Accent 4" w:uiPriority="48"/>
-    <w:lsdException w:name="List Table 4 Accent 4" w:uiPriority="49"/>
-    <w:lsdException w:name="List Table 5 Dark Accent 4" w:uiPriority="50"/>
-    <w:lsdException w:name="List Table 6 Colorful Accent 4" w:uiPriority="51"/>
-    <w:lsdException w:name="List Table 7 Colorful Accent 4" w:uiPriority="52"/>
-    <w:lsdException w:name="List Table 1 Light Accent 5" w:uiPriority="46"/>
-    <w:lsdException w:name="List Table 2 Accent 5" w:uiPriority="47"/>
-    <w:lsdException w:name="List Table 3 Accent 5" w:uiPriority="48"/>
-    <w:lsdException w:name="List Table 4 Accent 5" w:uiPriority="49"/>
-    <w:lsdException w:name="List Table 5 Dark Accent 5" w:uiPriority="50"/>
-    <w:lsdException w:name="List Table 6 Colorful Accent 5" w:uiPriority="51"/>
-    <w:lsdException w:name="List Table 7 Colorful Accent 5" w:uiPriority="52"/>
-    <w:lsdException w:name="List Table 1 Light Accent 6" w:uiPriority="46"/>
-    <w:lsdException w:name="List Table 2 Accent 6" w:uiPriority="47"/>
-    <w:lsdException w:name="List Table 3 Accent 6" w:uiPriority="48"/>
-    <w:lsdException w:name="List Table 4 Accent 6" w:uiPriority="49"/>
-    <w:lsdException w:name="List Table 5 Dark Accent 6" w:uiPriority="50"/>
-    <w:lsdException w:name="List Table 6 Colorful Accent 6" w:uiPriority="51"/>
-    <w:lsdException w:name="List Table 7 Colorful Accent 6" w:uiPriority="52"/>
-    <w:lsdException w:name="Mention" w:semiHidden="1" w:unhideWhenUsed="1"/>
-    <w:lsdException w:name="Smart Hyperlink" w:semiHidden="1" w:unhideWhenUsed="1"/>
-    <w:lsdException w:name="Hashtag" w:semiHidden="1" w:unhideWhenUsed="1"/>
-    <w:lsdException w:name="Unresolved Mention" w:semiHidden="1" w:unhideWhenUsed="1"/>
+  <w:latentStyles w:defLockedState="0" w:defUIPriority="99" w:defSemiHidden="1" w:defUnhideWhenUsed="1" w:defQFormat="0" w:count="267">
+    <w:lsdException w:name="Normal" w:semiHidden="0" w:uiPriority="0" w:unhideWhenUsed="0" w:qFormat="1"/>
+    <w:lsdException w:name="heading 1" w:semiHidden="0" w:uiPriority="9" w:unhideWhenUsed="0" w:qFormat="1"/>
+    <w:lsdException w:name="heading 2" w:uiPriority="9" w:qFormat="1"/>
+    <w:lsdException w:name="heading 3" w:uiPriority="9" w:qFormat="1"/>
+    <w:lsdException w:name="heading 4" w:uiPriority="9" w:qFormat="1"/>
+    <w:lsdException w:name="heading 5" w:uiPriority="9" w:qFormat="1"/>
+    <w:lsdException w:name="heading 6" w:uiPriority="9" w:qFormat="1"/>
+    <w:lsdException w:name="heading 7" w:uiPriority="9" w:qFormat="1"/>
+    <w:lsdException w:name="heading 8" w:uiPriority="9" w:qFormat="1"/>
+    <w:lsdException w:name="heading 9" w:uiPriority="9" w:qFormat="1"/>
+    <w:lsdException w:name="toc 1" w:uiPriority="39"/>
+    <w:lsdException w:name="toc 2" w:uiPriority="39"/>
+    <w:lsdException w:name="toc 3" w:uiPriority="39"/>
+    <w:lsdException w:name="toc 4" w:uiPriority="39"/>
+    <w:lsdException w:name="toc 5" w:uiPriority="39"/>
+    <w:lsdException w:name="toc 6" w:uiPriority="39"/>
+    <w:lsdException w:name="toc 7" w:uiPriority="39"/>
+    <w:lsdException w:name="toc 8" w:uiPriority="39"/>
+    <w:lsdException w:name="toc 9" w:uiPriority="39"/>
+    <w:lsdException w:name="caption" w:uiPriority="35" w:qFormat="1"/>
+    <w:lsdException w:name="Title" w:semiHidden="0" w:uiPriority="10" w:unhideWhenUsed="0" w:qFormat="1"/>
+    <w:lsdException w:name="Default Paragraph Font" w:uiPriority="1"/>
+    <w:lsdException w:name="Subtitle" w:semiHidden="0" w:uiPriority="11" w:unhideWhenUsed="0" w:qFormat="1"/>
+    <w:lsdException w:name="Strong" w:semiHidden="0" w:uiPriority="22" w:unhideWhenUsed="0" w:qFormat="1"/>
+    <w:lsdException w:name="Emphasis" w:semiHidden="0" w:uiPriority="20" w:unhideWhenUsed="0" w:qFormat="1"/>
+    <w:lsdException w:name="Table Grid" w:semiHidden="0" w:uiPriority="39" w:unhideWhenUsed="0"/>
+    <w:lsdException w:name="Placeholder Text" w:unhideWhenUsed="0"/>
+    <w:lsdException w:name="No Spacing" w:semiHidden="0" w:uiPriority="1" w:unhideWhenUsed="0" w:qFormat="1"/>
+    <w:lsdException w:name="Light Shading" w:semiHidden="0" w:uiPriority="60" w:unhideWhenUsed="0"/>
+    <w:lsdException w:name="Light List" w:semiHidden="0" w:uiPriority="61" w:unhideWhenUsed="0"/>
+    <w:lsdException w:name="Light Grid" w:semiHidden="0" w:uiPriority="62" w:unhideWhenUsed="0"/>
+    <w:lsdException w:name="Medium Shading 1" w:semiHidden="0" w:uiPriority="63" w:unhideWhenUsed="0"/>
+    <w:lsdException w:name="Medium Shading 2" w:semiHidden="0" w:uiPriority="64" w:unhideWhenUsed="0"/>
+    <w:lsdException w:name="Medium List 1" w:semiHidden="0" w:uiPriority="65" w:unhideWhenUsed="0"/>
+    <w:lsdException w:name="Medium List 2" w:semiHidden="0" w:uiPriority="66" w:unhideWhenUsed="0"/>
+    <w:lsdException w:name="Medium Grid 1" w:semiHidden="0" w:uiPriority="67" w:unhideWhenUsed="0"/>
+    <w:lsdException w:name="Medium Grid 2" w:semiHidden="0" w:uiPriority="68" w:unhideWhenUsed="0"/>
+    <w:lsdException w:name="Medium Grid 3" w:semiHidden="0" w:uiPriority="69" w:unhideWhenUsed="0"/>
+    <w:lsdException w:name="Dark List" w:semiHidden="0" w:uiPriority="70" w:unhideWhenUsed="0"/>
+    <w:lsdException w:name="Colorful Shading" w:semiHidden="0" w:uiPriority="71" w:unhideWhenUsed="0"/>
+    <w:lsdException w:name="Colorful List" w:semiHidden="0" w:uiPriority="72" w:unhideWhenUsed="0"/>
+    <w:lsdException w:name="Colorful Grid" w:semiHidden="0" w:uiPriority="73" w:unhideWhenUsed="0"/>
+    <w:lsdException w:name="Light Shading Accent 1" w:semiHidden="0" w:uiPriority="60" w:unhideWhenUsed="0"/>
+    <w:lsdException w:name="Light List Accent 1" w:semiHidden="0" w:uiPriority="61" w:unhideWhenUsed="0"/>
+    <w:lsdException w:name="Light Grid Accent 1" w:semiHidden="0" w:uiPriority="62" w:unhideWhenUsed="0"/>
+    <w:lsdException w:name="Medium Shading 1 Accent 1" w:semiHidden="0" w:uiPriority="63" w:unhideWhenUsed="0"/>
+    <w:lsdException w:name="Medium Shading 2 Accent 1" w:semiHidden="0" w:uiPriority="64" w:unhideWhenUsed="0"/>
+    <w:lsdException w:name="Medium List 1 Accent 1" w:semiHidden="0" w:uiPriority="65" w:unhideWhenUsed="0"/>
+    <w:lsdException w:name="Revision" w:unhideWhenUsed="0"/>
+    <w:lsdException w:name="List Paragraph" w:semiHidden="0" w:uiPriority="34" w:unhideWhenUsed="0" w:qFormat="1"/>
+    <w:lsdException w:name="Quote" w:semiHidden="0" w:uiPriority="29" w:unhideWhenUsed="0" w:qFormat="1"/>
+    <w:lsdException w:name="Intense Quote" w:semiHidden="0" w:uiPriority="30" w:unhideWhenUsed="0" w:qFormat="1"/>
+    <w:lsdException w:name="Medium List 2 Accent 1" w:semiHidden="0" w:uiPriority="66" w:unhideWhenUsed="0"/>
+    <w:lsdException w:name="Medium Grid 1 Accent 1" w:semiHidden="0" w:uiPriority="67" w:unhideWhenUsed="0"/>
+    <w:lsdException w:name="Medium Grid 2 Accent 1" w:semiHidden="0" w:uiPriority="68" w:unhideWhenUsed="0"/>
+    <w:lsdException w:name="Medium Grid 3 Accent 1" w:semiHidden="0" w:uiPriority="69" w:unhideWhenUsed="0"/>
+    <w:lsdException w:name="Dark List Accent 1" w:semiHidden="0" w:uiPriority="70" w:unhideWhenUsed="0"/>
+    <w:lsdException w:name="Colorful Shading Accent 1" w:semiHidden="0" w:uiPriority="71" w:unhideWhenUsed="0"/>
+    <w:lsdException w:name="Colorful List Accent 1" w:semiHidden="0" w:uiPriority="72" w:unhideWhenUsed="0"/>
+    <w:lsdException w:name="Colorful Grid Accent 1" w:semiHidden="0" w:uiPriority="73" w:unhideWhenUsed="0"/>
+    <w:lsdException w:name="Light Shading Accent 2" w:semiHidden="0" w:uiPriority="60" w:unhideWhenUsed="0"/>
+    <w:lsdException w:name="Light List Accent 2" w:semiHidden="0" w:uiPriority="61" w:unhideWhenUsed="0"/>
+    <w:lsdException w:name="Light Grid Accent 2" w:semiHidden="0" w:uiPriority="62" w:unhideWhenUsed="0"/>
+    <w:lsdException w:name="Medium Shading 1 Accent 2" w:semiHidden="0" w:uiPriority="63" w:unhideWhenUsed="0"/>
+    <w:lsdException w:name="Medium Shading 2 Accent 2" w:semiHidden="0" w:uiPriority="64" w:unhideWhenUsed="0"/>
+    <w:lsdException w:name="Medium List 1 Accent 2" w:semiHidden="0" w:uiPriority="65" w:unhideWhenUsed="0"/>
+    <w:lsdException w:name="Medium List 2 Accent 2" w:semiHidden="0" w:uiPriority="66" w:unhideWhenUsed="0"/>
+    <w:lsdException w:name="Medium Grid 1 Accent 2" w:semiHidden="0" w:uiPriority="67" w:unhideWhenUsed="0"/>
+    <w:lsdException w:name="Medium Grid 2 Accent 2" w:semiHidden="0" w:uiPriority="68" w:unhideWhenUsed="0"/>
+    <w:lsdException w:name="Medium Grid 3 Accent 2" w:semiHidden="0" w:uiPriority="69" w:unhideWhenUsed="0"/>
+    <w:lsdException w:name="Dark List Accent 2" w:semiHidden="0" w:uiPriority="70" w:unhideWhenUsed="0"/>
+    <w:lsdException w:name="Colorful Shading Accent 2" w:semiHidden="0" w:uiPriority="71" w:unhideWhenUsed="0"/>
+    <w:lsdException w:name="Colorful List Accent 2" w:semiHidden="0" w:uiPriority="72" w:unhideWhenUsed="0"/>
+    <w:lsdException w:name="Colorful Grid Accent 2" w:semiHidden="0" w:uiPriority="73" w:unhideWhenUsed="0"/>
+    <w:lsdException w:name="Light Shading Accent 3" w:semiHidden="0" w:uiPriority="60" w:unhideWhenUsed="0"/>
+    <w:lsdException w:name="Light List Accent 3" w:semiHidden="0" w:uiPriority="61" w:unhideWhenUsed="0"/>
+    <w:lsdException w:name="Light Grid Accent 3" w:semiHidden="0" w:uiPriority="62" w:unhideWhenUsed="0"/>
+    <w:lsdException w:name="Medium Shading 1 Accent 3" w:semiHidden="0" w:uiPriority="63" w:unhideWhenUsed="0"/>
+    <w:lsdException w:name="Medium Shading 2 Accent 3" w:semiHidden="0" w:uiPriority="64" w:unhideWhenUsed="0"/>
+    <w:lsdException w:name="Medium List 1 Accent 3" w:semiHidden="0" w:uiPriority="65" w:unhideWhenUsed="0"/>
+    <w:lsdException w:name="Medium List 2 Accent 3" w:semiHidden="0" w:uiPriority="66" w:unhideWhenUsed="0"/>
+    <w:lsdException w:name="Medium Grid 1 Accent 3" w:semiHidden="0" w:uiPriority="67" w:unhideWhenUsed="0"/>
+    <w:lsdException w:name="Medium Grid 2 Accent 3" w:semiHidden="0" w:uiPriority="68" w:unhideWhenUsed="0"/>
+    <w:lsdException w:name="Medium Grid 3 Accent 3" w:semiHidden="0" w:uiPriority="69" w:unhideWhenUsed="0"/>
+    <w:lsdException w:name="Dark List Accent 3" w:semiHidden="0" w:uiPriority="70" w:unhideWhenUsed="0"/>
+    <w:lsdException w:name="Colorful Shading Accent 3" w:semiHidden="0" w:uiPriority="71" w:unhideWhenUsed="0"/>
+    <w:lsdException w:name="Colorful List Accent 3" w:semiHidden="0" w:uiPriority="72" w:unhideWhenUsed="0"/>
+    <w:lsdException w:name="Colorful Grid Accent 3" w:semiHidden="0" w:uiPriority="73" w:unhideWhenUsed="0"/>
+    <w:lsdException w:name="Light Shading Accent 4" w:semiHidden="0" w:uiPriority="60" w:unhideWhenUsed="0"/>
+    <w:lsdException w:name="Light List Accent 4" w:semiHidden="0" w:uiPriority="61" w:unhideWhenUsed="0"/>
+    <w:lsdException w:name="Light Grid Accent 4" w:semiHidden="0" w:uiPriority="62" w:unhideWhenUsed="0"/>
+    <w:lsdException w:name="Medium Shading 1 Accent 4" w:semiHidden="0" w:uiPriority="63" w:unhideWhenUsed="0"/>
+    <w:lsdException w:name="Medium Shading 2 Accent 4" w:semiHidden="0" w:uiPriority="64" w:unhideWhenUsed="0"/>
+    <w:lsdException w:name="Medium List 1 Accent 4" w:semiHidden="0" w:uiPriority="65" w:unhideWhenUsed="0"/>
+    <w:lsdException w:name="Medium List 2 Accent 4" w:semiHidden="0" w:uiPriority="66" w:unhideWhenUsed="0"/>
+    <w:lsdException w:name="Medium Grid 1 Accent 4" w:semiHidden="0" w:uiPriority="67" w:unhideWhenUsed="0"/>
+    <w:lsdException w:name="Medium Grid 2 Accent 4" w:semiHidden="0" w:uiPriority="68" w:unhideWhenUsed="0"/>
+    <w:lsdException w:name="Medium Grid 3 Accent 4" w:semiHidden="0" w:uiPriority="69" w:unhideWhenUsed="0"/>
+    <w:lsdException w:name="Dark List Accent 4" w:semiHidden="0" w:uiPriority="70" w:unhideWhenUsed="0"/>
+    <w:lsdException w:name="Colorful Shading Accent 4" w:semiHidden="0" w:uiPriority="71" w:unhideWhenUsed="0"/>
+    <w:lsdException w:name="Colorful List Accent 4" w:semiHidden="0" w:uiPriority="72" w:unhideWhenUsed="0"/>
+    <w:lsdException w:name="Colorful Grid Accent 4" w:semiHidden="0" w:uiPriority="73" w:unhideWhenUsed="0"/>
+    <w:lsdException w:name="Light Shading Accent 5" w:semiHidden="0" w:uiPriority="60" w:unhideWhenUsed="0"/>
+    <w:lsdException w:name="Light List Accent 5" w:semiHidden="0" w:uiPriority="61" w:unhideWhenUsed="0"/>
+    <w:lsdException w:name="Light Grid Accent 5" w:semiHidden="0" w:uiPriority="62" w:unhideWhenUsed="0"/>
+    <w:lsdException w:name="Medium Shading 1 Accent 5" w:semiHidden="0" w:uiPriority="63" w:unhideWhenUsed="0"/>
+    <w:lsdException w:name="Medium Shading 2 Accent 5" w:semiHidden="0" w:uiPriority="64" w:unhideWhenUsed="0"/>
+    <w:lsdException w:name="Medium List 1 Accent 5" w:semiHidden="0" w:uiPriority="65" w:unhideWhenUsed="0"/>
+    <w:lsdException w:name="Medium List 2 Accent 5" w:semiHidden="0" w:uiPriority="66" w:unhideWhenUsed="0"/>
+    <w:lsdException w:name="Medium Grid 1 Accent 5" w:semiHidden="0" w:uiPriority="67" w:unhideWhenUsed="0"/>
+    <w:lsdException w:name="Medium Grid 2 Accent 5" w:semiHidden="0" w:uiPriority="68" w:unhideWhenUsed="0"/>
+    <w:lsdException w:name="Medium Grid 3 Accent 5" w:semiHidden="0" w:uiPriority="69" w:unhideWhenUsed="0"/>
+    <w:lsdException w:name="Dark List Accent 5" w:semiHidden="0" w:uiPriority="70" w:unhideWhenUsed="0"/>
+    <w:lsdException w:name="Colorful Shading Accent 5" w:semiHidden="0" w:uiPriority="71" w:unhideWhenUsed="0"/>
+    <w:lsdException w:name="Colorful List Accent 5" w:semiHidden="0" w:uiPriority="72" w:unhideWhenUsed="0"/>
+    <w:lsdException w:name="Colorful Grid Accent 5" w:semiHidden="0" w:uiPriority="73" w:unhideWhenUsed="0"/>
+    <w:lsdException w:name="Light Shading Accent 6" w:semiHidden="0" w:uiPriority="60" w:unhideWhenUsed="0"/>
+    <w:lsdException w:name="Light List Accent 6" w:semiHidden="0" w:uiPriority="61" w:unhideWhenUsed="0"/>
+    <w:lsdException w:name="Light Grid Accent 6" w:semiHidden="0" w:uiPriority="62" w:unhideWhenUsed="0"/>
+    <w:lsdException w:name="Medium Shading 1 Accent 6" w:semiHidden="0" w:uiPriority="63" w:unhideWhenUsed="0"/>
+    <w:lsdException w:name="Medium Shading 2 Accent 6" w:semiHidden="0" w:uiPriority="64" w:unhideWhenUsed="0"/>
+    <w:lsdException w:name="Medium List 1 Accent 6" w:semiHidden="0" w:uiPriority="65" w:unhideWhenUsed="0"/>
+    <w:lsdException w:name="Medium List 2 Accent 6" w:semiHidden="0" w:uiPriority="66" w:unhideWhenUsed="0"/>
+    <w:lsdException w:name="Medium Grid 1 Accent 6" w:semiHidden="0" w:uiPriority="67" w:unhideWhenUsed="0"/>
+    <w:lsdException w:name="Medium Grid 2 Accent 6" w:semiHidden="0" w:uiPriority="68" w:unhideWhenUsed="0"/>
+    <w:lsdException w:name="Medium Grid 3 Accent 6" w:semiHidden="0" w:uiPriority="69" w:unhideWhenUsed="0"/>
+    <w:lsdException w:name="Dark List Accent 6" w:semiHidden="0" w:uiPriority="70" w:unhideWhenUsed="0"/>
+    <w:lsdException w:name="Colorful Shading Accent 6" w:semiHidden="0" w:uiPriority="71" w:unhideWhenUsed="0"/>
+    <w:lsdException w:name="Colorful List Accent 6" w:semiHidden="0" w:uiPriority="72" w:unhideWhenUsed="0"/>
+    <w:lsdException w:name="Colorful Grid Accent 6" w:semiHidden="0" w:uiPriority="73" w:unhideWhenUsed="0"/>
+    <w:lsdException w:name="Subtle Emphasis" w:semiHidden="0" w:uiPriority="19" w:unhideWhenUsed="0" w:qFormat="1"/>
+    <w:lsdException w:name="Intense Emphasis" w:semiHidden="0" w:uiPriority="21" w:unhideWhenUsed="0" w:qFormat="1"/>
+    <w:lsdException w:name="Subtle Reference" w:semiHidden="0" w:uiPriority="31" w:unhideWhenUsed="0" w:qFormat="1"/>
+    <w:lsdException w:name="Intense Reference" w:semiHidden="0" w:uiPriority="32" w:unhideWhenUsed="0" w:qFormat="1"/>
+    <w:lsdException w:name="Book Title" w:semiHidden="0" w:uiPriority="33" w:unhideWhenUsed="0" w:qFormat="1"/>
+    <w:lsdException w:name="Bibliography" w:uiPriority="37"/>
+    <w:lsdException w:name="TOC Heading" w:uiPriority="39" w:qFormat="1"/>
   </w:latentStyles>
   <w:style w:type="paragraph" w:default="1" w:styleId="Normal">
     <w:name w:val="Normal"/>
@@ -3006,7 +2792,6 @@
       <w:spacing w:after="0" w:line="240" w:lineRule="auto"/>
     </w:pPr>
     <w:tblPr>
-      <w:tblInd w:w="0" w:type="nil"/>
       <w:tblBorders>
         <w:top w:val="single" w:sz="4" w:space="0" w:color="auto"/>
         <w:left w:val="single" w:sz="4" w:space="0" w:color="auto"/>
@@ -3015,6 +2800,286 @@
         <w:insideH w:val="single" w:sz="4" w:space="0" w:color="auto"/>
         <w:insideV w:val="single" w:sz="4" w:space="0" w:color="auto"/>
       </w:tblBorders>
+      <w:tblCellMar>
+        <w:top w:w="0" w:type="dxa"/>
+        <w:left w:w="108" w:type="dxa"/>
+        <w:bottom w:w="0" w:type="dxa"/>
+        <w:right w:w="108" w:type="dxa"/>
+      </w:tblCellMar>
+    </w:tblPr>
+  </w:style>
+  <w:style w:type="paragraph" w:styleId="Encabezado">
+    <w:name w:val="header"/>
+    <w:basedOn w:val="Normal"/>
+    <w:link w:val="EncabezadoCar"/>
+    <w:uiPriority w:val="99"/>
+    <w:unhideWhenUsed/>
+    <w:rsid w:val="008C7695"/>
+    <w:pPr>
+      <w:tabs>
+        <w:tab w:val="center" w:pos="4419"/>
+        <w:tab w:val="right" w:pos="8838"/>
+      </w:tabs>
+      <w:spacing w:after="0" w:line="240" w:lineRule="auto"/>
+    </w:pPr>
+  </w:style>
+  <w:style w:type="character" w:customStyle="1" w:styleId="EncabezadoCar">
+    <w:name w:val="Encabezado Car"/>
+    <w:basedOn w:val="Fuentedeprrafopredeter"/>
+    <w:link w:val="Encabezado"/>
+    <w:uiPriority w:val="99"/>
+    <w:rsid w:val="008C7695"/>
+  </w:style>
+  <w:style w:type="paragraph" w:styleId="Piedepgina">
+    <w:name w:val="footer"/>
+    <w:basedOn w:val="Normal"/>
+    <w:link w:val="PiedepginaCar"/>
+    <w:uiPriority w:val="99"/>
+    <w:unhideWhenUsed/>
+    <w:rsid w:val="008C7695"/>
+    <w:pPr>
+      <w:tabs>
+        <w:tab w:val="center" w:pos="4419"/>
+        <w:tab w:val="right" w:pos="8838"/>
+      </w:tabs>
+      <w:spacing w:after="0" w:line="240" w:lineRule="auto"/>
+    </w:pPr>
+  </w:style>
+  <w:style w:type="character" w:customStyle="1" w:styleId="PiedepginaCar">
+    <w:name w:val="Pie de página Car"/>
+    <w:basedOn w:val="Fuentedeprrafopredeter"/>
+    <w:link w:val="Piedepgina"/>
+    <w:uiPriority w:val="99"/>
+    <w:rsid w:val="008C7695"/>
+  </w:style>
+</w:styles>
+</file>
+
+<file path=word/stylesWithEffects.xml><?xml version="1.0" encoding="utf-8"?>
+<w:styles xmlns:wpc="http://schemas.microsoft.com/office/word/2010/wordprocessingCanvas" xmlns:mc="http://schemas.openxmlformats.org/markup-compatibility/2006" xmlns:o="urn:schemas-microsoft-com:office:office" xmlns:r="http://schemas.openxmlformats.org/officeDocument/2006/relationships" xmlns:m="http://schemas.openxmlformats.org/officeDocument/2006/math" xmlns:v="urn:schemas-microsoft-com:vml" xmlns:wp14="http://schemas.microsoft.com/office/word/2010/wordprocessingDrawing" xmlns:wp="http://schemas.openxmlformats.org/drawingml/2006/wordprocessingDrawing" xmlns:w10="urn:schemas-microsoft-com:office:word" xmlns:w="http://schemas.openxmlformats.org/wordprocessingml/2006/main" xmlns:w14="http://schemas.microsoft.com/office/word/2010/wordml" xmlns:wpg="http://schemas.microsoft.com/office/word/2010/wordprocessingGroup" xmlns:wpi="http://schemas.microsoft.com/office/word/2010/wordprocessingInk" xmlns:wne="http://schemas.microsoft.com/office/word/2006/wordml" xmlns:wps="http://schemas.microsoft.com/office/word/2010/wordprocessingShape" mc:Ignorable="w14 wp14">
+  <w:docDefaults>
+    <w:rPrDefault>
+      <w:rPr>
+        <w:rFonts w:asciiTheme="minorHAnsi" w:eastAsiaTheme="minorHAnsi" w:hAnsiTheme="minorHAnsi" w:cstheme="minorBidi"/>
+        <w:sz w:val="22"/>
+        <w:szCs w:val="22"/>
+        <w:lang w:val="es-MX" w:eastAsia="en-US" w:bidi="ar-SA"/>
+      </w:rPr>
+    </w:rPrDefault>
+    <w:pPrDefault>
+      <w:pPr>
+        <w:spacing w:after="160" w:line="259" w:lineRule="auto"/>
+      </w:pPr>
+    </w:pPrDefault>
+  </w:docDefaults>
+  <w:latentStyles w:defLockedState="0" w:defUIPriority="99" w:defSemiHidden="1" w:defUnhideWhenUsed="1" w:defQFormat="0" w:count="267">
+    <w:lsdException w:name="Normal" w:semiHidden="0" w:uiPriority="0" w:unhideWhenUsed="0" w:qFormat="1"/>
+    <w:lsdException w:name="heading 1" w:semiHidden="0" w:uiPriority="9" w:unhideWhenUsed="0" w:qFormat="1"/>
+    <w:lsdException w:name="heading 2" w:uiPriority="9" w:qFormat="1"/>
+    <w:lsdException w:name="heading 3" w:uiPriority="9" w:qFormat="1"/>
+    <w:lsdException w:name="heading 4" w:uiPriority="9" w:qFormat="1"/>
+    <w:lsdException w:name="heading 5" w:uiPriority="9" w:qFormat="1"/>
+    <w:lsdException w:name="heading 6" w:uiPriority="9" w:qFormat="1"/>
+    <w:lsdException w:name="heading 7" w:uiPriority="9" w:qFormat="1"/>
+    <w:lsdException w:name="heading 8" w:uiPriority="9" w:qFormat="1"/>
+    <w:lsdException w:name="heading 9" w:uiPriority="9" w:qFormat="1"/>
+    <w:lsdException w:name="toc 1" w:uiPriority="39"/>
+    <w:lsdException w:name="toc 2" w:uiPriority="39"/>
+    <w:lsdException w:name="toc 3" w:uiPriority="39"/>
+    <w:lsdException w:name="toc 4" w:uiPriority="39"/>
+    <w:lsdException w:name="toc 5" w:uiPriority="39"/>
+    <w:lsdException w:name="toc 6" w:uiPriority="39"/>
+    <w:lsdException w:name="toc 7" w:uiPriority="39"/>
+    <w:lsdException w:name="toc 8" w:uiPriority="39"/>
+    <w:lsdException w:name="toc 9" w:uiPriority="39"/>
+    <w:lsdException w:name="caption" w:uiPriority="35" w:qFormat="1"/>
+    <w:lsdException w:name="Title" w:semiHidden="0" w:uiPriority="10" w:unhideWhenUsed="0" w:qFormat="1"/>
+    <w:lsdException w:name="Default Paragraph Font" w:uiPriority="1"/>
+    <w:lsdException w:name="Subtitle" w:semiHidden="0" w:uiPriority="11" w:unhideWhenUsed="0" w:qFormat="1"/>
+    <w:lsdException w:name="Strong" w:semiHidden="0" w:uiPriority="22" w:unhideWhenUsed="0" w:qFormat="1"/>
+    <w:lsdException w:name="Emphasis" w:semiHidden="0" w:uiPriority="20" w:unhideWhenUsed="0" w:qFormat="1"/>
+    <w:lsdException w:name="Table Grid" w:semiHidden="0" w:uiPriority="39" w:unhideWhenUsed="0"/>
+    <w:lsdException w:name="Placeholder Text" w:unhideWhenUsed="0"/>
+    <w:lsdException w:name="No Spacing" w:semiHidden="0" w:uiPriority="1" w:unhideWhenUsed="0" w:qFormat="1"/>
+    <w:lsdException w:name="Light Shading" w:semiHidden="0" w:uiPriority="60" w:unhideWhenUsed="0"/>
+    <w:lsdException w:name="Light List" w:semiHidden="0" w:uiPriority="61" w:unhideWhenUsed="0"/>
+    <w:lsdException w:name="Light Grid" w:semiHidden="0" w:uiPriority="62" w:unhideWhenUsed="0"/>
+    <w:lsdException w:name="Medium Shading 1" w:semiHidden="0" w:uiPriority="63" w:unhideWhenUsed="0"/>
+    <w:lsdException w:name="Medium Shading 2" w:semiHidden="0" w:uiPriority="64" w:unhideWhenUsed="0"/>
+    <w:lsdException w:name="Medium List 1" w:semiHidden="0" w:uiPriority="65" w:unhideWhenUsed="0"/>
+    <w:lsdException w:name="Medium List 2" w:semiHidden="0" w:uiPriority="66" w:unhideWhenUsed="0"/>
+    <w:lsdException w:name="Medium Grid 1" w:semiHidden="0" w:uiPriority="67" w:unhideWhenUsed="0"/>
+    <w:lsdException w:name="Medium Grid 2" w:semiHidden="0" w:uiPriority="68" w:unhideWhenUsed="0"/>
+    <w:lsdException w:name="Medium Grid 3" w:semiHidden="0" w:uiPriority="69" w:unhideWhenUsed="0"/>
+    <w:lsdException w:name="Dark List" w:semiHidden="0" w:uiPriority="70" w:unhideWhenUsed="0"/>
+    <w:lsdException w:name="Colorful Shading" w:semiHidden="0" w:uiPriority="71" w:unhideWhenUsed="0"/>
+    <w:lsdException w:name="Colorful List" w:semiHidden="0" w:uiPriority="72" w:unhideWhenUsed="0"/>
+    <w:lsdException w:name="Colorful Grid" w:semiHidden="0" w:uiPriority="73" w:unhideWhenUsed="0"/>
+    <w:lsdException w:name="Light Shading Accent 1" w:semiHidden="0" w:uiPriority="60" w:unhideWhenUsed="0"/>
+    <w:lsdException w:name="Light List Accent 1" w:semiHidden="0" w:uiPriority="61" w:unhideWhenUsed="0"/>
+    <w:lsdException w:name="Light Grid Accent 1" w:semiHidden="0" w:uiPriority="62" w:unhideWhenUsed="0"/>
+    <w:lsdException w:name="Medium Shading 1 Accent 1" w:semiHidden="0" w:uiPriority="63" w:unhideWhenUsed="0"/>
+    <w:lsdException w:name="Medium Shading 2 Accent 1" w:semiHidden="0" w:uiPriority="64" w:unhideWhenUsed="0"/>
+    <w:lsdException w:name="Medium List 1 Accent 1" w:semiHidden="0" w:uiPriority="65" w:unhideWhenUsed="0"/>
+    <w:lsdException w:name="Revision" w:unhideWhenUsed="0"/>
+    <w:lsdException w:name="List Paragraph" w:semiHidden="0" w:uiPriority="34" w:unhideWhenUsed="0" w:qFormat="1"/>
+    <w:lsdException w:name="Quote" w:semiHidden="0" w:uiPriority="29" w:unhideWhenUsed="0" w:qFormat="1"/>
+    <w:lsdException w:name="Intense Quote" w:semiHidden="0" w:uiPriority="30" w:unhideWhenUsed="0" w:qFormat="1"/>
+    <w:lsdException w:name="Medium List 2 Accent 1" w:semiHidden="0" w:uiPriority="66" w:unhideWhenUsed="0"/>
+    <w:lsdException w:name="Medium Grid 1 Accent 1" w:semiHidden="0" w:uiPriority="67" w:unhideWhenUsed="0"/>
+    <w:lsdException w:name="Medium Grid 2 Accent 1" w:semiHidden="0" w:uiPriority="68" w:unhideWhenUsed="0"/>
+    <w:lsdException w:name="Medium Grid 3 Accent 1" w:semiHidden="0" w:uiPriority="69" w:unhideWhenUsed="0"/>
+    <w:lsdException w:name="Dark List Accent 1" w:semiHidden="0" w:uiPriority="70" w:unhideWhenUsed="0"/>
+    <w:lsdException w:name="Colorful Shading Accent 1" w:semiHidden="0" w:uiPriority="71" w:unhideWhenUsed="0"/>
+    <w:lsdException w:name="Colorful List Accent 1" w:semiHidden="0" w:uiPriority="72" w:unhideWhenUsed="0"/>
+    <w:lsdException w:name="Colorful Grid Accent 1" w:semiHidden="0" w:uiPriority="73" w:unhideWhenUsed="0"/>
+    <w:lsdException w:name="Light Shading Accent 2" w:semiHidden="0" w:uiPriority="60" w:unhideWhenUsed="0"/>
+    <w:lsdException w:name="Light List Accent 2" w:semiHidden="0" w:uiPriority="61" w:unhideWhenUsed="0"/>
+    <w:lsdException w:name="Light Grid Accent 2" w:semiHidden="0" w:uiPriority="62" w:unhideWhenUsed="0"/>
+    <w:lsdException w:name="Medium Shading 1 Accent 2" w:semiHidden="0" w:uiPriority="63" w:unhideWhenUsed="0"/>
+    <w:lsdException w:name="Medium Shading 2 Accent 2" w:semiHidden="0" w:uiPriority="64" w:unhideWhenUsed="0"/>
+    <w:lsdException w:name="Medium List 1 Accent 2" w:semiHidden="0" w:uiPriority="65" w:unhideWhenUsed="0"/>
+    <w:lsdException w:name="Medium List 2 Accent 2" w:semiHidden="0" w:uiPriority="66" w:unhideWhenUsed="0"/>
+    <w:lsdException w:name="Medium Grid 1 Accent 2" w:semiHidden="0" w:uiPriority="67" w:unhideWhenUsed="0"/>
+    <w:lsdException w:name="Medium Grid 2 Accent 2" w:semiHidden="0" w:uiPriority="68" w:unhideWhenUsed="0"/>
+    <w:lsdException w:name="Medium Grid 3 Accent 2" w:semiHidden="0" w:uiPriority="69" w:unhideWhenUsed="0"/>
+    <w:lsdException w:name="Dark List Accent 2" w:semiHidden="0" w:uiPriority="70" w:unhideWhenUsed="0"/>
+    <w:lsdException w:name="Colorful Shading Accent 2" w:semiHidden="0" w:uiPriority="71" w:unhideWhenUsed="0"/>
+    <w:lsdException w:name="Colorful List Accent 2" w:semiHidden="0" w:uiPriority="72" w:unhideWhenUsed="0"/>
+    <w:lsdException w:name="Colorful Grid Accent 2" w:semiHidden="0" w:uiPriority="73" w:unhideWhenUsed="0"/>
+    <w:lsdException w:name="Light Shading Accent 3" w:semiHidden="0" w:uiPriority="60" w:unhideWhenUsed="0"/>
+    <w:lsdException w:name="Light List Accent 3" w:semiHidden="0" w:uiPriority="61" w:unhideWhenUsed="0"/>
+    <w:lsdException w:name="Light Grid Accent 3" w:semiHidden="0" w:uiPriority="62" w:unhideWhenUsed="0"/>
+    <w:lsdException w:name="Medium Shading 1 Accent 3" w:semiHidden="0" w:uiPriority="63" w:unhideWhenUsed="0"/>
+    <w:lsdException w:name="Medium Shading 2 Accent 3" w:semiHidden="0" w:uiPriority="64" w:unhideWhenUsed="0"/>
+    <w:lsdException w:name="Medium List 1 Accent 3" w:semiHidden="0" w:uiPriority="65" w:unhideWhenUsed="0"/>
+    <w:lsdException w:name="Medium List 2 Accent 3" w:semiHidden="0" w:uiPriority="66" w:unhideWhenUsed="0"/>
+    <w:lsdException w:name="Medium Grid 1 Accent 3" w:semiHidden="0" w:uiPriority="67" w:unhideWhenUsed="0"/>
+    <w:lsdException w:name="Medium Grid 2 Accent 3" w:semiHidden="0" w:uiPriority="68" w:unhideWhenUsed="0"/>
+    <w:lsdException w:name="Medium Grid 3 Accent 3" w:semiHidden="0" w:uiPriority="69" w:unhideWhenUsed="0"/>
+    <w:lsdException w:name="Dark List Accent 3" w:semiHidden="0" w:uiPriority="70" w:unhideWhenUsed="0"/>
+    <w:lsdException w:name="Colorful Shading Accent 3" w:semiHidden="0" w:uiPriority="71" w:unhideWhenUsed="0"/>
+    <w:lsdException w:name="Colorful List Accent 3" w:semiHidden="0" w:uiPriority="72" w:unhideWhenUsed="0"/>
+    <w:lsdException w:name="Colorful Grid Accent 3" w:semiHidden="0" w:uiPriority="73" w:unhideWhenUsed="0"/>
+    <w:lsdException w:name="Light Shading Accent 4" w:semiHidden="0" w:uiPriority="60" w:unhideWhenUsed="0"/>
+    <w:lsdException w:name="Light List Accent 4" w:semiHidden="0" w:uiPriority="61" w:unhideWhenUsed="0"/>
+    <w:lsdException w:name="Light Grid Accent 4" w:semiHidden="0" w:uiPriority="62" w:unhideWhenUsed="0"/>
+    <w:lsdException w:name="Medium Shading 1 Accent 4" w:semiHidden="0" w:uiPriority="63" w:unhideWhenUsed="0"/>
+    <w:lsdException w:name="Medium Shading 2 Accent 4" w:semiHidden="0" w:uiPriority="64" w:unhideWhenUsed="0"/>
+    <w:lsdException w:name="Medium List 1 Accent 4" w:semiHidden="0" w:uiPriority="65" w:unhideWhenUsed="0"/>
+    <w:lsdException w:name="Medium List 2 Accent 4" w:semiHidden="0" w:uiPriority="66" w:unhideWhenUsed="0"/>
+    <w:lsdException w:name="Medium Grid 1 Accent 4" w:semiHidden="0" w:uiPriority="67" w:unhideWhenUsed="0"/>
+    <w:lsdException w:name="Medium Grid 2 Accent 4" w:semiHidden="0" w:uiPriority="68" w:unhideWhenUsed="0"/>
+    <w:lsdException w:name="Medium Grid 3 Accent 4" w:semiHidden="0" w:uiPriority="69" w:unhideWhenUsed="0"/>
+    <w:lsdException w:name="Dark List Accent 4" w:semiHidden="0" w:uiPriority="70" w:unhideWhenUsed="0"/>
+    <w:lsdException w:name="Colorful Shading Accent 4" w:semiHidden="0" w:uiPriority="71" w:unhideWhenUsed="0"/>
+    <w:lsdException w:name="Colorful List Accent 4" w:semiHidden="0" w:uiPriority="72" w:unhideWhenUsed="0"/>
+    <w:lsdException w:name="Colorful Grid Accent 4" w:semiHidden="0" w:uiPriority="73" w:unhideWhenUsed="0"/>
+    <w:lsdException w:name="Light Shading Accent 5" w:semiHidden="0" w:uiPriority="60" w:unhideWhenUsed="0"/>
+    <w:lsdException w:name="Light List Accent 5" w:semiHidden="0" w:uiPriority="61" w:unhideWhenUsed="0"/>
+    <w:lsdException w:name="Light Grid Accent 5" w:semiHidden="0" w:uiPriority="62" w:unhideWhenUsed="0"/>
+    <w:lsdException w:name="Medium Shading 1 Accent 5" w:semiHidden="0" w:uiPriority="63" w:unhideWhenUsed="0"/>
+    <w:lsdException w:name="Medium Shading 2 Accent 5" w:semiHidden="0" w:uiPriority="64" w:unhideWhenUsed="0"/>
+    <w:lsdException w:name="Medium List 1 Accent 5" w:semiHidden="0" w:uiPriority="65" w:unhideWhenUsed="0"/>
+    <w:lsdException w:name="Medium List 2 Accent 5" w:semiHidden="0" w:uiPriority="66" w:unhideWhenUsed="0"/>
+    <w:lsdException w:name="Medium Grid 1 Accent 5" w:semiHidden="0" w:uiPriority="67" w:unhideWhenUsed="0"/>
+    <w:lsdException w:name="Medium Grid 2 Accent 5" w:semiHidden="0" w:uiPriority="68" w:unhideWhenUsed="0"/>
+    <w:lsdException w:name="Medium Grid 3 Accent 5" w:semiHidden="0" w:uiPriority="69" w:unhideWhenUsed="0"/>
+    <w:lsdException w:name="Dark List Accent 5" w:semiHidden="0" w:uiPriority="70" w:unhideWhenUsed="0"/>
+    <w:lsdException w:name="Colorful Shading Accent 5" w:semiHidden="0" w:uiPriority="71" w:unhideWhenUsed="0"/>
+    <w:lsdException w:name="Colorful List Accent 5" w:semiHidden="0" w:uiPriority="72" w:unhideWhenUsed="0"/>
+    <w:lsdException w:name="Colorful Grid Accent 5" w:semiHidden="0" w:uiPriority="73" w:unhideWhenUsed="0"/>
+    <w:lsdException w:name="Light Shading Accent 6" w:semiHidden="0" w:uiPriority="60" w:unhideWhenUsed="0"/>
+    <w:lsdException w:name="Light List Accent 6" w:semiHidden="0" w:uiPriority="61" w:unhideWhenUsed="0"/>
+    <w:lsdException w:name="Light Grid Accent 6" w:semiHidden="0" w:uiPriority="62" w:unhideWhenUsed="0"/>
+    <w:lsdException w:name="Medium Shading 1 Accent 6" w:semiHidden="0" w:uiPriority="63" w:unhideWhenUsed="0"/>
+    <w:lsdException w:name="Medium Shading 2 Accent 6" w:semiHidden="0" w:uiPriority="64" w:unhideWhenUsed="0"/>
+    <w:lsdException w:name="Medium List 1 Accent 6" w:semiHidden="0" w:uiPriority="65" w:unhideWhenUsed="0"/>
+    <w:lsdException w:name="Medium List 2 Accent 6" w:semiHidden="0" w:uiPriority="66" w:unhideWhenUsed="0"/>
+    <w:lsdException w:name="Medium Grid 1 Accent 6" w:semiHidden="0" w:uiPriority="67" w:unhideWhenUsed="0"/>
+    <w:lsdException w:name="Medium Grid 2 Accent 6" w:semiHidden="0" w:uiPriority="68" w:unhideWhenUsed="0"/>
+    <w:lsdException w:name="Medium Grid 3 Accent 6" w:semiHidden="0" w:uiPriority="69" w:unhideWhenUsed="0"/>
+    <w:lsdException w:name="Dark List Accent 6" w:semiHidden="0" w:uiPriority="70" w:unhideWhenUsed="0"/>
+    <w:lsdException w:name="Colorful Shading Accent 6" w:semiHidden="0" w:uiPriority="71" w:unhideWhenUsed="0"/>
+    <w:lsdException w:name="Colorful List Accent 6" w:semiHidden="0" w:uiPriority="72" w:unhideWhenUsed="0"/>
+    <w:lsdException w:name="Colorful Grid Accent 6" w:semiHidden="0" w:uiPriority="73" w:unhideWhenUsed="0"/>
+    <w:lsdException w:name="Subtle Emphasis" w:semiHidden="0" w:uiPriority="19" w:unhideWhenUsed="0" w:qFormat="1"/>
+    <w:lsdException w:name="Intense Emphasis" w:semiHidden="0" w:uiPriority="21" w:unhideWhenUsed="0" w:qFormat="1"/>
+    <w:lsdException w:name="Subtle Reference" w:semiHidden="0" w:uiPriority="31" w:unhideWhenUsed="0" w:qFormat="1"/>
+    <w:lsdException w:name="Intense Reference" w:semiHidden="0" w:uiPriority="32" w:unhideWhenUsed="0" w:qFormat="1"/>
+    <w:lsdException w:name="Book Title" w:semiHidden="0" w:uiPriority="33" w:unhideWhenUsed="0" w:qFormat="1"/>
+    <w:lsdException w:name="Bibliography" w:uiPriority="37"/>
+    <w:lsdException w:name="TOC Heading" w:uiPriority="39" w:qFormat="1"/>
+  </w:latentStyles>
+  <w:style w:type="paragraph" w:default="1" w:styleId="Normal">
+    <w:name w:val="Normal"/>
+    <w:qFormat/>
+    <w:rsid w:val="00146E44"/>
+    <w:pPr>
+      <w:spacing w:line="252" w:lineRule="auto"/>
+    </w:pPr>
+  </w:style>
+  <w:style w:type="character" w:default="1" w:styleId="Fuentedeprrafopredeter">
+    <w:name w:val="Default Paragraph Font"/>
+    <w:uiPriority w:val="1"/>
+    <w:semiHidden/>
+    <w:unhideWhenUsed/>
+  </w:style>
+  <w:style w:type="table" w:default="1" w:styleId="Tablanormal">
+    <w:name w:val="Normal Table"/>
+    <w:uiPriority w:val="99"/>
+    <w:semiHidden/>
+    <w:unhideWhenUsed/>
+    <w:tblPr>
+      <w:tblInd w:w="0" w:type="dxa"/>
+      <w:tblCellMar>
+        <w:top w:w="0" w:type="dxa"/>
+        <w:left w:w="108" w:type="dxa"/>
+        <w:bottom w:w="0" w:type="dxa"/>
+        <w:right w:w="108" w:type="dxa"/>
+      </w:tblCellMar>
+    </w:tblPr>
+  </w:style>
+  <w:style w:type="numbering" w:default="1" w:styleId="Sinlista">
+    <w:name w:val="No List"/>
+    <w:uiPriority w:val="99"/>
+    <w:semiHidden/>
+    <w:unhideWhenUsed/>
+  </w:style>
+  <w:style w:type="paragraph" w:styleId="Prrafodelista">
+    <w:name w:val="List Paragraph"/>
+    <w:basedOn w:val="Normal"/>
+    <w:uiPriority w:val="34"/>
+    <w:qFormat/>
+    <w:rsid w:val="00146E44"/>
+    <w:pPr>
+      <w:ind w:left="720"/>
+      <w:contextualSpacing/>
+    </w:pPr>
+  </w:style>
+  <w:style w:type="table" w:styleId="Tablaconcuadrcula">
+    <w:name w:val="Table Grid"/>
+    <w:basedOn w:val="Tablanormal"/>
+    <w:uiPriority w:val="39"/>
+    <w:rsid w:val="00146E44"/>
+    <w:pPr>
+      <w:spacing w:after="0" w:line="240" w:lineRule="auto"/>
+    </w:pPr>
+    <w:tblPr>
+      <w:tblBorders>
+        <w:top w:val="single" w:sz="4" w:space="0" w:color="auto"/>
+        <w:left w:val="single" w:sz="4" w:space="0" w:color="auto"/>
+        <w:bottom w:val="single" w:sz="4" w:space="0" w:color="auto"/>
+        <w:right w:val="single" w:sz="4" w:space="0" w:color="auto"/>
+        <w:insideH w:val="single" w:sz="4" w:space="0" w:color="auto"/>
+        <w:insideV w:val="single" w:sz="4" w:space="0" w:color="auto"/>
+      </w:tblBorders>
+      <w:tblCellMar>
+        <w:top w:w="0" w:type="dxa"/>
+        <w:left w:w="108" w:type="dxa"/>
+        <w:bottom w:w="0" w:type="dxa"/>
+        <w:right w:w="108" w:type="dxa"/>
+      </w:tblCellMar>
     </w:tblPr>
   </w:style>
   <w:style w:type="paragraph" w:styleId="Encabezado">
@@ -3107,7 +3172,7 @@
     </a:clrScheme>
     <a:fontScheme name="Office">
       <a:majorFont>
-        <a:latin typeface="Calibri Light" panose="020F0302020204030204"/>
+        <a:latin typeface="Calibri Light"/>
         <a:ea typeface=""/>
         <a:cs typeface=""/>
         <a:font script="Jpan" typeface="游ゴシック Light"/>
@@ -3159,7 +3224,7 @@
         <a:font script="Tfng" typeface="Ebrima"/>
       </a:majorFont>
       <a:minorFont>
-        <a:latin typeface="Calibri" panose="020F0502020204030204"/>
+        <a:latin typeface="Calibri"/>
         <a:ea typeface=""/>
         <a:cs typeface=""/>
         <a:font script="Jpan" typeface="游明朝"/>
@@ -3353,7 +3418,7 @@
   <a:extraClrSchemeLst/>
   <a:extLst>
     <a:ext uri="{05A4C25C-085E-4340-85A3-A5531E510DB2}">
-      <thm15:themeFamily xmlns:thm15="http://schemas.microsoft.com/office/thememl/2012/main" name="Office Theme" id="{62F939B6-93AF-4DB8-9C6B-D6C7DFDC589F}" vid="{4A3C46E8-61CC-4603-A589-7422A47A8E4A}"/>
+      <thm15:themeFamily xmlns:thm15="http://schemas.microsoft.com/office/thememl/2012/main" xmlns="" name="Office Theme" id="{62F939B6-93AF-4DB8-9C6B-D6C7DFDC589F}" vid="{4A3C46E8-61CC-4603-A589-7422A47A8E4A}"/>
     </a:ext>
   </a:extLst>
 </a:theme>

</xml_diff>

<commit_message>
Corrección de casos de uso y plantilla de casos de uso.
Se modifican los casos de uso 16 y 17 CRU egreso y CRU gasto promocional
en descripciones, modelo de CU y plantilla de casos de uso.
</commit_message>
<xml_diff>
--- a/Diseño/Descripciones de casos de uso/Descripciones CU 14 y 16.docx
+++ b/Diseño/Descripciones de casos de uso/Descripciones CU 14 y 16.docx
@@ -6,7 +6,6 @@
       <w:tblPr>
         <w:tblStyle w:val="Tablaconcuadrcula"/>
         <w:tblW w:w="0" w:type="auto"/>
-        <w:tblInd w:w="0" w:type="dxa"/>
         <w:tblLook w:val="04A0" w:firstRow="1" w:lastRow="0" w:firstColumn="1" w:lastColumn="0" w:noHBand="0" w:noVBand="1"/>
       </w:tblPr>
       <w:tblGrid>
@@ -570,17 +569,7 @@
                 <w:sz w:val="24"/>
                 <w:szCs w:val="24"/>
               </w:rPr>
-              <w:t>El sistema valida las entradas,</w:t>
-            </w:r>
-            <w:bookmarkStart w:id="0" w:name="_GoBack"/>
-            <w:bookmarkEnd w:id="0"/>
-            <w:r>
-              <w:rPr>
-                <w:rFonts w:ascii="Arial" w:hAnsi="Arial" w:cs="Arial"/>
-                <w:sz w:val="24"/>
-                <w:szCs w:val="24"/>
-              </w:rPr>
-              <w:t xml:space="preserve"> guarda los datos y notifica al director que el pago se ha realizado exitosamente.</w:t>
+              <w:t>El sistema valida las entradas, guarda los datos y notifica al director que el pago se ha realizado exitosamente.</w:t>
             </w:r>
           </w:p>
         </w:tc>
@@ -800,7 +789,6 @@
       <w:tblPr>
         <w:tblStyle w:val="Tablaconcuadrcula"/>
         <w:tblW w:w="0" w:type="auto"/>
-        <w:tblInd w:w="0" w:type="dxa"/>
         <w:tblLook w:val="04A0" w:firstRow="1" w:lastRow="0" w:firstColumn="1" w:lastColumn="0" w:noHBand="0" w:noVBand="1"/>
       </w:tblPr>
       <w:tblGrid>
@@ -866,7 +854,23 @@
                 <w:sz w:val="24"/>
                 <w:szCs w:val="24"/>
               </w:rPr>
-              <w:t>CU 16 – Registrar gasto promocional.</w:t>
+              <w:t xml:space="preserve">CU 16 – </w:t>
+            </w:r>
+            <w:r>
+              <w:rPr>
+                <w:rFonts w:ascii="Arial" w:hAnsi="Arial" w:cs="Arial"/>
+                <w:sz w:val="24"/>
+                <w:szCs w:val="24"/>
+              </w:rPr>
+              <w:t>CRU</w:t>
+            </w:r>
+            <w:r>
+              <w:rPr>
+                <w:rFonts w:ascii="Arial" w:hAnsi="Arial" w:cs="Arial"/>
+                <w:sz w:val="24"/>
+                <w:szCs w:val="24"/>
+              </w:rPr>
+              <w:t xml:space="preserve"> gasto promocional.</w:t>
             </w:r>
           </w:p>
         </w:tc>
@@ -994,7 +998,55 @@
                 <w:sz w:val="24"/>
                 <w:szCs w:val="24"/>
               </w:rPr>
-              <w:t>El director podrá registrar un gasto promocional de Facebook.</w:t>
+              <w:t xml:space="preserve">El director podrá </w:t>
+            </w:r>
+            <w:r>
+              <w:rPr>
+                <w:rFonts w:ascii="Arial" w:hAnsi="Arial" w:cs="Arial"/>
+                <w:sz w:val="24"/>
+                <w:szCs w:val="24"/>
+              </w:rPr>
+              <w:t xml:space="preserve">administrar los </w:t>
+            </w:r>
+            <w:r>
+              <w:rPr>
+                <w:rFonts w:ascii="Arial" w:hAnsi="Arial" w:cs="Arial"/>
+                <w:sz w:val="24"/>
+                <w:szCs w:val="24"/>
+              </w:rPr>
+              <w:t>gasto</w:t>
+            </w:r>
+            <w:r>
+              <w:rPr>
+                <w:rFonts w:ascii="Arial" w:hAnsi="Arial" w:cs="Arial"/>
+                <w:sz w:val="24"/>
+                <w:szCs w:val="24"/>
+              </w:rPr>
+              <w:t>s</w:t>
+            </w:r>
+            <w:r>
+              <w:rPr>
+                <w:rFonts w:ascii="Arial" w:hAnsi="Arial" w:cs="Arial"/>
+                <w:sz w:val="24"/>
+                <w:szCs w:val="24"/>
+              </w:rPr>
+              <w:t xml:space="preserve"> promocional</w:t>
+            </w:r>
+            <w:r>
+              <w:rPr>
+                <w:rFonts w:ascii="Arial" w:hAnsi="Arial" w:cs="Arial"/>
+                <w:sz w:val="24"/>
+                <w:szCs w:val="24"/>
+              </w:rPr>
+              <w:t>es</w:t>
+            </w:r>
+            <w:r>
+              <w:rPr>
+                <w:rFonts w:ascii="Arial" w:hAnsi="Arial" w:cs="Arial"/>
+                <w:sz w:val="24"/>
+                <w:szCs w:val="24"/>
+              </w:rPr>
+              <w:t xml:space="preserve"> de Facebook.</w:t>
             </w:r>
           </w:p>
         </w:tc>
@@ -1072,28 +1124,6 @@
               <w:t>en un registro previo.</w:t>
             </w:r>
           </w:p>
-          <w:p>
-            <w:pPr>
-              <w:pStyle w:val="Prrafodelista"/>
-              <w:numPr>
-                <w:ilvl w:val="0"/>
-                <w:numId w:val="8"/>
-              </w:numPr>
-              <w:rPr>
-                <w:rFonts w:ascii="Arial" w:hAnsi="Arial" w:cs="Arial"/>
-                <w:sz w:val="24"/>
-                <w:szCs w:val="24"/>
-              </w:rPr>
-            </w:pPr>
-            <w:r>
-              <w:rPr>
-                <w:rFonts w:ascii="Arial" w:hAnsi="Arial" w:cs="Arial"/>
-                <w:sz w:val="24"/>
-                <w:szCs w:val="24"/>
-              </w:rPr>
-              <w:t>Debe estar autenticado el director en el sistema.</w:t>
-            </w:r>
-          </w:p>
         </w:tc>
       </w:tr>
       <w:tr>
@@ -1371,11 +1401,16 @@
                 <w:sz w:val="24"/>
                 <w:szCs w:val="24"/>
               </w:rPr>
-              <w:t>El registro existe previamente</w:t>
-            </w:r>
-          </w:p>
-          <w:p>
-            <w:pPr>
+              <w:t xml:space="preserve">Editar gasto </w:t>
+            </w:r>
+          </w:p>
+          <w:p>
+            <w:pPr>
+              <w:pStyle w:val="Prrafodelista"/>
+              <w:numPr>
+                <w:ilvl w:val="1"/>
+                <w:numId w:val="9"/>
+              </w:numPr>
               <w:spacing w:line="240" w:lineRule="auto"/>
               <w:jc w:val="both"/>
               <w:rPr>
@@ -1390,11 +1425,16 @@
                 <w:sz w:val="24"/>
                 <w:szCs w:val="24"/>
               </w:rPr>
-              <w:t>3.1. El sistema muestra al usuario que algunos datos existentes ya están en un gasto promocional.</w:t>
-            </w:r>
-          </w:p>
-          <w:p>
-            <w:pPr>
+              <w:t>El director selecciona editar</w:t>
+            </w:r>
+          </w:p>
+          <w:p>
+            <w:pPr>
+              <w:pStyle w:val="Prrafodelista"/>
+              <w:numPr>
+                <w:ilvl w:val="1"/>
+                <w:numId w:val="3"/>
+              </w:numPr>
               <w:spacing w:line="240" w:lineRule="auto"/>
               <w:jc w:val="both"/>
               <w:rPr>
@@ -1409,7 +1449,103 @@
                 <w:sz w:val="24"/>
                 <w:szCs w:val="24"/>
               </w:rPr>
-              <w:t>3.2. El sistema regresa al paso 3 del flujo normal.</w:t>
+              <w:t>El sistema muestra la ventana de edición de gastos</w:t>
+            </w:r>
+          </w:p>
+          <w:p>
+            <w:pPr>
+              <w:spacing w:line="240" w:lineRule="auto"/>
+              <w:ind w:left="360"/>
+              <w:jc w:val="both"/>
+              <w:rPr>
+                <w:rFonts w:ascii="Arial" w:hAnsi="Arial" w:cs="Arial"/>
+                <w:sz w:val="24"/>
+                <w:szCs w:val="24"/>
+              </w:rPr>
+            </w:pPr>
+            <w:r>
+              <w:rPr>
+                <w:rFonts w:ascii="Arial" w:hAnsi="Arial" w:cs="Arial"/>
+                <w:sz w:val="24"/>
+                <w:szCs w:val="24"/>
+              </w:rPr>
+              <w:t xml:space="preserve">3.1.     El director selecciona las fechas de inicio, fin y selecciona guardar. </w:t>
+            </w:r>
+          </w:p>
+          <w:p>
+            <w:pPr>
+              <w:spacing w:line="240" w:lineRule="auto"/>
+              <w:ind w:left="360"/>
+              <w:jc w:val="both"/>
+              <w:rPr>
+                <w:rFonts w:ascii="Arial" w:hAnsi="Arial" w:cs="Arial"/>
+                <w:sz w:val="24"/>
+                <w:szCs w:val="24"/>
+              </w:rPr>
+            </w:pPr>
+            <w:r>
+              <w:rPr>
+                <w:rFonts w:ascii="Arial" w:hAnsi="Arial" w:cs="Arial"/>
+                <w:sz w:val="24"/>
+                <w:szCs w:val="24"/>
+              </w:rPr>
+              <w:t>4.1. El sistema actualiza el registro y notifica al director el registro.</w:t>
+            </w:r>
+          </w:p>
+          <w:p>
+            <w:pPr>
+              <w:spacing w:line="240" w:lineRule="auto"/>
+              <w:jc w:val="both"/>
+              <w:rPr>
+                <w:rFonts w:ascii="Arial" w:hAnsi="Arial" w:cs="Arial"/>
+                <w:sz w:val="24"/>
+                <w:szCs w:val="24"/>
+              </w:rPr>
+            </w:pPr>
+          </w:p>
+          <w:p>
+            <w:pPr>
+              <w:spacing w:line="240" w:lineRule="auto"/>
+              <w:jc w:val="both"/>
+              <w:rPr>
+                <w:rFonts w:ascii="Arial" w:hAnsi="Arial" w:cs="Arial"/>
+                <w:sz w:val="24"/>
+                <w:szCs w:val="24"/>
+              </w:rPr>
+            </w:pPr>
+            <w:r>
+              <w:rPr>
+                <w:rFonts w:ascii="Arial" w:hAnsi="Arial" w:cs="Arial"/>
+                <w:sz w:val="24"/>
+                <w:szCs w:val="24"/>
+              </w:rPr>
+              <w:t>Los datos no son válidos.</w:t>
+            </w:r>
+          </w:p>
+          <w:p>
+            <w:pPr>
+              <w:pStyle w:val="Prrafodelista"/>
+              <w:numPr>
+                <w:ilvl w:val="1"/>
+                <w:numId w:val="10"/>
+              </w:numPr>
+              <w:spacing w:line="240" w:lineRule="auto"/>
+              <w:jc w:val="both"/>
+              <w:rPr>
+                <w:rFonts w:ascii="Arial" w:hAnsi="Arial" w:cs="Arial"/>
+                <w:sz w:val="24"/>
+                <w:szCs w:val="24"/>
+              </w:rPr>
+            </w:pPr>
+            <w:bookmarkStart w:id="0" w:name="_GoBack"/>
+            <w:bookmarkEnd w:id="0"/>
+            <w:r>
+              <w:rPr>
+                <w:rFonts w:ascii="Arial" w:hAnsi="Arial" w:cs="Arial"/>
+                <w:sz w:val="24"/>
+                <w:szCs w:val="24"/>
+              </w:rPr>
+              <w:t>El sistema muestra un mensaje informando el error y la operación a realizar.</w:t>
             </w:r>
           </w:p>
         </w:tc>
@@ -1478,8 +1614,8 @@
             <w:pPr>
               <w:pStyle w:val="Prrafodelista"/>
               <w:numPr>
-                <w:ilvl w:val="0"/>
-                <w:numId w:val="7"/>
+                <w:ilvl w:val="1"/>
+                <w:numId w:val="10"/>
               </w:numPr>
               <w:rPr>
                 <w:rFonts w:ascii="Arial" w:hAnsi="Arial" w:cs="Arial"/>
@@ -2105,9 +2241,9 @@
   </w:abstractNum>
   <w:abstractNum w:abstractNumId="5">
     <w:nsid w:val="32C86263"/>
-    <w:multiLevelType w:val="hybridMultilevel"/>
-    <w:tmpl w:val="787A71FE"/>
-    <w:lvl w:ilvl="0" w:tplc="080A000F">
+    <w:multiLevelType w:val="multilevel"/>
+    <w:tmpl w:val="EE6643AE"/>
+    <w:lvl w:ilvl="0">
       <w:start w:val="1"/>
       <w:numFmt w:val="decimal"/>
       <w:lvlText w:val="%1."/>
@@ -2119,84 +2255,116 @@
         <w:rFonts w:hint="default"/>
       </w:rPr>
     </w:lvl>
-    <w:lvl w:ilvl="1" w:tplc="080A0019" w:tentative="1">
-      <w:start w:val="1"/>
-      <w:numFmt w:val="lowerLetter"/>
-      <w:lvlText w:val="%2."/>
-      <w:lvlJc w:val="left"/>
-      <w:pPr>
-        <w:ind w:left="1440" w:hanging="360"/>
-      </w:pPr>
-    </w:lvl>
-    <w:lvl w:ilvl="2" w:tplc="080A001B" w:tentative="1">
-      <w:start w:val="1"/>
-      <w:numFmt w:val="lowerRoman"/>
-      <w:lvlText w:val="%3."/>
-      <w:lvlJc w:val="right"/>
-      <w:pPr>
-        <w:ind w:left="2160" w:hanging="180"/>
-      </w:pPr>
-    </w:lvl>
-    <w:lvl w:ilvl="3" w:tplc="080A000F" w:tentative="1">
-      <w:start w:val="1"/>
-      <w:numFmt w:val="decimal"/>
-      <w:lvlText w:val="%4."/>
-      <w:lvlJc w:val="left"/>
-      <w:pPr>
-        <w:ind w:left="2880" w:hanging="360"/>
-      </w:pPr>
-    </w:lvl>
-    <w:lvl w:ilvl="4" w:tplc="080A0019" w:tentative="1">
-      <w:start w:val="1"/>
-      <w:numFmt w:val="lowerLetter"/>
-      <w:lvlText w:val="%5."/>
-      <w:lvlJc w:val="left"/>
-      <w:pPr>
-        <w:ind w:left="3600" w:hanging="360"/>
-      </w:pPr>
-    </w:lvl>
-    <w:lvl w:ilvl="5" w:tplc="080A001B" w:tentative="1">
-      <w:start w:val="1"/>
-      <w:numFmt w:val="lowerRoman"/>
-      <w:lvlText w:val="%6."/>
-      <w:lvlJc w:val="right"/>
-      <w:pPr>
-        <w:ind w:left="4320" w:hanging="180"/>
-      </w:pPr>
-    </w:lvl>
-    <w:lvl w:ilvl="6" w:tplc="080A000F" w:tentative="1">
-      <w:start w:val="1"/>
-      <w:numFmt w:val="decimal"/>
-      <w:lvlText w:val="%7."/>
-      <w:lvlJc w:val="left"/>
-      <w:pPr>
-        <w:ind w:left="5040" w:hanging="360"/>
-      </w:pPr>
-    </w:lvl>
-    <w:lvl w:ilvl="7" w:tplc="080A0019" w:tentative="1">
-      <w:start w:val="1"/>
-      <w:numFmt w:val="lowerLetter"/>
-      <w:lvlText w:val="%8."/>
-      <w:lvlJc w:val="left"/>
-      <w:pPr>
-        <w:ind w:left="5760" w:hanging="360"/>
-      </w:pPr>
-    </w:lvl>
-    <w:lvl w:ilvl="8" w:tplc="080A001B" w:tentative="1">
-      <w:start w:val="1"/>
-      <w:numFmt w:val="lowerRoman"/>
-      <w:lvlText w:val="%9."/>
-      <w:lvlJc w:val="right"/>
-      <w:pPr>
-        <w:ind w:left="6480" w:hanging="180"/>
-      </w:pPr>
+    <w:lvl w:ilvl="1">
+      <w:start w:val="2"/>
+      <w:numFmt w:val="decimal"/>
+      <w:isLgl/>
+      <w:lvlText w:val="%1.%2."/>
+      <w:lvlJc w:val="left"/>
+      <w:pPr>
+        <w:ind w:left="1080" w:hanging="720"/>
+      </w:pPr>
+      <w:rPr>
+        <w:rFonts w:hint="default"/>
+      </w:rPr>
+    </w:lvl>
+    <w:lvl w:ilvl="2">
+      <w:start w:val="1"/>
+      <w:numFmt w:val="decimal"/>
+      <w:isLgl/>
+      <w:lvlText w:val="%1.%2.%3."/>
+      <w:lvlJc w:val="left"/>
+      <w:pPr>
+        <w:ind w:left="1080" w:hanging="720"/>
+      </w:pPr>
+      <w:rPr>
+        <w:rFonts w:hint="default"/>
+      </w:rPr>
+    </w:lvl>
+    <w:lvl w:ilvl="3">
+      <w:start w:val="1"/>
+      <w:numFmt w:val="decimal"/>
+      <w:isLgl/>
+      <w:lvlText w:val="%1.%2.%3.%4."/>
+      <w:lvlJc w:val="left"/>
+      <w:pPr>
+        <w:ind w:left="1440" w:hanging="1080"/>
+      </w:pPr>
+      <w:rPr>
+        <w:rFonts w:hint="default"/>
+      </w:rPr>
+    </w:lvl>
+    <w:lvl w:ilvl="4">
+      <w:start w:val="1"/>
+      <w:numFmt w:val="decimal"/>
+      <w:isLgl/>
+      <w:lvlText w:val="%1.%2.%3.%4.%5."/>
+      <w:lvlJc w:val="left"/>
+      <w:pPr>
+        <w:ind w:left="1440" w:hanging="1080"/>
+      </w:pPr>
+      <w:rPr>
+        <w:rFonts w:hint="default"/>
+      </w:rPr>
+    </w:lvl>
+    <w:lvl w:ilvl="5">
+      <w:start w:val="1"/>
+      <w:numFmt w:val="decimal"/>
+      <w:isLgl/>
+      <w:lvlText w:val="%1.%2.%3.%4.%5.%6."/>
+      <w:lvlJc w:val="left"/>
+      <w:pPr>
+        <w:ind w:left="1800" w:hanging="1440"/>
+      </w:pPr>
+      <w:rPr>
+        <w:rFonts w:hint="default"/>
+      </w:rPr>
+    </w:lvl>
+    <w:lvl w:ilvl="6">
+      <w:start w:val="1"/>
+      <w:numFmt w:val="decimal"/>
+      <w:isLgl/>
+      <w:lvlText w:val="%1.%2.%3.%4.%5.%6.%7."/>
+      <w:lvlJc w:val="left"/>
+      <w:pPr>
+        <w:ind w:left="1800" w:hanging="1440"/>
+      </w:pPr>
+      <w:rPr>
+        <w:rFonts w:hint="default"/>
+      </w:rPr>
+    </w:lvl>
+    <w:lvl w:ilvl="7">
+      <w:start w:val="1"/>
+      <w:numFmt w:val="decimal"/>
+      <w:isLgl/>
+      <w:lvlText w:val="%1.%2.%3.%4.%5.%6.%7.%8."/>
+      <w:lvlJc w:val="left"/>
+      <w:pPr>
+        <w:ind w:left="2160" w:hanging="1800"/>
+      </w:pPr>
+      <w:rPr>
+        <w:rFonts w:hint="default"/>
+      </w:rPr>
+    </w:lvl>
+    <w:lvl w:ilvl="8">
+      <w:start w:val="1"/>
+      <w:numFmt w:val="decimal"/>
+      <w:isLgl/>
+      <w:lvlText w:val="%1.%2.%3.%4.%5.%6.%7.%8.%9."/>
+      <w:lvlJc w:val="left"/>
+      <w:pPr>
+        <w:ind w:left="2520" w:hanging="2160"/>
+      </w:pPr>
+      <w:rPr>
+        <w:rFonts w:hint="default"/>
+      </w:rPr>
     </w:lvl>
   </w:abstractNum>
   <w:abstractNum w:abstractNumId="6">
     <w:nsid w:val="43BF37EC"/>
-    <w:multiLevelType w:val="hybridMultilevel"/>
-    <w:tmpl w:val="ECAAED4A"/>
-    <w:lvl w:ilvl="0" w:tplc="080A000F">
+    <w:multiLevelType w:val="multilevel"/>
+    <w:tmpl w:val="B7C48D6A"/>
+    <w:lvl w:ilvl="0">
       <w:start w:val="1"/>
       <w:numFmt w:val="decimal"/>
       <w:lvlText w:val="%1."/>
@@ -2208,77 +2376,109 @@
         <w:rFonts w:hint="default"/>
       </w:rPr>
     </w:lvl>
-    <w:lvl w:ilvl="1" w:tplc="080A0019" w:tentative="1">
-      <w:start w:val="1"/>
-      <w:numFmt w:val="lowerLetter"/>
-      <w:lvlText w:val="%2."/>
-      <w:lvlJc w:val="left"/>
-      <w:pPr>
-        <w:ind w:left="1440" w:hanging="360"/>
-      </w:pPr>
-    </w:lvl>
-    <w:lvl w:ilvl="2" w:tplc="080A001B" w:tentative="1">
-      <w:start w:val="1"/>
-      <w:numFmt w:val="lowerRoman"/>
-      <w:lvlText w:val="%3."/>
-      <w:lvlJc w:val="right"/>
-      <w:pPr>
-        <w:ind w:left="2160" w:hanging="180"/>
-      </w:pPr>
-    </w:lvl>
-    <w:lvl w:ilvl="3" w:tplc="080A000F" w:tentative="1">
-      <w:start w:val="1"/>
-      <w:numFmt w:val="decimal"/>
-      <w:lvlText w:val="%4."/>
-      <w:lvlJc w:val="left"/>
-      <w:pPr>
-        <w:ind w:left="2880" w:hanging="360"/>
-      </w:pPr>
-    </w:lvl>
-    <w:lvl w:ilvl="4" w:tplc="080A0019" w:tentative="1">
-      <w:start w:val="1"/>
-      <w:numFmt w:val="lowerLetter"/>
-      <w:lvlText w:val="%5."/>
-      <w:lvlJc w:val="left"/>
-      <w:pPr>
-        <w:ind w:left="3600" w:hanging="360"/>
-      </w:pPr>
-    </w:lvl>
-    <w:lvl w:ilvl="5" w:tplc="080A001B" w:tentative="1">
-      <w:start w:val="1"/>
-      <w:numFmt w:val="lowerRoman"/>
-      <w:lvlText w:val="%6."/>
-      <w:lvlJc w:val="right"/>
-      <w:pPr>
-        <w:ind w:left="4320" w:hanging="180"/>
-      </w:pPr>
-    </w:lvl>
-    <w:lvl w:ilvl="6" w:tplc="080A000F" w:tentative="1">
-      <w:start w:val="1"/>
-      <w:numFmt w:val="decimal"/>
-      <w:lvlText w:val="%7."/>
-      <w:lvlJc w:val="left"/>
-      <w:pPr>
-        <w:ind w:left="5040" w:hanging="360"/>
-      </w:pPr>
-    </w:lvl>
-    <w:lvl w:ilvl="7" w:tplc="080A0019" w:tentative="1">
-      <w:start w:val="1"/>
-      <w:numFmt w:val="lowerLetter"/>
-      <w:lvlText w:val="%8."/>
-      <w:lvlJc w:val="left"/>
-      <w:pPr>
-        <w:ind w:left="5760" w:hanging="360"/>
-      </w:pPr>
-    </w:lvl>
-    <w:lvl w:ilvl="8" w:tplc="080A001B" w:tentative="1">
-      <w:start w:val="1"/>
-      <w:numFmt w:val="lowerRoman"/>
-      <w:lvlText w:val="%9."/>
-      <w:lvlJc w:val="right"/>
-      <w:pPr>
-        <w:ind w:left="6480" w:hanging="180"/>
-      </w:pPr>
+    <w:lvl w:ilvl="1">
+      <w:start w:val="1"/>
+      <w:numFmt w:val="decimal"/>
+      <w:isLgl/>
+      <w:lvlText w:val="%1.%2."/>
+      <w:lvlJc w:val="left"/>
+      <w:pPr>
+        <w:ind w:left="1080" w:hanging="720"/>
+      </w:pPr>
+      <w:rPr>
+        <w:rFonts w:hint="default"/>
+      </w:rPr>
+    </w:lvl>
+    <w:lvl w:ilvl="2">
+      <w:start w:val="1"/>
+      <w:numFmt w:val="decimal"/>
+      <w:isLgl/>
+      <w:lvlText w:val="%1.%2.%3."/>
+      <w:lvlJc w:val="left"/>
+      <w:pPr>
+        <w:ind w:left="1080" w:hanging="720"/>
+      </w:pPr>
+      <w:rPr>
+        <w:rFonts w:hint="default"/>
+      </w:rPr>
+    </w:lvl>
+    <w:lvl w:ilvl="3">
+      <w:start w:val="1"/>
+      <w:numFmt w:val="decimal"/>
+      <w:isLgl/>
+      <w:lvlText w:val="%1.%2.%3.%4."/>
+      <w:lvlJc w:val="left"/>
+      <w:pPr>
+        <w:ind w:left="1440" w:hanging="1080"/>
+      </w:pPr>
+      <w:rPr>
+        <w:rFonts w:hint="default"/>
+      </w:rPr>
+    </w:lvl>
+    <w:lvl w:ilvl="4">
+      <w:start w:val="1"/>
+      <w:numFmt w:val="decimal"/>
+      <w:isLgl/>
+      <w:lvlText w:val="%1.%2.%3.%4.%5."/>
+      <w:lvlJc w:val="left"/>
+      <w:pPr>
+        <w:ind w:left="1440" w:hanging="1080"/>
+      </w:pPr>
+      <w:rPr>
+        <w:rFonts w:hint="default"/>
+      </w:rPr>
+    </w:lvl>
+    <w:lvl w:ilvl="5">
+      <w:start w:val="1"/>
+      <w:numFmt w:val="decimal"/>
+      <w:isLgl/>
+      <w:lvlText w:val="%1.%2.%3.%4.%5.%6."/>
+      <w:lvlJc w:val="left"/>
+      <w:pPr>
+        <w:ind w:left="1800" w:hanging="1440"/>
+      </w:pPr>
+      <w:rPr>
+        <w:rFonts w:hint="default"/>
+      </w:rPr>
+    </w:lvl>
+    <w:lvl w:ilvl="6">
+      <w:start w:val="1"/>
+      <w:numFmt w:val="decimal"/>
+      <w:isLgl/>
+      <w:lvlText w:val="%1.%2.%3.%4.%5.%6.%7."/>
+      <w:lvlJc w:val="left"/>
+      <w:pPr>
+        <w:ind w:left="1800" w:hanging="1440"/>
+      </w:pPr>
+      <w:rPr>
+        <w:rFonts w:hint="default"/>
+      </w:rPr>
+    </w:lvl>
+    <w:lvl w:ilvl="7">
+      <w:start w:val="1"/>
+      <w:numFmt w:val="decimal"/>
+      <w:isLgl/>
+      <w:lvlText w:val="%1.%2.%3.%4.%5.%6.%7.%8."/>
+      <w:lvlJc w:val="left"/>
+      <w:pPr>
+        <w:ind w:left="2160" w:hanging="1800"/>
+      </w:pPr>
+      <w:rPr>
+        <w:rFonts w:hint="default"/>
+      </w:rPr>
+    </w:lvl>
+    <w:lvl w:ilvl="8">
+      <w:start w:val="1"/>
+      <w:numFmt w:val="decimal"/>
+      <w:isLgl/>
+      <w:lvlText w:val="%1.%2.%3.%4.%5.%6.%7.%8.%9."/>
+      <w:lvlJc w:val="left"/>
+      <w:pPr>
+        <w:ind w:left="2520" w:hanging="2160"/>
+      </w:pPr>
+      <w:rPr>
+        <w:rFonts w:hint="default"/>
+      </w:rPr>
     </w:lvl>
   </w:abstractNum>
   <w:abstractNum w:abstractNumId="7">
@@ -2461,9 +2661,9 @@
   </w:abstractNum>
   <w:abstractNum w:abstractNumId="9">
     <w:nsid w:val="6FF37EB4"/>
-    <w:multiLevelType w:val="hybridMultilevel"/>
-    <w:tmpl w:val="1CF4FF78"/>
-    <w:lvl w:ilvl="0" w:tplc="080A000F">
+    <w:multiLevelType w:val="multilevel"/>
+    <w:tmpl w:val="CE4CCC1A"/>
+    <w:lvl w:ilvl="0">
       <w:start w:val="1"/>
       <w:numFmt w:val="decimal"/>
       <w:lvlText w:val="%1."/>
@@ -2475,77 +2675,109 @@
         <w:rFonts w:hint="default"/>
       </w:rPr>
     </w:lvl>
-    <w:lvl w:ilvl="1" w:tplc="080A0019" w:tentative="1">
-      <w:start w:val="1"/>
-      <w:numFmt w:val="lowerLetter"/>
-      <w:lvlText w:val="%2."/>
-      <w:lvlJc w:val="left"/>
-      <w:pPr>
-        <w:ind w:left="1440" w:hanging="360"/>
-      </w:pPr>
-    </w:lvl>
-    <w:lvl w:ilvl="2" w:tplc="080A001B" w:tentative="1">
-      <w:start w:val="1"/>
-      <w:numFmt w:val="lowerRoman"/>
-      <w:lvlText w:val="%3."/>
-      <w:lvlJc w:val="right"/>
-      <w:pPr>
-        <w:ind w:left="2160" w:hanging="180"/>
-      </w:pPr>
-    </w:lvl>
-    <w:lvl w:ilvl="3" w:tplc="080A000F" w:tentative="1">
-      <w:start w:val="1"/>
-      <w:numFmt w:val="decimal"/>
-      <w:lvlText w:val="%4."/>
-      <w:lvlJc w:val="left"/>
-      <w:pPr>
-        <w:ind w:left="2880" w:hanging="360"/>
-      </w:pPr>
-    </w:lvl>
-    <w:lvl w:ilvl="4" w:tplc="080A0019" w:tentative="1">
-      <w:start w:val="1"/>
-      <w:numFmt w:val="lowerLetter"/>
-      <w:lvlText w:val="%5."/>
-      <w:lvlJc w:val="left"/>
-      <w:pPr>
-        <w:ind w:left="3600" w:hanging="360"/>
-      </w:pPr>
-    </w:lvl>
-    <w:lvl w:ilvl="5" w:tplc="080A001B" w:tentative="1">
-      <w:start w:val="1"/>
-      <w:numFmt w:val="lowerRoman"/>
-      <w:lvlText w:val="%6."/>
-      <w:lvlJc w:val="right"/>
-      <w:pPr>
-        <w:ind w:left="4320" w:hanging="180"/>
-      </w:pPr>
-    </w:lvl>
-    <w:lvl w:ilvl="6" w:tplc="080A000F" w:tentative="1">
-      <w:start w:val="1"/>
-      <w:numFmt w:val="decimal"/>
-      <w:lvlText w:val="%7."/>
-      <w:lvlJc w:val="left"/>
-      <w:pPr>
-        <w:ind w:left="5040" w:hanging="360"/>
-      </w:pPr>
-    </w:lvl>
-    <w:lvl w:ilvl="7" w:tplc="080A0019" w:tentative="1">
-      <w:start w:val="1"/>
-      <w:numFmt w:val="lowerLetter"/>
-      <w:lvlText w:val="%8."/>
-      <w:lvlJc w:val="left"/>
-      <w:pPr>
-        <w:ind w:left="5760" w:hanging="360"/>
-      </w:pPr>
-    </w:lvl>
-    <w:lvl w:ilvl="8" w:tplc="080A001B" w:tentative="1">
-      <w:start w:val="1"/>
-      <w:numFmt w:val="lowerRoman"/>
-      <w:lvlText w:val="%9."/>
-      <w:lvlJc w:val="right"/>
-      <w:pPr>
-        <w:ind w:left="6480" w:hanging="180"/>
-      </w:pPr>
+    <w:lvl w:ilvl="1">
+      <w:start w:val="1"/>
+      <w:numFmt w:val="decimal"/>
+      <w:isLgl/>
+      <w:lvlText w:val="%1.%2."/>
+      <w:lvlJc w:val="left"/>
+      <w:pPr>
+        <w:ind w:left="1080" w:hanging="720"/>
+      </w:pPr>
+      <w:rPr>
+        <w:rFonts w:hint="default"/>
+      </w:rPr>
+    </w:lvl>
+    <w:lvl w:ilvl="2">
+      <w:start w:val="1"/>
+      <w:numFmt w:val="decimal"/>
+      <w:isLgl/>
+      <w:lvlText w:val="%1.%2.%3."/>
+      <w:lvlJc w:val="left"/>
+      <w:pPr>
+        <w:ind w:left="1080" w:hanging="720"/>
+      </w:pPr>
+      <w:rPr>
+        <w:rFonts w:hint="default"/>
+      </w:rPr>
+    </w:lvl>
+    <w:lvl w:ilvl="3">
+      <w:start w:val="1"/>
+      <w:numFmt w:val="decimal"/>
+      <w:isLgl/>
+      <w:lvlText w:val="%1.%2.%3.%4."/>
+      <w:lvlJc w:val="left"/>
+      <w:pPr>
+        <w:ind w:left="1440" w:hanging="1080"/>
+      </w:pPr>
+      <w:rPr>
+        <w:rFonts w:hint="default"/>
+      </w:rPr>
+    </w:lvl>
+    <w:lvl w:ilvl="4">
+      <w:start w:val="1"/>
+      <w:numFmt w:val="decimal"/>
+      <w:isLgl/>
+      <w:lvlText w:val="%1.%2.%3.%4.%5."/>
+      <w:lvlJc w:val="left"/>
+      <w:pPr>
+        <w:ind w:left="1440" w:hanging="1080"/>
+      </w:pPr>
+      <w:rPr>
+        <w:rFonts w:hint="default"/>
+      </w:rPr>
+    </w:lvl>
+    <w:lvl w:ilvl="5">
+      <w:start w:val="1"/>
+      <w:numFmt w:val="decimal"/>
+      <w:isLgl/>
+      <w:lvlText w:val="%1.%2.%3.%4.%5.%6."/>
+      <w:lvlJc w:val="left"/>
+      <w:pPr>
+        <w:ind w:left="1800" w:hanging="1440"/>
+      </w:pPr>
+      <w:rPr>
+        <w:rFonts w:hint="default"/>
+      </w:rPr>
+    </w:lvl>
+    <w:lvl w:ilvl="6">
+      <w:start w:val="1"/>
+      <w:numFmt w:val="decimal"/>
+      <w:isLgl/>
+      <w:lvlText w:val="%1.%2.%3.%4.%5.%6.%7."/>
+      <w:lvlJc w:val="left"/>
+      <w:pPr>
+        <w:ind w:left="1800" w:hanging="1440"/>
+      </w:pPr>
+      <w:rPr>
+        <w:rFonts w:hint="default"/>
+      </w:rPr>
+    </w:lvl>
+    <w:lvl w:ilvl="7">
+      <w:start w:val="1"/>
+      <w:numFmt w:val="decimal"/>
+      <w:isLgl/>
+      <w:lvlText w:val="%1.%2.%3.%4.%5.%6.%7.%8."/>
+      <w:lvlJc w:val="left"/>
+      <w:pPr>
+        <w:ind w:left="2160" w:hanging="1800"/>
+      </w:pPr>
+      <w:rPr>
+        <w:rFonts w:hint="default"/>
+      </w:rPr>
+    </w:lvl>
+    <w:lvl w:ilvl="8">
+      <w:start w:val="1"/>
+      <w:numFmt w:val="decimal"/>
+      <w:isLgl/>
+      <w:lvlText w:val="%1.%2.%3.%4.%5.%6.%7.%8.%9."/>
+      <w:lvlJc w:val="left"/>
+      <w:pPr>
+        <w:ind w:left="2520" w:hanging="2160"/>
+      </w:pPr>
+      <w:rPr>
+        <w:rFonts w:hint="default"/>
+      </w:rPr>
     </w:lvl>
   </w:abstractNum>
   <w:num w:numId="1">
@@ -2792,6 +3024,7 @@
       <w:spacing w:after="0" w:line="240" w:lineRule="auto"/>
     </w:pPr>
     <w:tblPr>
+      <w:tblInd w:w="0" w:type="dxa"/>
       <w:tblBorders>
         <w:top w:val="single" w:sz="4" w:space="0" w:color="auto"/>
         <w:left w:val="single" w:sz="4" w:space="0" w:color="auto"/>
@@ -3066,6 +3299,7 @@
       <w:spacing w:after="0" w:line="240" w:lineRule="auto"/>
     </w:pPr>
     <w:tblPr>
+      <w:tblInd w:w="0" w:type="dxa"/>
       <w:tblBorders>
         <w:top w:val="single" w:sz="4" w:space="0" w:color="auto"/>
         <w:left w:val="single" w:sz="4" w:space="0" w:color="auto"/>

</xml_diff>

<commit_message>
Diagramas de robustez y secuencia CU 16 y 17
Se crean los diagramas de robustez y secuencia de los casos de uso CRU egreso CRU gasto promocional asi como correcciones en las descripciones de casos de uso
</commit_message>
<xml_diff>
--- a/Diseño/Descripciones de casos de uso/Descripciones CU 14 y 16.docx
+++ b/Diseño/Descripciones de casos de uso/Descripciones CU 14 y 16.docx
@@ -1,6 +1,6 @@
 
 <file path=word/document.xml><?xml version="1.0" encoding="utf-8"?>
-<w:document xmlns:wpc="http://schemas.microsoft.com/office/word/2010/wordprocessingCanvas" xmlns:mc="http://schemas.openxmlformats.org/markup-compatibility/2006" xmlns:o="urn:schemas-microsoft-com:office:office" xmlns:r="http://schemas.openxmlformats.org/officeDocument/2006/relationships" xmlns:m="http://schemas.openxmlformats.org/officeDocument/2006/math" xmlns:v="urn:schemas-microsoft-com:vml" xmlns:wp14="http://schemas.microsoft.com/office/word/2010/wordprocessingDrawing" xmlns:wp="http://schemas.openxmlformats.org/drawingml/2006/wordprocessingDrawing" xmlns:w10="urn:schemas-microsoft-com:office:word" xmlns:w="http://schemas.openxmlformats.org/wordprocessingml/2006/main" xmlns:w14="http://schemas.microsoft.com/office/word/2010/wordml" xmlns:wpg="http://schemas.microsoft.com/office/word/2010/wordprocessingGroup" xmlns:wpi="http://schemas.microsoft.com/office/word/2010/wordprocessingInk" xmlns:wne="http://schemas.microsoft.com/office/word/2006/wordml" xmlns:wps="http://schemas.microsoft.com/office/word/2010/wordprocessingShape" mc:Ignorable="w14 wp14">
+<w:document xmlns:wpc="http://schemas.microsoft.com/office/word/2010/wordprocessingCanvas" xmlns:cx="http://schemas.microsoft.com/office/drawing/2014/chartex" xmlns:cx1="http://schemas.microsoft.com/office/drawing/2015/9/8/chartex" xmlns:cx2="http://schemas.microsoft.com/office/drawing/2015/10/21/chartex" xmlns:cx3="http://schemas.microsoft.com/office/drawing/2016/5/9/chartex" xmlns:cx4="http://schemas.microsoft.com/office/drawing/2016/5/10/chartex" xmlns:cx5="http://schemas.microsoft.com/office/drawing/2016/5/11/chartex" xmlns:cx6="http://schemas.microsoft.com/office/drawing/2016/5/12/chartex" xmlns:cx7="http://schemas.microsoft.com/office/drawing/2016/5/13/chartex" xmlns:cx8="http://schemas.microsoft.com/office/drawing/2016/5/14/chartex" xmlns:mc="http://schemas.openxmlformats.org/markup-compatibility/2006" xmlns:aink="http://schemas.microsoft.com/office/drawing/2016/ink" xmlns:am3d="http://schemas.microsoft.com/office/drawing/2017/model3d" xmlns:o="urn:schemas-microsoft-com:office:office" xmlns:r="http://schemas.openxmlformats.org/officeDocument/2006/relationships" xmlns:m="http://schemas.openxmlformats.org/officeDocument/2006/math" xmlns:v="urn:schemas-microsoft-com:vml" xmlns:wp14="http://schemas.microsoft.com/office/word/2010/wordprocessingDrawing" xmlns:wp="http://schemas.openxmlformats.org/drawingml/2006/wordprocessingDrawing" xmlns:w10="urn:schemas-microsoft-com:office:word" xmlns:w="http://schemas.openxmlformats.org/wordprocessingml/2006/main" xmlns:w14="http://schemas.microsoft.com/office/word/2010/wordml" xmlns:w15="http://schemas.microsoft.com/office/word/2012/wordml" xmlns:w16cid="http://schemas.microsoft.com/office/word/2016/wordml/cid" xmlns:w16se="http://schemas.microsoft.com/office/word/2015/wordml/symex" xmlns:wpg="http://schemas.microsoft.com/office/word/2010/wordprocessingGroup" xmlns:wpi="http://schemas.microsoft.com/office/word/2010/wordprocessingInk" xmlns:wne="http://schemas.microsoft.com/office/word/2006/wordml" xmlns:wps="http://schemas.microsoft.com/office/word/2010/wordprocessingShape" mc:Ignorable="w14 w15 w16se w16cid wp14">
   <w:body>
     <w:tbl>
       <w:tblPr>
@@ -531,23 +531,23 @@
                 <w:sz w:val="24"/>
                 <w:szCs w:val="24"/>
               </w:rPr>
-              <w:t>El director selecciona el nombre del profesor</w:t>
-            </w:r>
-            <w:r>
-              <w:rPr>
-                <w:rFonts w:ascii="Arial" w:hAnsi="Arial" w:cs="Arial"/>
-                <w:sz w:val="24"/>
-                <w:szCs w:val="24"/>
-              </w:rPr>
-              <w:t xml:space="preserve"> </w:t>
-            </w:r>
-            <w:r>
-              <w:rPr>
-                <w:rFonts w:ascii="Arial" w:hAnsi="Arial" w:cs="Arial"/>
-                <w:sz w:val="24"/>
-                <w:szCs w:val="24"/>
-              </w:rPr>
-              <w:t xml:space="preserve"> y selecciona aceptar.</w:t>
+              <w:t xml:space="preserve">El director selecciona el nombre del </w:t>
+            </w:r>
+            <w:r>
+              <w:rPr>
+                <w:rFonts w:ascii="Arial" w:hAnsi="Arial" w:cs="Arial"/>
+                <w:sz w:val="24"/>
+                <w:szCs w:val="24"/>
+              </w:rPr>
+              <w:t>profesor y</w:t>
+            </w:r>
+            <w:r>
+              <w:rPr>
+                <w:rFonts w:ascii="Arial" w:hAnsi="Arial" w:cs="Arial"/>
+                <w:sz w:val="24"/>
+                <w:szCs w:val="24"/>
+              </w:rPr>
+              <w:t xml:space="preserve"> selecciona aceptar.</w:t>
             </w:r>
           </w:p>
           <w:p>
@@ -1277,7 +1277,39 @@
                 <w:sz w:val="24"/>
                 <w:szCs w:val="24"/>
               </w:rPr>
-              <w:t>El sistema muestra los datos necesarios para guardar el gasto promocional.</w:t>
+              <w:t xml:space="preserve">El sistema </w:t>
+            </w:r>
+            <w:r>
+              <w:rPr>
+                <w:rFonts w:ascii="Arial" w:hAnsi="Arial" w:cs="Arial"/>
+                <w:sz w:val="24"/>
+                <w:szCs w:val="24"/>
+              </w:rPr>
+              <w:t>solicita los</w:t>
+            </w:r>
+            <w:r>
+              <w:rPr>
+                <w:rFonts w:ascii="Arial" w:hAnsi="Arial" w:cs="Arial"/>
+                <w:sz w:val="24"/>
+                <w:szCs w:val="24"/>
+              </w:rPr>
+              <w:t xml:space="preserve"> detalles</w:t>
+            </w:r>
+            <w:r>
+              <w:rPr>
+                <w:rFonts w:ascii="Arial" w:hAnsi="Arial" w:cs="Arial"/>
+                <w:sz w:val="24"/>
+                <w:szCs w:val="24"/>
+              </w:rPr>
+              <w:t xml:space="preserve"> para generar un registro</w:t>
+            </w:r>
+            <w:r>
+              <w:rPr>
+                <w:rFonts w:ascii="Arial" w:hAnsi="Arial" w:cs="Arial"/>
+                <w:sz w:val="24"/>
+                <w:szCs w:val="24"/>
+              </w:rPr>
+              <w:t xml:space="preserve"> gasto promocional.</w:t>
             </w:r>
           </w:p>
           <w:p>
@@ -1502,6 +1534,14 @@
                 <w:szCs w:val="24"/>
               </w:rPr>
             </w:pPr>
+            <w:r>
+              <w:rPr>
+                <w:rFonts w:ascii="Arial" w:hAnsi="Arial" w:cs="Arial"/>
+                <w:sz w:val="24"/>
+                <w:szCs w:val="24"/>
+              </w:rPr>
+              <w:t>Los datos son incorrectos</w:t>
+            </w:r>
           </w:p>
           <w:p>
             <w:pPr>
@@ -1519,16 +1559,11 @@
                 <w:sz w:val="24"/>
                 <w:szCs w:val="24"/>
               </w:rPr>
-              <w:t>Los datos no son válidos.</w:t>
-            </w:r>
-          </w:p>
-          <w:p>
-            <w:pPr>
-              <w:pStyle w:val="Prrafodelista"/>
-              <w:numPr>
-                <w:ilvl w:val="1"/>
-                <w:numId w:val="10"/>
-              </w:numPr>
+              <w:t>3.1. el sistema muestra un mensaje al usuario que los datos son incorrectos.</w:t>
+            </w:r>
+          </w:p>
+          <w:p>
+            <w:pPr>
               <w:spacing w:line="240" w:lineRule="auto"/>
               <w:jc w:val="both"/>
               <w:rPr>
@@ -1537,6 +1572,14 @@
                 <w:szCs w:val="24"/>
               </w:rPr>
             </w:pPr>
+            <w:r>
+              <w:rPr>
+                <w:rFonts w:ascii="Arial" w:hAnsi="Arial" w:cs="Arial"/>
+                <w:sz w:val="24"/>
+                <w:szCs w:val="24"/>
+              </w:rPr>
+              <w:t>4.1 el flujo reg</w:t>
+            </w:r>
             <w:bookmarkStart w:id="0" w:name="_GoBack"/>
             <w:bookmarkEnd w:id="0"/>
             <w:r>
@@ -1545,7 +1588,7 @@
                 <w:sz w:val="24"/>
                 <w:szCs w:val="24"/>
               </w:rPr>
-              <w:t>El sistema muestra un mensaje informando el error y la operación a realizar.</w:t>
+              <w:t>resa al paso 2 del flujo normal.</w:t>
             </w:r>
           </w:p>
         </w:tc>
@@ -1614,8 +1657,8 @@
             <w:pPr>
               <w:pStyle w:val="Prrafodelista"/>
               <w:numPr>
-                <w:ilvl w:val="1"/>
-                <w:numId w:val="10"/>
+                <w:ilvl w:val="0"/>
+                <w:numId w:val="11"/>
               </w:numPr>
               <w:rPr>
                 <w:rFonts w:ascii="Arial" w:hAnsi="Arial" w:cs="Arial"/>
@@ -1647,7 +1690,7 @@
 </file>
 
 <file path=word/endnotes.xml><?xml version="1.0" encoding="utf-8"?>
-<w:endnotes xmlns:wpc="http://schemas.microsoft.com/office/word/2010/wordprocessingCanvas" xmlns:mc="http://schemas.openxmlformats.org/markup-compatibility/2006" xmlns:o="urn:schemas-microsoft-com:office:office" xmlns:r="http://schemas.openxmlformats.org/officeDocument/2006/relationships" xmlns:m="http://schemas.openxmlformats.org/officeDocument/2006/math" xmlns:v="urn:schemas-microsoft-com:vml" xmlns:wp14="http://schemas.microsoft.com/office/word/2010/wordprocessingDrawing" xmlns:wp="http://schemas.openxmlformats.org/drawingml/2006/wordprocessingDrawing" xmlns:w10="urn:schemas-microsoft-com:office:word" xmlns:w="http://schemas.openxmlformats.org/wordprocessingml/2006/main" xmlns:w14="http://schemas.microsoft.com/office/word/2010/wordml" xmlns:wpg="http://schemas.microsoft.com/office/word/2010/wordprocessingGroup" xmlns:wpi="http://schemas.microsoft.com/office/word/2010/wordprocessingInk" xmlns:wne="http://schemas.microsoft.com/office/word/2006/wordml" xmlns:wps="http://schemas.microsoft.com/office/word/2010/wordprocessingShape" mc:Ignorable="w14 wp14">
+<w:endnotes xmlns:wpc="http://schemas.microsoft.com/office/word/2010/wordprocessingCanvas" xmlns:cx="http://schemas.microsoft.com/office/drawing/2014/chartex" xmlns:cx1="http://schemas.microsoft.com/office/drawing/2015/9/8/chartex" xmlns:cx2="http://schemas.microsoft.com/office/drawing/2015/10/21/chartex" xmlns:cx3="http://schemas.microsoft.com/office/drawing/2016/5/9/chartex" xmlns:cx4="http://schemas.microsoft.com/office/drawing/2016/5/10/chartex" xmlns:cx5="http://schemas.microsoft.com/office/drawing/2016/5/11/chartex" xmlns:cx6="http://schemas.microsoft.com/office/drawing/2016/5/12/chartex" xmlns:cx7="http://schemas.microsoft.com/office/drawing/2016/5/13/chartex" xmlns:cx8="http://schemas.microsoft.com/office/drawing/2016/5/14/chartex" xmlns:mc="http://schemas.openxmlformats.org/markup-compatibility/2006" xmlns:aink="http://schemas.microsoft.com/office/drawing/2016/ink" xmlns:am3d="http://schemas.microsoft.com/office/drawing/2017/model3d" xmlns:o="urn:schemas-microsoft-com:office:office" xmlns:r="http://schemas.openxmlformats.org/officeDocument/2006/relationships" xmlns:m="http://schemas.openxmlformats.org/officeDocument/2006/math" xmlns:v="urn:schemas-microsoft-com:vml" xmlns:wp14="http://schemas.microsoft.com/office/word/2010/wordprocessingDrawing" xmlns:wp="http://schemas.openxmlformats.org/drawingml/2006/wordprocessingDrawing" xmlns:w10="urn:schemas-microsoft-com:office:word" xmlns:w="http://schemas.openxmlformats.org/wordprocessingml/2006/main" xmlns:w14="http://schemas.microsoft.com/office/word/2010/wordml" xmlns:w15="http://schemas.microsoft.com/office/word/2012/wordml" xmlns:w16cid="http://schemas.microsoft.com/office/word/2016/wordml/cid" xmlns:w16se="http://schemas.microsoft.com/office/word/2015/wordml/symex" xmlns:wpg="http://schemas.microsoft.com/office/word/2010/wordprocessingGroup" xmlns:wpi="http://schemas.microsoft.com/office/word/2010/wordprocessingInk" xmlns:wne="http://schemas.microsoft.com/office/word/2006/wordml" xmlns:wps="http://schemas.microsoft.com/office/word/2010/wordprocessingShape" mc:Ignorable="w14 w15 w16se w16cid wp14">
   <w:endnote w:type="separator" w:id="-1">
     <w:p>
       <w:pPr>
@@ -1672,7 +1715,7 @@
 </file>
 
 <file path=word/footnotes.xml><?xml version="1.0" encoding="utf-8"?>
-<w:footnotes xmlns:wpc="http://schemas.microsoft.com/office/word/2010/wordprocessingCanvas" xmlns:mc="http://schemas.openxmlformats.org/markup-compatibility/2006" xmlns:o="urn:schemas-microsoft-com:office:office" xmlns:r="http://schemas.openxmlformats.org/officeDocument/2006/relationships" xmlns:m="http://schemas.openxmlformats.org/officeDocument/2006/math" xmlns:v="urn:schemas-microsoft-com:vml" xmlns:wp14="http://schemas.microsoft.com/office/word/2010/wordprocessingDrawing" xmlns:wp="http://schemas.openxmlformats.org/drawingml/2006/wordprocessingDrawing" xmlns:w10="urn:schemas-microsoft-com:office:word" xmlns:w="http://schemas.openxmlformats.org/wordprocessingml/2006/main" xmlns:w14="http://schemas.microsoft.com/office/word/2010/wordml" xmlns:wpg="http://schemas.microsoft.com/office/word/2010/wordprocessingGroup" xmlns:wpi="http://schemas.microsoft.com/office/word/2010/wordprocessingInk" xmlns:wne="http://schemas.microsoft.com/office/word/2006/wordml" xmlns:wps="http://schemas.microsoft.com/office/word/2010/wordprocessingShape" mc:Ignorable="w14 wp14">
+<w:footnotes xmlns:wpc="http://schemas.microsoft.com/office/word/2010/wordprocessingCanvas" xmlns:cx="http://schemas.microsoft.com/office/drawing/2014/chartex" xmlns:cx1="http://schemas.microsoft.com/office/drawing/2015/9/8/chartex" xmlns:cx2="http://schemas.microsoft.com/office/drawing/2015/10/21/chartex" xmlns:cx3="http://schemas.microsoft.com/office/drawing/2016/5/9/chartex" xmlns:cx4="http://schemas.microsoft.com/office/drawing/2016/5/10/chartex" xmlns:cx5="http://schemas.microsoft.com/office/drawing/2016/5/11/chartex" xmlns:cx6="http://schemas.microsoft.com/office/drawing/2016/5/12/chartex" xmlns:cx7="http://schemas.microsoft.com/office/drawing/2016/5/13/chartex" xmlns:cx8="http://schemas.microsoft.com/office/drawing/2016/5/14/chartex" xmlns:mc="http://schemas.openxmlformats.org/markup-compatibility/2006" xmlns:aink="http://schemas.microsoft.com/office/drawing/2016/ink" xmlns:am3d="http://schemas.microsoft.com/office/drawing/2017/model3d" xmlns:o="urn:schemas-microsoft-com:office:office" xmlns:r="http://schemas.openxmlformats.org/officeDocument/2006/relationships" xmlns:m="http://schemas.openxmlformats.org/officeDocument/2006/math" xmlns:v="urn:schemas-microsoft-com:vml" xmlns:wp14="http://schemas.microsoft.com/office/word/2010/wordprocessingDrawing" xmlns:wp="http://schemas.openxmlformats.org/drawingml/2006/wordprocessingDrawing" xmlns:w10="urn:schemas-microsoft-com:office:word" xmlns:w="http://schemas.openxmlformats.org/wordprocessingml/2006/main" xmlns:w14="http://schemas.microsoft.com/office/word/2010/wordml" xmlns:w15="http://schemas.microsoft.com/office/word/2012/wordml" xmlns:w16cid="http://schemas.microsoft.com/office/word/2016/wordml/cid" xmlns:w16se="http://schemas.microsoft.com/office/word/2015/wordml/symex" xmlns:wpg="http://schemas.microsoft.com/office/word/2010/wordprocessingGroup" xmlns:wpi="http://schemas.microsoft.com/office/word/2010/wordprocessingInk" xmlns:wne="http://schemas.microsoft.com/office/word/2006/wordml" xmlns:wps="http://schemas.microsoft.com/office/word/2010/wordprocessingShape" mc:Ignorable="w14 w15 w16se w16cid wp14">
   <w:footnote w:type="separator" w:id="-1">
     <w:p>
       <w:pPr>
@@ -1697,8 +1740,8 @@
 </file>
 
 <file path=word/numbering.xml><?xml version="1.0" encoding="utf-8"?>
-<w:numbering xmlns:wpc="http://schemas.microsoft.com/office/word/2010/wordprocessingCanvas" xmlns:mc="http://schemas.openxmlformats.org/markup-compatibility/2006" xmlns:o="urn:schemas-microsoft-com:office:office" xmlns:r="http://schemas.openxmlformats.org/officeDocument/2006/relationships" xmlns:m="http://schemas.openxmlformats.org/officeDocument/2006/math" xmlns:v="urn:schemas-microsoft-com:vml" xmlns:wp14="http://schemas.microsoft.com/office/word/2010/wordprocessingDrawing" xmlns:wp="http://schemas.openxmlformats.org/drawingml/2006/wordprocessingDrawing" xmlns:w10="urn:schemas-microsoft-com:office:word" xmlns:w="http://schemas.openxmlformats.org/wordprocessingml/2006/main" xmlns:w14="http://schemas.microsoft.com/office/word/2010/wordml" xmlns:wpg="http://schemas.microsoft.com/office/word/2010/wordprocessingGroup" xmlns:wpi="http://schemas.microsoft.com/office/word/2010/wordprocessingInk" xmlns:wne="http://schemas.microsoft.com/office/word/2006/wordml" xmlns:wps="http://schemas.microsoft.com/office/word/2010/wordprocessingShape" mc:Ignorable="w14 wp14">
-  <w:abstractNum w:abstractNumId="0">
+<w:numbering xmlns:wpc="http://schemas.microsoft.com/office/word/2010/wordprocessingCanvas" xmlns:cx="http://schemas.microsoft.com/office/drawing/2014/chartex" xmlns:cx1="http://schemas.microsoft.com/office/drawing/2015/9/8/chartex" xmlns:cx2="http://schemas.microsoft.com/office/drawing/2015/10/21/chartex" xmlns:cx3="http://schemas.microsoft.com/office/drawing/2016/5/9/chartex" xmlns:cx4="http://schemas.microsoft.com/office/drawing/2016/5/10/chartex" xmlns:cx5="http://schemas.microsoft.com/office/drawing/2016/5/11/chartex" xmlns:cx6="http://schemas.microsoft.com/office/drawing/2016/5/12/chartex" xmlns:cx7="http://schemas.microsoft.com/office/drawing/2016/5/13/chartex" xmlns:cx8="http://schemas.microsoft.com/office/drawing/2016/5/14/chartex" xmlns:mc="http://schemas.openxmlformats.org/markup-compatibility/2006" xmlns:aink="http://schemas.microsoft.com/office/drawing/2016/ink" xmlns:am3d="http://schemas.microsoft.com/office/drawing/2017/model3d" xmlns:o="urn:schemas-microsoft-com:office:office" xmlns:r="http://schemas.openxmlformats.org/officeDocument/2006/relationships" xmlns:m="http://schemas.openxmlformats.org/officeDocument/2006/math" xmlns:v="urn:schemas-microsoft-com:vml" xmlns:wp14="http://schemas.microsoft.com/office/word/2010/wordprocessingDrawing" xmlns:wp="http://schemas.openxmlformats.org/drawingml/2006/wordprocessingDrawing" xmlns:w10="urn:schemas-microsoft-com:office:word" xmlns:w="http://schemas.openxmlformats.org/wordprocessingml/2006/main" xmlns:w14="http://schemas.microsoft.com/office/word/2010/wordml" xmlns:w15="http://schemas.microsoft.com/office/word/2012/wordml" xmlns:w16cid="http://schemas.microsoft.com/office/word/2016/wordml/cid" xmlns:w16se="http://schemas.microsoft.com/office/word/2015/wordml/symex" xmlns:wpg="http://schemas.microsoft.com/office/word/2010/wordprocessingGroup" xmlns:wpi="http://schemas.microsoft.com/office/word/2010/wordprocessingInk" xmlns:wne="http://schemas.microsoft.com/office/word/2006/wordml" xmlns:wps="http://schemas.microsoft.com/office/word/2010/wordprocessingShape" mc:Ignorable="w14 w15 w16se w16cid wp14">
+  <w:abstractNum w:abstractNumId="0" w15:restartNumberingAfterBreak="0">
     <w:nsid w:val="0996009E"/>
     <w:multiLevelType w:val="hybridMultilevel"/>
     <w:tmpl w:val="68920350"/>
@@ -1787,7 +1830,7 @@
       </w:pPr>
     </w:lvl>
   </w:abstractNum>
-  <w:abstractNum w:abstractNumId="1">
+  <w:abstractNum w:abstractNumId="1" w15:restartNumberingAfterBreak="0">
     <w:nsid w:val="0A9C2FC4"/>
     <w:multiLevelType w:val="hybridMultilevel"/>
     <w:tmpl w:val="A860E466"/>
@@ -1876,7 +1919,7 @@
       </w:pPr>
     </w:lvl>
   </w:abstractNum>
-  <w:abstractNum w:abstractNumId="2">
+  <w:abstractNum w:abstractNumId="2" w15:restartNumberingAfterBreak="0">
     <w:nsid w:val="2064605E"/>
     <w:multiLevelType w:val="multilevel"/>
     <w:tmpl w:val="8AD811BC"/>
@@ -1997,7 +2040,7 @@
       </w:rPr>
     </w:lvl>
   </w:abstractNum>
-  <w:abstractNum w:abstractNumId="3">
+  <w:abstractNum w:abstractNumId="3" w15:restartNumberingAfterBreak="0">
     <w:nsid w:val="27383861"/>
     <w:multiLevelType w:val="multilevel"/>
     <w:tmpl w:val="437A1A80"/>
@@ -2118,7 +2161,96 @@
       </w:rPr>
     </w:lvl>
   </w:abstractNum>
-  <w:abstractNum w:abstractNumId="4">
+  <w:abstractNum w:abstractNumId="4" w15:restartNumberingAfterBreak="0">
+    <w:nsid w:val="281C6B29"/>
+    <w:multiLevelType w:val="hybridMultilevel"/>
+    <w:tmpl w:val="680641A8"/>
+    <w:lvl w:ilvl="0" w:tplc="080A000F">
+      <w:start w:val="1"/>
+      <w:numFmt w:val="decimal"/>
+      <w:lvlText w:val="%1."/>
+      <w:lvlJc w:val="left"/>
+      <w:pPr>
+        <w:ind w:left="720" w:hanging="360"/>
+      </w:pPr>
+      <w:rPr>
+        <w:rFonts w:hint="default"/>
+      </w:rPr>
+    </w:lvl>
+    <w:lvl w:ilvl="1" w:tplc="080A0019" w:tentative="1">
+      <w:start w:val="1"/>
+      <w:numFmt w:val="lowerLetter"/>
+      <w:lvlText w:val="%2."/>
+      <w:lvlJc w:val="left"/>
+      <w:pPr>
+        <w:ind w:left="1440" w:hanging="360"/>
+      </w:pPr>
+    </w:lvl>
+    <w:lvl w:ilvl="2" w:tplc="080A001B" w:tentative="1">
+      <w:start w:val="1"/>
+      <w:numFmt w:val="lowerRoman"/>
+      <w:lvlText w:val="%3."/>
+      <w:lvlJc w:val="right"/>
+      <w:pPr>
+        <w:ind w:left="2160" w:hanging="180"/>
+      </w:pPr>
+    </w:lvl>
+    <w:lvl w:ilvl="3" w:tplc="080A000F" w:tentative="1">
+      <w:start w:val="1"/>
+      <w:numFmt w:val="decimal"/>
+      <w:lvlText w:val="%4."/>
+      <w:lvlJc w:val="left"/>
+      <w:pPr>
+        <w:ind w:left="2880" w:hanging="360"/>
+      </w:pPr>
+    </w:lvl>
+    <w:lvl w:ilvl="4" w:tplc="080A0019" w:tentative="1">
+      <w:start w:val="1"/>
+      <w:numFmt w:val="lowerLetter"/>
+      <w:lvlText w:val="%5."/>
+      <w:lvlJc w:val="left"/>
+      <w:pPr>
+        <w:ind w:left="3600" w:hanging="360"/>
+      </w:pPr>
+    </w:lvl>
+    <w:lvl w:ilvl="5" w:tplc="080A001B" w:tentative="1">
+      <w:start w:val="1"/>
+      <w:numFmt w:val="lowerRoman"/>
+      <w:lvlText w:val="%6."/>
+      <w:lvlJc w:val="right"/>
+      <w:pPr>
+        <w:ind w:left="4320" w:hanging="180"/>
+      </w:pPr>
+    </w:lvl>
+    <w:lvl w:ilvl="6" w:tplc="080A000F" w:tentative="1">
+      <w:start w:val="1"/>
+      <w:numFmt w:val="decimal"/>
+      <w:lvlText w:val="%7."/>
+      <w:lvlJc w:val="left"/>
+      <w:pPr>
+        <w:ind w:left="5040" w:hanging="360"/>
+      </w:pPr>
+    </w:lvl>
+    <w:lvl w:ilvl="7" w:tplc="080A0019" w:tentative="1">
+      <w:start w:val="1"/>
+      <w:numFmt w:val="lowerLetter"/>
+      <w:lvlText w:val="%8."/>
+      <w:lvlJc w:val="left"/>
+      <w:pPr>
+        <w:ind w:left="5760" w:hanging="360"/>
+      </w:pPr>
+    </w:lvl>
+    <w:lvl w:ilvl="8" w:tplc="080A001B" w:tentative="1">
+      <w:start w:val="1"/>
+      <w:numFmt w:val="lowerRoman"/>
+      <w:lvlText w:val="%9."/>
+      <w:lvlJc w:val="right"/>
+      <w:pPr>
+        <w:ind w:left="6480" w:hanging="180"/>
+      </w:pPr>
+    </w:lvl>
+  </w:abstractNum>
+  <w:abstractNum w:abstractNumId="5" w15:restartNumberingAfterBreak="0">
     <w:nsid w:val="2DD910CC"/>
     <w:multiLevelType w:val="multilevel"/>
     <w:tmpl w:val="24789226"/>
@@ -2239,7 +2371,7 @@
       </w:rPr>
     </w:lvl>
   </w:abstractNum>
-  <w:abstractNum w:abstractNumId="5">
+  <w:abstractNum w:abstractNumId="6" w15:restartNumberingAfterBreak="0">
     <w:nsid w:val="32C86263"/>
     <w:multiLevelType w:val="multilevel"/>
     <w:tmpl w:val="EE6643AE"/>
@@ -2360,7 +2492,7 @@
       </w:rPr>
     </w:lvl>
   </w:abstractNum>
-  <w:abstractNum w:abstractNumId="6">
+  <w:abstractNum w:abstractNumId="7" w15:restartNumberingAfterBreak="0">
     <w:nsid w:val="43BF37EC"/>
     <w:multiLevelType w:val="multilevel"/>
     <w:tmpl w:val="B7C48D6A"/>
@@ -2481,7 +2613,7 @@
       </w:rPr>
     </w:lvl>
   </w:abstractNum>
-  <w:abstractNum w:abstractNumId="7">
+  <w:abstractNum w:abstractNumId="8" w15:restartNumberingAfterBreak="0">
     <w:nsid w:val="47B249F0"/>
     <w:multiLevelType w:val="hybridMultilevel"/>
     <w:tmpl w:val="58401948"/>
@@ -2570,7 +2702,7 @@
       </w:pPr>
     </w:lvl>
   </w:abstractNum>
-  <w:abstractNum w:abstractNumId="8">
+  <w:abstractNum w:abstractNumId="9" w15:restartNumberingAfterBreak="0">
     <w:nsid w:val="5479738D"/>
     <w:multiLevelType w:val="hybridMultilevel"/>
     <w:tmpl w:val="D88C02B2"/>
@@ -2659,7 +2791,7 @@
       </w:pPr>
     </w:lvl>
   </w:abstractNum>
-  <w:abstractNum w:abstractNumId="9">
+  <w:abstractNum w:abstractNumId="10" w15:restartNumberingAfterBreak="0">
     <w:nsid w:val="6FF37EB4"/>
     <w:multiLevelType w:val="multilevel"/>
     <w:tmpl w:val="CE4CCC1A"/>
@@ -2787,34 +2919,37 @@
     <w:abstractNumId w:val="2"/>
   </w:num>
   <w:num w:numId="3">
-    <w:abstractNumId w:val="9"/>
+    <w:abstractNumId w:val="10"/>
   </w:num>
   <w:num w:numId="4">
-    <w:abstractNumId w:val="4"/>
+    <w:abstractNumId w:val="5"/>
   </w:num>
   <w:num w:numId="5">
     <w:abstractNumId w:val="0"/>
   </w:num>
   <w:num w:numId="6">
-    <w:abstractNumId w:val="7"/>
+    <w:abstractNumId w:val="8"/>
   </w:num>
   <w:num w:numId="7">
-    <w:abstractNumId w:val="8"/>
+    <w:abstractNumId w:val="9"/>
   </w:num>
   <w:num w:numId="8">
     <w:abstractNumId w:val="1"/>
   </w:num>
   <w:num w:numId="9">
+    <w:abstractNumId w:val="7"/>
+  </w:num>
+  <w:num w:numId="10">
     <w:abstractNumId w:val="6"/>
   </w:num>
-  <w:num w:numId="10">
-    <w:abstractNumId w:val="5"/>
+  <w:num w:numId="11">
+    <w:abstractNumId w:val="4"/>
   </w:num>
 </w:numbering>
 </file>
 
 <file path=word/styles.xml><?xml version="1.0" encoding="utf-8"?>
-<w:styles xmlns:mc="http://schemas.openxmlformats.org/markup-compatibility/2006" xmlns:r="http://schemas.openxmlformats.org/officeDocument/2006/relationships" xmlns:w="http://schemas.openxmlformats.org/wordprocessingml/2006/main" xmlns:w14="http://schemas.microsoft.com/office/word/2010/wordml" mc:Ignorable="w14">
+<w:styles xmlns:mc="http://schemas.openxmlformats.org/markup-compatibility/2006" xmlns:r="http://schemas.openxmlformats.org/officeDocument/2006/relationships" xmlns:w="http://schemas.openxmlformats.org/wordprocessingml/2006/main" xmlns:w14="http://schemas.microsoft.com/office/word/2010/wordml" xmlns:w15="http://schemas.microsoft.com/office/word/2012/wordml" xmlns:w16cid="http://schemas.microsoft.com/office/word/2016/wordml/cid" xmlns:w16se="http://schemas.microsoft.com/office/word/2015/wordml/symex" mc:Ignorable="w14 w15 w16se w16cid">
   <w:docDefaults>
     <w:rPrDefault>
       <w:rPr>
@@ -2830,144 +2965,382 @@
       </w:pPr>
     </w:pPrDefault>
   </w:docDefaults>
-  <w:latentStyles w:defLockedState="0" w:defUIPriority="99" w:defSemiHidden="1" w:defUnhideWhenUsed="1" w:defQFormat="0" w:count="267">
-    <w:lsdException w:name="Normal" w:semiHidden="0" w:uiPriority="0" w:unhideWhenUsed="0" w:qFormat="1"/>
-    <w:lsdException w:name="heading 1" w:semiHidden="0" w:uiPriority="9" w:unhideWhenUsed="0" w:qFormat="1"/>
-    <w:lsdException w:name="heading 2" w:uiPriority="9" w:qFormat="1"/>
-    <w:lsdException w:name="heading 3" w:uiPriority="9" w:qFormat="1"/>
-    <w:lsdException w:name="heading 4" w:uiPriority="9" w:qFormat="1"/>
-    <w:lsdException w:name="heading 5" w:uiPriority="9" w:qFormat="1"/>
-    <w:lsdException w:name="heading 6" w:uiPriority="9" w:qFormat="1"/>
-    <w:lsdException w:name="heading 7" w:uiPriority="9" w:qFormat="1"/>
-    <w:lsdException w:name="heading 8" w:uiPriority="9" w:qFormat="1"/>
-    <w:lsdException w:name="heading 9" w:uiPriority="9" w:qFormat="1"/>
-    <w:lsdException w:name="toc 1" w:uiPriority="39"/>
-    <w:lsdException w:name="toc 2" w:uiPriority="39"/>
-    <w:lsdException w:name="toc 3" w:uiPriority="39"/>
-    <w:lsdException w:name="toc 4" w:uiPriority="39"/>
-    <w:lsdException w:name="toc 5" w:uiPriority="39"/>
-    <w:lsdException w:name="toc 6" w:uiPriority="39"/>
-    <w:lsdException w:name="toc 7" w:uiPriority="39"/>
-    <w:lsdException w:name="toc 8" w:uiPriority="39"/>
-    <w:lsdException w:name="toc 9" w:uiPriority="39"/>
-    <w:lsdException w:name="caption" w:uiPriority="35" w:qFormat="1"/>
-    <w:lsdException w:name="Title" w:semiHidden="0" w:uiPriority="10" w:unhideWhenUsed="0" w:qFormat="1"/>
-    <w:lsdException w:name="Default Paragraph Font" w:uiPriority="1"/>
-    <w:lsdException w:name="Subtitle" w:semiHidden="0" w:uiPriority="11" w:unhideWhenUsed="0" w:qFormat="1"/>
-    <w:lsdException w:name="Strong" w:semiHidden="0" w:uiPriority="22" w:unhideWhenUsed="0" w:qFormat="1"/>
-    <w:lsdException w:name="Emphasis" w:semiHidden="0" w:uiPriority="20" w:unhideWhenUsed="0" w:qFormat="1"/>
-    <w:lsdException w:name="Table Grid" w:semiHidden="0" w:uiPriority="39" w:unhideWhenUsed="0"/>
-    <w:lsdException w:name="Placeholder Text" w:unhideWhenUsed="0"/>
-    <w:lsdException w:name="No Spacing" w:semiHidden="0" w:uiPriority="1" w:unhideWhenUsed="0" w:qFormat="1"/>
-    <w:lsdException w:name="Light Shading" w:semiHidden="0" w:uiPriority="60" w:unhideWhenUsed="0"/>
-    <w:lsdException w:name="Light List" w:semiHidden="0" w:uiPriority="61" w:unhideWhenUsed="0"/>
-    <w:lsdException w:name="Light Grid" w:semiHidden="0" w:uiPriority="62" w:unhideWhenUsed="0"/>
-    <w:lsdException w:name="Medium Shading 1" w:semiHidden="0" w:uiPriority="63" w:unhideWhenUsed="0"/>
-    <w:lsdException w:name="Medium Shading 2" w:semiHidden="0" w:uiPriority="64" w:unhideWhenUsed="0"/>
-    <w:lsdException w:name="Medium List 1" w:semiHidden="0" w:uiPriority="65" w:unhideWhenUsed="0"/>
-    <w:lsdException w:name="Medium List 2" w:semiHidden="0" w:uiPriority="66" w:unhideWhenUsed="0"/>
-    <w:lsdException w:name="Medium Grid 1" w:semiHidden="0" w:uiPriority="67" w:unhideWhenUsed="0"/>
-    <w:lsdException w:name="Medium Grid 2" w:semiHidden="0" w:uiPriority="68" w:unhideWhenUsed="0"/>
-    <w:lsdException w:name="Medium Grid 3" w:semiHidden="0" w:uiPriority="69" w:unhideWhenUsed="0"/>
-    <w:lsdException w:name="Dark List" w:semiHidden="0" w:uiPriority="70" w:unhideWhenUsed="0"/>
-    <w:lsdException w:name="Colorful Shading" w:semiHidden="0" w:uiPriority="71" w:unhideWhenUsed="0"/>
-    <w:lsdException w:name="Colorful List" w:semiHidden="0" w:uiPriority="72" w:unhideWhenUsed="0"/>
-    <w:lsdException w:name="Colorful Grid" w:semiHidden="0" w:uiPriority="73" w:unhideWhenUsed="0"/>
-    <w:lsdException w:name="Light Shading Accent 1" w:semiHidden="0" w:uiPriority="60" w:unhideWhenUsed="0"/>
-    <w:lsdException w:name="Light List Accent 1" w:semiHidden="0" w:uiPriority="61" w:unhideWhenUsed="0"/>
-    <w:lsdException w:name="Light Grid Accent 1" w:semiHidden="0" w:uiPriority="62" w:unhideWhenUsed="0"/>
-    <w:lsdException w:name="Medium Shading 1 Accent 1" w:semiHidden="0" w:uiPriority="63" w:unhideWhenUsed="0"/>
-    <w:lsdException w:name="Medium Shading 2 Accent 1" w:semiHidden="0" w:uiPriority="64" w:unhideWhenUsed="0"/>
-    <w:lsdException w:name="Medium List 1 Accent 1" w:semiHidden="0" w:uiPriority="65" w:unhideWhenUsed="0"/>
-    <w:lsdException w:name="Revision" w:unhideWhenUsed="0"/>
-    <w:lsdException w:name="List Paragraph" w:semiHidden="0" w:uiPriority="34" w:unhideWhenUsed="0" w:qFormat="1"/>
-    <w:lsdException w:name="Quote" w:semiHidden="0" w:uiPriority="29" w:unhideWhenUsed="0" w:qFormat="1"/>
-    <w:lsdException w:name="Intense Quote" w:semiHidden="0" w:uiPriority="30" w:unhideWhenUsed="0" w:qFormat="1"/>
-    <w:lsdException w:name="Medium List 2 Accent 1" w:semiHidden="0" w:uiPriority="66" w:unhideWhenUsed="0"/>
-    <w:lsdException w:name="Medium Grid 1 Accent 1" w:semiHidden="0" w:uiPriority="67" w:unhideWhenUsed="0"/>
-    <w:lsdException w:name="Medium Grid 2 Accent 1" w:semiHidden="0" w:uiPriority="68" w:unhideWhenUsed="0"/>
-    <w:lsdException w:name="Medium Grid 3 Accent 1" w:semiHidden="0" w:uiPriority="69" w:unhideWhenUsed="0"/>
-    <w:lsdException w:name="Dark List Accent 1" w:semiHidden="0" w:uiPriority="70" w:unhideWhenUsed="0"/>
-    <w:lsdException w:name="Colorful Shading Accent 1" w:semiHidden="0" w:uiPriority="71" w:unhideWhenUsed="0"/>
-    <w:lsdException w:name="Colorful List Accent 1" w:semiHidden="0" w:uiPriority="72" w:unhideWhenUsed="0"/>
-    <w:lsdException w:name="Colorful Grid Accent 1" w:semiHidden="0" w:uiPriority="73" w:unhideWhenUsed="0"/>
-    <w:lsdException w:name="Light Shading Accent 2" w:semiHidden="0" w:uiPriority="60" w:unhideWhenUsed="0"/>
-    <w:lsdException w:name="Light List Accent 2" w:semiHidden="0" w:uiPriority="61" w:unhideWhenUsed="0"/>
-    <w:lsdException w:name="Light Grid Accent 2" w:semiHidden="0" w:uiPriority="62" w:unhideWhenUsed="0"/>
-    <w:lsdException w:name="Medium Shading 1 Accent 2" w:semiHidden="0" w:uiPriority="63" w:unhideWhenUsed="0"/>
-    <w:lsdException w:name="Medium Shading 2 Accent 2" w:semiHidden="0" w:uiPriority="64" w:unhideWhenUsed="0"/>
-    <w:lsdException w:name="Medium List 1 Accent 2" w:semiHidden="0" w:uiPriority="65" w:unhideWhenUsed="0"/>
-    <w:lsdException w:name="Medium List 2 Accent 2" w:semiHidden="0" w:uiPriority="66" w:unhideWhenUsed="0"/>
-    <w:lsdException w:name="Medium Grid 1 Accent 2" w:semiHidden="0" w:uiPriority="67" w:unhideWhenUsed="0"/>
-    <w:lsdException w:name="Medium Grid 2 Accent 2" w:semiHidden="0" w:uiPriority="68" w:unhideWhenUsed="0"/>
-    <w:lsdException w:name="Medium Grid 3 Accent 2" w:semiHidden="0" w:uiPriority="69" w:unhideWhenUsed="0"/>
-    <w:lsdException w:name="Dark List Accent 2" w:semiHidden="0" w:uiPriority="70" w:unhideWhenUsed="0"/>
-    <w:lsdException w:name="Colorful Shading Accent 2" w:semiHidden="0" w:uiPriority="71" w:unhideWhenUsed="0"/>
-    <w:lsdException w:name="Colorful List Accent 2" w:semiHidden="0" w:uiPriority="72" w:unhideWhenUsed="0"/>
-    <w:lsdException w:name="Colorful Grid Accent 2" w:semiHidden="0" w:uiPriority="73" w:unhideWhenUsed="0"/>
-    <w:lsdException w:name="Light Shading Accent 3" w:semiHidden="0" w:uiPriority="60" w:unhideWhenUsed="0"/>
-    <w:lsdException w:name="Light List Accent 3" w:semiHidden="0" w:uiPriority="61" w:unhideWhenUsed="0"/>
-    <w:lsdException w:name="Light Grid Accent 3" w:semiHidden="0" w:uiPriority="62" w:unhideWhenUsed="0"/>
-    <w:lsdException w:name="Medium Shading 1 Accent 3" w:semiHidden="0" w:uiPriority="63" w:unhideWhenUsed="0"/>
-    <w:lsdException w:name="Medium Shading 2 Accent 3" w:semiHidden="0" w:uiPriority="64" w:unhideWhenUsed="0"/>
-    <w:lsdException w:name="Medium List 1 Accent 3" w:semiHidden="0" w:uiPriority="65" w:unhideWhenUsed="0"/>
-    <w:lsdException w:name="Medium List 2 Accent 3" w:semiHidden="0" w:uiPriority="66" w:unhideWhenUsed="0"/>
-    <w:lsdException w:name="Medium Grid 1 Accent 3" w:semiHidden="0" w:uiPriority="67" w:unhideWhenUsed="0"/>
-    <w:lsdException w:name="Medium Grid 2 Accent 3" w:semiHidden="0" w:uiPriority="68" w:unhideWhenUsed="0"/>
-    <w:lsdException w:name="Medium Grid 3 Accent 3" w:semiHidden="0" w:uiPriority="69" w:unhideWhenUsed="0"/>
-    <w:lsdException w:name="Dark List Accent 3" w:semiHidden="0" w:uiPriority="70" w:unhideWhenUsed="0"/>
-    <w:lsdException w:name="Colorful Shading Accent 3" w:semiHidden="0" w:uiPriority="71" w:unhideWhenUsed="0"/>
-    <w:lsdException w:name="Colorful List Accent 3" w:semiHidden="0" w:uiPriority="72" w:unhideWhenUsed="0"/>
-    <w:lsdException w:name="Colorful Grid Accent 3" w:semiHidden="0" w:uiPriority="73" w:unhideWhenUsed="0"/>
-    <w:lsdException w:name="Light Shading Accent 4" w:semiHidden="0" w:uiPriority="60" w:unhideWhenUsed="0"/>
-    <w:lsdException w:name="Light List Accent 4" w:semiHidden="0" w:uiPriority="61" w:unhideWhenUsed="0"/>
-    <w:lsdException w:name="Light Grid Accent 4" w:semiHidden="0" w:uiPriority="62" w:unhideWhenUsed="0"/>
-    <w:lsdException w:name="Medium Shading 1 Accent 4" w:semiHidden="0" w:uiPriority="63" w:unhideWhenUsed="0"/>
-    <w:lsdException w:name="Medium Shading 2 Accent 4" w:semiHidden="0" w:uiPriority="64" w:unhideWhenUsed="0"/>
-    <w:lsdException w:name="Medium List 1 Accent 4" w:semiHidden="0" w:uiPriority="65" w:unhideWhenUsed="0"/>
-    <w:lsdException w:name="Medium List 2 Accent 4" w:semiHidden="0" w:uiPriority="66" w:unhideWhenUsed="0"/>
-    <w:lsdException w:name="Medium Grid 1 Accent 4" w:semiHidden="0" w:uiPriority="67" w:unhideWhenUsed="0"/>
-    <w:lsdException w:name="Medium Grid 2 Accent 4" w:semiHidden="0" w:uiPriority="68" w:unhideWhenUsed="0"/>
-    <w:lsdException w:name="Medium Grid 3 Accent 4" w:semiHidden="0" w:uiPriority="69" w:unhideWhenUsed="0"/>
-    <w:lsdException w:name="Dark List Accent 4" w:semiHidden="0" w:uiPriority="70" w:unhideWhenUsed="0"/>
-    <w:lsdException w:name="Colorful Shading Accent 4" w:semiHidden="0" w:uiPriority="71" w:unhideWhenUsed="0"/>
-    <w:lsdException w:name="Colorful List Accent 4" w:semiHidden="0" w:uiPriority="72" w:unhideWhenUsed="0"/>
-    <w:lsdException w:name="Colorful Grid Accent 4" w:semiHidden="0" w:uiPriority="73" w:unhideWhenUsed="0"/>
-    <w:lsdException w:name="Light Shading Accent 5" w:semiHidden="0" w:uiPriority="60" w:unhideWhenUsed="0"/>
-    <w:lsdException w:name="Light List Accent 5" w:semiHidden="0" w:uiPriority="61" w:unhideWhenUsed="0"/>
-    <w:lsdException w:name="Light Grid Accent 5" w:semiHidden="0" w:uiPriority="62" w:unhideWhenUsed="0"/>
-    <w:lsdException w:name="Medium Shading 1 Accent 5" w:semiHidden="0" w:uiPriority="63" w:unhideWhenUsed="0"/>
-    <w:lsdException w:name="Medium Shading 2 Accent 5" w:semiHidden="0" w:uiPriority="64" w:unhideWhenUsed="0"/>
-    <w:lsdException w:name="Medium List 1 Accent 5" w:semiHidden="0" w:uiPriority="65" w:unhideWhenUsed="0"/>
-    <w:lsdException w:name="Medium List 2 Accent 5" w:semiHidden="0" w:uiPriority="66" w:unhideWhenUsed="0"/>
-    <w:lsdException w:name="Medium Grid 1 Accent 5" w:semiHidden="0" w:uiPriority="67" w:unhideWhenUsed="0"/>
-    <w:lsdException w:name="Medium Grid 2 Accent 5" w:semiHidden="0" w:uiPriority="68" w:unhideWhenUsed="0"/>
-    <w:lsdException w:name="Medium Grid 3 Accent 5" w:semiHidden="0" w:uiPriority="69" w:unhideWhenUsed="0"/>
-    <w:lsdException w:name="Dark List Accent 5" w:semiHidden="0" w:uiPriority="70" w:unhideWhenUsed="0"/>
-    <w:lsdException w:name="Colorful Shading Accent 5" w:semiHidden="0" w:uiPriority="71" w:unhideWhenUsed="0"/>
-    <w:lsdException w:name="Colorful List Accent 5" w:semiHidden="0" w:uiPriority="72" w:unhideWhenUsed="0"/>
-    <w:lsdException w:name="Colorful Grid Accent 5" w:semiHidden="0" w:uiPriority="73" w:unhideWhenUsed="0"/>
-    <w:lsdException w:name="Light Shading Accent 6" w:semiHidden="0" w:uiPriority="60" w:unhideWhenUsed="0"/>
-    <w:lsdException w:name="Light List Accent 6" w:semiHidden="0" w:uiPriority="61" w:unhideWhenUsed="0"/>
-    <w:lsdException w:name="Light Grid Accent 6" w:semiHidden="0" w:uiPriority="62" w:unhideWhenUsed="0"/>
-    <w:lsdException w:name="Medium Shading 1 Accent 6" w:semiHidden="0" w:uiPriority="63" w:unhideWhenUsed="0"/>
-    <w:lsdException w:name="Medium Shading 2 Accent 6" w:semiHidden="0" w:uiPriority="64" w:unhideWhenUsed="0"/>
-    <w:lsdException w:name="Medium List 1 Accent 6" w:semiHidden="0" w:uiPriority="65" w:unhideWhenUsed="0"/>
-    <w:lsdException w:name="Medium List 2 Accent 6" w:semiHidden="0" w:uiPriority="66" w:unhideWhenUsed="0"/>
-    <w:lsdException w:name="Medium Grid 1 Accent 6" w:semiHidden="0" w:uiPriority="67" w:unhideWhenUsed="0"/>
-    <w:lsdException w:name="Medium Grid 2 Accent 6" w:semiHidden="0" w:uiPriority="68" w:unhideWhenUsed="0"/>
-    <w:lsdException w:name="Medium Grid 3 Accent 6" w:semiHidden="0" w:uiPriority="69" w:unhideWhenUsed="0"/>
-    <w:lsdException w:name="Dark List Accent 6" w:semiHidden="0" w:uiPriority="70" w:unhideWhenUsed="0"/>
-    <w:lsdException w:name="Colorful Shading Accent 6" w:semiHidden="0" w:uiPriority="71" w:unhideWhenUsed="0"/>
-    <w:lsdException w:name="Colorful List Accent 6" w:semiHidden="0" w:uiPriority="72" w:unhideWhenUsed="0"/>
-    <w:lsdException w:name="Colorful Grid Accent 6" w:semiHidden="0" w:uiPriority="73" w:unhideWhenUsed="0"/>
-    <w:lsdException w:name="Subtle Emphasis" w:semiHidden="0" w:uiPriority="19" w:unhideWhenUsed="0" w:qFormat="1"/>
-    <w:lsdException w:name="Intense Emphasis" w:semiHidden="0" w:uiPriority="21" w:unhideWhenUsed="0" w:qFormat="1"/>
-    <w:lsdException w:name="Subtle Reference" w:semiHidden="0" w:uiPriority="31" w:unhideWhenUsed="0" w:qFormat="1"/>
-    <w:lsdException w:name="Intense Reference" w:semiHidden="0" w:uiPriority="32" w:unhideWhenUsed="0" w:qFormat="1"/>
-    <w:lsdException w:name="Book Title" w:semiHidden="0" w:uiPriority="33" w:unhideWhenUsed="0" w:qFormat="1"/>
-    <w:lsdException w:name="Bibliography" w:uiPriority="37"/>
-    <w:lsdException w:name="TOC Heading" w:uiPriority="39" w:qFormat="1"/>
+  <w:latentStyles w:defLockedState="0" w:defUIPriority="99" w:defSemiHidden="0" w:defUnhideWhenUsed="0" w:defQFormat="0" w:count="375">
+    <w:lsdException w:name="Normal" w:uiPriority="0" w:qFormat="1"/>
+    <w:lsdException w:name="heading 1" w:uiPriority="9" w:qFormat="1"/>
+    <w:lsdException w:name="heading 2" w:semiHidden="1" w:uiPriority="9" w:unhideWhenUsed="1" w:qFormat="1"/>
+    <w:lsdException w:name="heading 3" w:semiHidden="1" w:uiPriority="9" w:unhideWhenUsed="1" w:qFormat="1"/>
+    <w:lsdException w:name="heading 4" w:semiHidden="1" w:uiPriority="9" w:unhideWhenUsed="1" w:qFormat="1"/>
+    <w:lsdException w:name="heading 5" w:semiHidden="1" w:uiPriority="9" w:unhideWhenUsed="1" w:qFormat="1"/>
+    <w:lsdException w:name="heading 6" w:semiHidden="1" w:uiPriority="9" w:unhideWhenUsed="1" w:qFormat="1"/>
+    <w:lsdException w:name="heading 7" w:semiHidden="1" w:uiPriority="9" w:unhideWhenUsed="1" w:qFormat="1"/>
+    <w:lsdException w:name="heading 8" w:semiHidden="1" w:uiPriority="9" w:unhideWhenUsed="1" w:qFormat="1"/>
+    <w:lsdException w:name="heading 9" w:semiHidden="1" w:uiPriority="9" w:unhideWhenUsed="1" w:qFormat="1"/>
+    <w:lsdException w:name="index 1" w:semiHidden="1" w:unhideWhenUsed="1"/>
+    <w:lsdException w:name="index 2" w:semiHidden="1" w:unhideWhenUsed="1"/>
+    <w:lsdException w:name="index 3" w:semiHidden="1" w:unhideWhenUsed="1"/>
+    <w:lsdException w:name="index 4" w:semiHidden="1" w:unhideWhenUsed="1"/>
+    <w:lsdException w:name="index 5" w:semiHidden="1" w:unhideWhenUsed="1"/>
+    <w:lsdException w:name="index 6" w:semiHidden="1" w:unhideWhenUsed="1"/>
+    <w:lsdException w:name="index 7" w:semiHidden="1" w:unhideWhenUsed="1"/>
+    <w:lsdException w:name="index 8" w:semiHidden="1" w:unhideWhenUsed="1"/>
+    <w:lsdException w:name="index 9" w:semiHidden="1" w:unhideWhenUsed="1"/>
+    <w:lsdException w:name="toc 1" w:semiHidden="1" w:uiPriority="39" w:unhideWhenUsed="1"/>
+    <w:lsdException w:name="toc 2" w:semiHidden="1" w:uiPriority="39" w:unhideWhenUsed="1"/>
+    <w:lsdException w:name="toc 3" w:semiHidden="1" w:uiPriority="39" w:unhideWhenUsed="1"/>
+    <w:lsdException w:name="toc 4" w:semiHidden="1" w:uiPriority="39" w:unhideWhenUsed="1"/>
+    <w:lsdException w:name="toc 5" w:semiHidden="1" w:uiPriority="39" w:unhideWhenUsed="1"/>
+    <w:lsdException w:name="toc 6" w:semiHidden="1" w:uiPriority="39" w:unhideWhenUsed="1"/>
+    <w:lsdException w:name="toc 7" w:semiHidden="1" w:uiPriority="39" w:unhideWhenUsed="1"/>
+    <w:lsdException w:name="toc 8" w:semiHidden="1" w:uiPriority="39" w:unhideWhenUsed="1"/>
+    <w:lsdException w:name="toc 9" w:semiHidden="1" w:uiPriority="39" w:unhideWhenUsed="1"/>
+    <w:lsdException w:name="Normal Indent" w:semiHidden="1" w:unhideWhenUsed="1"/>
+    <w:lsdException w:name="footnote text" w:semiHidden="1" w:unhideWhenUsed="1"/>
+    <w:lsdException w:name="annotation text" w:semiHidden="1" w:unhideWhenUsed="1"/>
+    <w:lsdException w:name="header" w:semiHidden="1" w:unhideWhenUsed="1"/>
+    <w:lsdException w:name="footer" w:semiHidden="1" w:unhideWhenUsed="1"/>
+    <w:lsdException w:name="index heading" w:semiHidden="1" w:unhideWhenUsed="1"/>
+    <w:lsdException w:name="caption" w:semiHidden="1" w:uiPriority="35" w:unhideWhenUsed="1" w:qFormat="1"/>
+    <w:lsdException w:name="table of figures" w:semiHidden="1" w:unhideWhenUsed="1"/>
+    <w:lsdException w:name="envelope address" w:semiHidden="1" w:unhideWhenUsed="1"/>
+    <w:lsdException w:name="envelope return" w:semiHidden="1" w:unhideWhenUsed="1"/>
+    <w:lsdException w:name="footnote reference" w:semiHidden="1" w:unhideWhenUsed="1"/>
+    <w:lsdException w:name="annotation reference" w:semiHidden="1" w:unhideWhenUsed="1"/>
+    <w:lsdException w:name="line number" w:semiHidden="1" w:unhideWhenUsed="1"/>
+    <w:lsdException w:name="page number" w:semiHidden="1" w:unhideWhenUsed="1"/>
+    <w:lsdException w:name="endnote reference" w:semiHidden="1" w:unhideWhenUsed="1"/>
+    <w:lsdException w:name="endnote text" w:semiHidden="1" w:unhideWhenUsed="1"/>
+    <w:lsdException w:name="table of authorities" w:semiHidden="1" w:unhideWhenUsed="1"/>
+    <w:lsdException w:name="macro" w:semiHidden="1" w:unhideWhenUsed="1"/>
+    <w:lsdException w:name="toa heading" w:semiHidden="1" w:unhideWhenUsed="1"/>
+    <w:lsdException w:name="List" w:semiHidden="1" w:unhideWhenUsed="1"/>
+    <w:lsdException w:name="List Bullet" w:semiHidden="1" w:unhideWhenUsed="1"/>
+    <w:lsdException w:name="List Number" w:semiHidden="1" w:unhideWhenUsed="1"/>
+    <w:lsdException w:name="List 2" w:semiHidden="1" w:unhideWhenUsed="1"/>
+    <w:lsdException w:name="List 3" w:semiHidden="1" w:unhideWhenUsed="1"/>
+    <w:lsdException w:name="List 4" w:semiHidden="1" w:unhideWhenUsed="1"/>
+    <w:lsdException w:name="List 5" w:semiHidden="1" w:unhideWhenUsed="1"/>
+    <w:lsdException w:name="List Bullet 2" w:semiHidden="1" w:unhideWhenUsed="1"/>
+    <w:lsdException w:name="List Bullet 3" w:semiHidden="1" w:unhideWhenUsed="1"/>
+    <w:lsdException w:name="List Bullet 4" w:semiHidden="1" w:unhideWhenUsed="1"/>
+    <w:lsdException w:name="List Bullet 5" w:semiHidden="1" w:unhideWhenUsed="1"/>
+    <w:lsdException w:name="List Number 2" w:semiHidden="1" w:unhideWhenUsed="1"/>
+    <w:lsdException w:name="List Number 3" w:semiHidden="1" w:unhideWhenUsed="1"/>
+    <w:lsdException w:name="List Number 4" w:semiHidden="1" w:unhideWhenUsed="1"/>
+    <w:lsdException w:name="List Number 5" w:semiHidden="1" w:unhideWhenUsed="1"/>
+    <w:lsdException w:name="Title" w:uiPriority="10" w:qFormat="1"/>
+    <w:lsdException w:name="Closing" w:semiHidden="1" w:unhideWhenUsed="1"/>
+    <w:lsdException w:name="Signature" w:semiHidden="1" w:unhideWhenUsed="1"/>
+    <w:lsdException w:name="Default Paragraph Font" w:semiHidden="1" w:uiPriority="1" w:unhideWhenUsed="1"/>
+    <w:lsdException w:name="Body Text" w:semiHidden="1" w:unhideWhenUsed="1"/>
+    <w:lsdException w:name="Body Text Indent" w:semiHidden="1" w:unhideWhenUsed="1"/>
+    <w:lsdException w:name="List Continue" w:semiHidden="1" w:unhideWhenUsed="1"/>
+    <w:lsdException w:name="List Continue 2" w:semiHidden="1" w:unhideWhenUsed="1"/>
+    <w:lsdException w:name="List Continue 3" w:semiHidden="1" w:unhideWhenUsed="1"/>
+    <w:lsdException w:name="List Continue 4" w:semiHidden="1" w:unhideWhenUsed="1"/>
+    <w:lsdException w:name="List Continue 5" w:semiHidden="1" w:unhideWhenUsed="1"/>
+    <w:lsdException w:name="Message Header" w:semiHidden="1" w:unhideWhenUsed="1"/>
+    <w:lsdException w:name="Subtitle" w:uiPriority="11" w:qFormat="1"/>
+    <w:lsdException w:name="Salutation" w:semiHidden="1" w:unhideWhenUsed="1"/>
+    <w:lsdException w:name="Date" w:semiHidden="1" w:unhideWhenUsed="1"/>
+    <w:lsdException w:name="Body Text First Indent" w:semiHidden="1" w:unhideWhenUsed="1"/>
+    <w:lsdException w:name="Body Text First Indent 2" w:semiHidden="1" w:unhideWhenUsed="1"/>
+    <w:lsdException w:name="Note Heading" w:semiHidden="1" w:unhideWhenUsed="1"/>
+    <w:lsdException w:name="Body Text 2" w:semiHidden="1" w:unhideWhenUsed="1"/>
+    <w:lsdException w:name="Body Text 3" w:semiHidden="1" w:unhideWhenUsed="1"/>
+    <w:lsdException w:name="Body Text Indent 2" w:semiHidden="1" w:unhideWhenUsed="1"/>
+    <w:lsdException w:name="Body Text Indent 3" w:semiHidden="1" w:unhideWhenUsed="1"/>
+    <w:lsdException w:name="Block Text" w:semiHidden="1" w:unhideWhenUsed="1"/>
+    <w:lsdException w:name="Hyperlink" w:semiHidden="1" w:unhideWhenUsed="1"/>
+    <w:lsdException w:name="FollowedHyperlink" w:semiHidden="1" w:unhideWhenUsed="1"/>
+    <w:lsdException w:name="Strong" w:uiPriority="22" w:qFormat="1"/>
+    <w:lsdException w:name="Emphasis" w:uiPriority="20" w:qFormat="1"/>
+    <w:lsdException w:name="Document Map" w:semiHidden="1" w:unhideWhenUsed="1"/>
+    <w:lsdException w:name="Plain Text" w:semiHidden="1" w:unhideWhenUsed="1"/>
+    <w:lsdException w:name="E-mail Signature" w:semiHidden="1" w:unhideWhenUsed="1"/>
+    <w:lsdException w:name="HTML Top of Form" w:semiHidden="1" w:unhideWhenUsed="1"/>
+    <w:lsdException w:name="HTML Bottom of Form" w:semiHidden="1" w:unhideWhenUsed="1"/>
+    <w:lsdException w:name="Normal (Web)" w:semiHidden="1" w:unhideWhenUsed="1"/>
+    <w:lsdException w:name="HTML Acronym" w:semiHidden="1" w:unhideWhenUsed="1"/>
+    <w:lsdException w:name="HTML Address" w:semiHidden="1" w:unhideWhenUsed="1"/>
+    <w:lsdException w:name="HTML Cite" w:semiHidden="1" w:unhideWhenUsed="1"/>
+    <w:lsdException w:name="HTML Code" w:semiHidden="1" w:unhideWhenUsed="1"/>
+    <w:lsdException w:name="HTML Definition" w:semiHidden="1" w:unhideWhenUsed="1"/>
+    <w:lsdException w:name="HTML Keyboard" w:semiHidden="1" w:unhideWhenUsed="1"/>
+    <w:lsdException w:name="HTML Preformatted" w:semiHidden="1" w:unhideWhenUsed="1"/>
+    <w:lsdException w:name="HTML Sample" w:semiHidden="1" w:unhideWhenUsed="1"/>
+    <w:lsdException w:name="HTML Typewriter" w:semiHidden="1" w:unhideWhenUsed="1"/>
+    <w:lsdException w:name="HTML Variable" w:semiHidden="1" w:unhideWhenUsed="1"/>
+    <w:lsdException w:name="Normal Table" w:semiHidden="1" w:unhideWhenUsed="1"/>
+    <w:lsdException w:name="annotation subject" w:semiHidden="1" w:unhideWhenUsed="1"/>
+    <w:lsdException w:name="No List" w:semiHidden="1" w:unhideWhenUsed="1"/>
+    <w:lsdException w:name="Outline List 1" w:semiHidden="1" w:unhideWhenUsed="1"/>
+    <w:lsdException w:name="Outline List 2" w:semiHidden="1" w:unhideWhenUsed="1"/>
+    <w:lsdException w:name="Outline List 3" w:semiHidden="1" w:unhideWhenUsed="1"/>
+    <w:lsdException w:name="Table Simple 1" w:semiHidden="1" w:unhideWhenUsed="1"/>
+    <w:lsdException w:name="Table Simple 2" w:semiHidden="1" w:unhideWhenUsed="1"/>
+    <w:lsdException w:name="Table Simple 3" w:semiHidden="1" w:unhideWhenUsed="1"/>
+    <w:lsdException w:name="Table Classic 1" w:semiHidden="1" w:unhideWhenUsed="1"/>
+    <w:lsdException w:name="Table Classic 2" w:semiHidden="1" w:unhideWhenUsed="1"/>
+    <w:lsdException w:name="Table Classic 3" w:semiHidden="1" w:unhideWhenUsed="1"/>
+    <w:lsdException w:name="Table Classic 4" w:semiHidden="1" w:unhideWhenUsed="1"/>
+    <w:lsdException w:name="Table Colorful 1" w:semiHidden="1" w:unhideWhenUsed="1"/>
+    <w:lsdException w:name="Table Colorful 2" w:semiHidden="1" w:unhideWhenUsed="1"/>
+    <w:lsdException w:name="Table Colorful 3" w:semiHidden="1" w:unhideWhenUsed="1"/>
+    <w:lsdException w:name="Table Columns 1" w:semiHidden="1" w:unhideWhenUsed="1"/>
+    <w:lsdException w:name="Table Columns 2" w:semiHidden="1" w:unhideWhenUsed="1"/>
+    <w:lsdException w:name="Table Columns 3" w:semiHidden="1" w:unhideWhenUsed="1"/>
+    <w:lsdException w:name="Table Columns 4" w:semiHidden="1" w:unhideWhenUsed="1"/>
+    <w:lsdException w:name="Table Columns 5" w:semiHidden="1" w:unhideWhenUsed="1"/>
+    <w:lsdException w:name="Table Grid 1" w:semiHidden="1" w:unhideWhenUsed="1"/>
+    <w:lsdException w:name="Table Grid 2" w:semiHidden="1" w:unhideWhenUsed="1"/>
+    <w:lsdException w:name="Table Grid 3" w:semiHidden="1" w:unhideWhenUsed="1"/>
+    <w:lsdException w:name="Table Grid 4" w:semiHidden="1" w:unhideWhenUsed="1"/>
+    <w:lsdException w:name="Table Grid 5" w:semiHidden="1" w:unhideWhenUsed="1"/>
+    <w:lsdException w:name="Table Grid 6" w:semiHidden="1" w:unhideWhenUsed="1"/>
+    <w:lsdException w:name="Table Grid 7" w:semiHidden="1" w:unhideWhenUsed="1"/>
+    <w:lsdException w:name="Table Grid 8" w:semiHidden="1" w:unhideWhenUsed="1"/>
+    <w:lsdException w:name="Table List 1" w:semiHidden="1" w:unhideWhenUsed="1"/>
+    <w:lsdException w:name="Table List 2" w:semiHidden="1" w:unhideWhenUsed="1"/>
+    <w:lsdException w:name="Table List 3" w:semiHidden="1" w:unhideWhenUsed="1"/>
+    <w:lsdException w:name="Table List 4" w:semiHidden="1" w:unhideWhenUsed="1"/>
+    <w:lsdException w:name="Table List 5" w:semiHidden="1" w:unhideWhenUsed="1"/>
+    <w:lsdException w:name="Table List 6" w:semiHidden="1" w:unhideWhenUsed="1"/>
+    <w:lsdException w:name="Table List 7" w:semiHidden="1" w:unhideWhenUsed="1"/>
+    <w:lsdException w:name="Table List 8" w:semiHidden="1" w:unhideWhenUsed="1"/>
+    <w:lsdException w:name="Table 3D effects 1" w:semiHidden="1" w:unhideWhenUsed="1"/>
+    <w:lsdException w:name="Table 3D effects 2" w:semiHidden="1" w:unhideWhenUsed="1"/>
+    <w:lsdException w:name="Table 3D effects 3" w:semiHidden="1" w:unhideWhenUsed="1"/>
+    <w:lsdException w:name="Table Contemporary" w:semiHidden="1" w:unhideWhenUsed="1"/>
+    <w:lsdException w:name="Table Elegant" w:semiHidden="1" w:unhideWhenUsed="1"/>
+    <w:lsdException w:name="Table Professional" w:semiHidden="1" w:unhideWhenUsed="1"/>
+    <w:lsdException w:name="Table Subtle 1" w:semiHidden="1" w:unhideWhenUsed="1"/>
+    <w:lsdException w:name="Table Subtle 2" w:semiHidden="1" w:unhideWhenUsed="1"/>
+    <w:lsdException w:name="Table Web 1" w:semiHidden="1" w:unhideWhenUsed="1"/>
+    <w:lsdException w:name="Table Web 2" w:semiHidden="1" w:unhideWhenUsed="1"/>
+    <w:lsdException w:name="Table Web 3" w:semiHidden="1" w:unhideWhenUsed="1"/>
+    <w:lsdException w:name="Balloon Text" w:semiHidden="1" w:unhideWhenUsed="1"/>
+    <w:lsdException w:name="Table Grid" w:uiPriority="39"/>
+    <w:lsdException w:name="Table Theme" w:semiHidden="1" w:unhideWhenUsed="1"/>
+    <w:lsdException w:name="Placeholder Text" w:semiHidden="1"/>
+    <w:lsdException w:name="No Spacing" w:uiPriority="1" w:qFormat="1"/>
+    <w:lsdException w:name="Light Shading" w:uiPriority="60"/>
+    <w:lsdException w:name="Light List" w:uiPriority="61"/>
+    <w:lsdException w:name="Light Grid" w:uiPriority="62"/>
+    <w:lsdException w:name="Medium Shading 1" w:uiPriority="63"/>
+    <w:lsdException w:name="Medium Shading 2" w:uiPriority="64"/>
+    <w:lsdException w:name="Medium List 1" w:uiPriority="65"/>
+    <w:lsdException w:name="Medium List 2" w:uiPriority="66"/>
+    <w:lsdException w:name="Medium Grid 1" w:uiPriority="67"/>
+    <w:lsdException w:name="Medium Grid 2" w:uiPriority="68"/>
+    <w:lsdException w:name="Medium Grid 3" w:uiPriority="69"/>
+    <w:lsdException w:name="Dark List" w:uiPriority="70"/>
+    <w:lsdException w:name="Colorful Shading" w:uiPriority="71"/>
+    <w:lsdException w:name="Colorful List" w:uiPriority="72"/>
+    <w:lsdException w:name="Colorful Grid" w:uiPriority="73"/>
+    <w:lsdException w:name="Light Shading Accent 1" w:uiPriority="60"/>
+    <w:lsdException w:name="Light List Accent 1" w:uiPriority="61"/>
+    <w:lsdException w:name="Light Grid Accent 1" w:uiPriority="62"/>
+    <w:lsdException w:name="Medium Shading 1 Accent 1" w:uiPriority="63"/>
+    <w:lsdException w:name="Medium Shading 2 Accent 1" w:uiPriority="64"/>
+    <w:lsdException w:name="Medium List 1 Accent 1" w:uiPriority="65"/>
+    <w:lsdException w:name="Revision" w:semiHidden="1"/>
+    <w:lsdException w:name="List Paragraph" w:uiPriority="34" w:qFormat="1"/>
+    <w:lsdException w:name="Quote" w:uiPriority="29" w:qFormat="1"/>
+    <w:lsdException w:name="Intense Quote" w:uiPriority="30" w:qFormat="1"/>
+    <w:lsdException w:name="Medium List 2 Accent 1" w:uiPriority="66"/>
+    <w:lsdException w:name="Medium Grid 1 Accent 1" w:uiPriority="67"/>
+    <w:lsdException w:name="Medium Grid 2 Accent 1" w:uiPriority="68"/>
+    <w:lsdException w:name="Medium Grid 3 Accent 1" w:uiPriority="69"/>
+    <w:lsdException w:name="Dark List Accent 1" w:uiPriority="70"/>
+    <w:lsdException w:name="Colorful Shading Accent 1" w:uiPriority="71"/>
+    <w:lsdException w:name="Colorful List Accent 1" w:uiPriority="72"/>
+    <w:lsdException w:name="Colorful Grid Accent 1" w:uiPriority="73"/>
+    <w:lsdException w:name="Light Shading Accent 2" w:uiPriority="60"/>
+    <w:lsdException w:name="Light List Accent 2" w:uiPriority="61"/>
+    <w:lsdException w:name="Light Grid Accent 2" w:uiPriority="62"/>
+    <w:lsdException w:name="Medium Shading 1 Accent 2" w:uiPriority="63"/>
+    <w:lsdException w:name="Medium Shading 2 Accent 2" w:uiPriority="64"/>
+    <w:lsdException w:name="Medium List 1 Accent 2" w:uiPriority="65"/>
+    <w:lsdException w:name="Medium List 2 Accent 2" w:uiPriority="66"/>
+    <w:lsdException w:name="Medium Grid 1 Accent 2" w:uiPriority="67"/>
+    <w:lsdException w:name="Medium Grid 2 Accent 2" w:uiPriority="68"/>
+    <w:lsdException w:name="Medium Grid 3 Accent 2" w:uiPriority="69"/>
+    <w:lsdException w:name="Dark List Accent 2" w:uiPriority="70"/>
+    <w:lsdException w:name="Colorful Shading Accent 2" w:uiPriority="71"/>
+    <w:lsdException w:name="Colorful List Accent 2" w:uiPriority="72"/>
+    <w:lsdException w:name="Colorful Grid Accent 2" w:uiPriority="73"/>
+    <w:lsdException w:name="Light Shading Accent 3" w:uiPriority="60"/>
+    <w:lsdException w:name="Light List Accent 3" w:uiPriority="61"/>
+    <w:lsdException w:name="Light Grid Accent 3" w:uiPriority="62"/>
+    <w:lsdException w:name="Medium Shading 1 Accent 3" w:uiPriority="63"/>
+    <w:lsdException w:name="Medium Shading 2 Accent 3" w:uiPriority="64"/>
+    <w:lsdException w:name="Medium List 1 Accent 3" w:uiPriority="65"/>
+    <w:lsdException w:name="Medium List 2 Accent 3" w:uiPriority="66"/>
+    <w:lsdException w:name="Medium Grid 1 Accent 3" w:uiPriority="67"/>
+    <w:lsdException w:name="Medium Grid 2 Accent 3" w:uiPriority="68"/>
+    <w:lsdException w:name="Medium Grid 3 Accent 3" w:uiPriority="69"/>
+    <w:lsdException w:name="Dark List Accent 3" w:uiPriority="70"/>
+    <w:lsdException w:name="Colorful Shading Accent 3" w:uiPriority="71"/>
+    <w:lsdException w:name="Colorful List Accent 3" w:uiPriority="72"/>
+    <w:lsdException w:name="Colorful Grid Accent 3" w:uiPriority="73"/>
+    <w:lsdException w:name="Light Shading Accent 4" w:uiPriority="60"/>
+    <w:lsdException w:name="Light List Accent 4" w:uiPriority="61"/>
+    <w:lsdException w:name="Light Grid Accent 4" w:uiPriority="62"/>
+    <w:lsdException w:name="Medium Shading 1 Accent 4" w:uiPriority="63"/>
+    <w:lsdException w:name="Medium Shading 2 Accent 4" w:uiPriority="64"/>
+    <w:lsdException w:name="Medium List 1 Accent 4" w:uiPriority="65"/>
+    <w:lsdException w:name="Medium List 2 Accent 4" w:uiPriority="66"/>
+    <w:lsdException w:name="Medium Grid 1 Accent 4" w:uiPriority="67"/>
+    <w:lsdException w:name="Medium Grid 2 Accent 4" w:uiPriority="68"/>
+    <w:lsdException w:name="Medium Grid 3 Accent 4" w:uiPriority="69"/>
+    <w:lsdException w:name="Dark List Accent 4" w:uiPriority="70"/>
+    <w:lsdException w:name="Colorful Shading Accent 4" w:uiPriority="71"/>
+    <w:lsdException w:name="Colorful List Accent 4" w:uiPriority="72"/>
+    <w:lsdException w:name="Colorful Grid Accent 4" w:uiPriority="73"/>
+    <w:lsdException w:name="Light Shading Accent 5" w:uiPriority="60"/>
+    <w:lsdException w:name="Light List Accent 5" w:uiPriority="61"/>
+    <w:lsdException w:name="Light Grid Accent 5" w:uiPriority="62"/>
+    <w:lsdException w:name="Medium Shading 1 Accent 5" w:uiPriority="63"/>
+    <w:lsdException w:name="Medium Shading 2 Accent 5" w:uiPriority="64"/>
+    <w:lsdException w:name="Medium List 1 Accent 5" w:uiPriority="65"/>
+    <w:lsdException w:name="Medium List 2 Accent 5" w:uiPriority="66"/>
+    <w:lsdException w:name="Medium Grid 1 Accent 5" w:uiPriority="67"/>
+    <w:lsdException w:name="Medium Grid 2 Accent 5" w:uiPriority="68"/>
+    <w:lsdException w:name="Medium Grid 3 Accent 5" w:uiPriority="69"/>
+    <w:lsdException w:name="Dark List Accent 5" w:uiPriority="70"/>
+    <w:lsdException w:name="Colorful Shading Accent 5" w:uiPriority="71"/>
+    <w:lsdException w:name="Colorful List Accent 5" w:uiPriority="72"/>
+    <w:lsdException w:name="Colorful Grid Accent 5" w:uiPriority="73"/>
+    <w:lsdException w:name="Light Shading Accent 6" w:uiPriority="60"/>
+    <w:lsdException w:name="Light List Accent 6" w:uiPriority="61"/>
+    <w:lsdException w:name="Light Grid Accent 6" w:uiPriority="62"/>
+    <w:lsdException w:name="Medium Shading 1 Accent 6" w:uiPriority="63"/>
+    <w:lsdException w:name="Medium Shading 2 Accent 6" w:uiPriority="64"/>
+    <w:lsdException w:name="Medium List 1 Accent 6" w:uiPriority="65"/>
+    <w:lsdException w:name="Medium List 2 Accent 6" w:uiPriority="66"/>
+    <w:lsdException w:name="Medium Grid 1 Accent 6" w:uiPriority="67"/>
+    <w:lsdException w:name="Medium Grid 2 Accent 6" w:uiPriority="68"/>
+    <w:lsdException w:name="Medium Grid 3 Accent 6" w:uiPriority="69"/>
+    <w:lsdException w:name="Dark List Accent 6" w:uiPriority="70"/>
+    <w:lsdException w:name="Colorful Shading Accent 6" w:uiPriority="71"/>
+    <w:lsdException w:name="Colorful List Accent 6" w:uiPriority="72"/>
+    <w:lsdException w:name="Colorful Grid Accent 6" w:uiPriority="73"/>
+    <w:lsdException w:name="Subtle Emphasis" w:uiPriority="19" w:qFormat="1"/>
+    <w:lsdException w:name="Intense Emphasis" w:uiPriority="21" w:qFormat="1"/>
+    <w:lsdException w:name="Subtle Reference" w:uiPriority="31" w:qFormat="1"/>
+    <w:lsdException w:name="Intense Reference" w:uiPriority="32" w:qFormat="1"/>
+    <w:lsdException w:name="Book Title" w:uiPriority="33" w:qFormat="1"/>
+    <w:lsdException w:name="Bibliography" w:semiHidden="1" w:uiPriority="37" w:unhideWhenUsed="1"/>
+    <w:lsdException w:name="TOC Heading" w:semiHidden="1" w:uiPriority="39" w:unhideWhenUsed="1" w:qFormat="1"/>
+    <w:lsdException w:name="Plain Table 1" w:uiPriority="41"/>
+    <w:lsdException w:name="Plain Table 2" w:uiPriority="42"/>
+    <w:lsdException w:name="Plain Table 3" w:uiPriority="43"/>
+    <w:lsdException w:name="Plain Table 4" w:uiPriority="44"/>
+    <w:lsdException w:name="Plain Table 5" w:uiPriority="45"/>
+    <w:lsdException w:name="Grid Table Light" w:uiPriority="40"/>
+    <w:lsdException w:name="Grid Table 1 Light" w:uiPriority="46"/>
+    <w:lsdException w:name="Grid Table 2" w:uiPriority="47"/>
+    <w:lsdException w:name="Grid Table 3" w:uiPriority="48"/>
+    <w:lsdException w:name="Grid Table 4" w:uiPriority="49"/>
+    <w:lsdException w:name="Grid Table 5 Dark" w:uiPriority="50"/>
+    <w:lsdException w:name="Grid Table 6 Colorful" w:uiPriority="51"/>
+    <w:lsdException w:name="Grid Table 7 Colorful" w:uiPriority="52"/>
+    <w:lsdException w:name="Grid Table 1 Light Accent 1" w:uiPriority="46"/>
+    <w:lsdException w:name="Grid Table 2 Accent 1" w:uiPriority="47"/>
+    <w:lsdException w:name="Grid Table 3 Accent 1" w:uiPriority="48"/>
+    <w:lsdException w:name="Grid Table 4 Accent 1" w:uiPriority="49"/>
+    <w:lsdException w:name="Grid Table 5 Dark Accent 1" w:uiPriority="50"/>
+    <w:lsdException w:name="Grid Table 6 Colorful Accent 1" w:uiPriority="51"/>
+    <w:lsdException w:name="Grid Table 7 Colorful Accent 1" w:uiPriority="52"/>
+    <w:lsdException w:name="Grid Table 1 Light Accent 2" w:uiPriority="46"/>
+    <w:lsdException w:name="Grid Table 2 Accent 2" w:uiPriority="47"/>
+    <w:lsdException w:name="Grid Table 3 Accent 2" w:uiPriority="48"/>
+    <w:lsdException w:name="Grid Table 4 Accent 2" w:uiPriority="49"/>
+    <w:lsdException w:name="Grid Table 5 Dark Accent 2" w:uiPriority="50"/>
+    <w:lsdException w:name="Grid Table 6 Colorful Accent 2" w:uiPriority="51"/>
+    <w:lsdException w:name="Grid Table 7 Colorful Accent 2" w:uiPriority="52"/>
+    <w:lsdException w:name="Grid Table 1 Light Accent 3" w:uiPriority="46"/>
+    <w:lsdException w:name="Grid Table 2 Accent 3" w:uiPriority="47"/>
+    <w:lsdException w:name="Grid Table 3 Accent 3" w:uiPriority="48"/>
+    <w:lsdException w:name="Grid Table 4 Accent 3" w:uiPriority="49"/>
+    <w:lsdException w:name="Grid Table 5 Dark Accent 3" w:uiPriority="50"/>
+    <w:lsdException w:name="Grid Table 6 Colorful Accent 3" w:uiPriority="51"/>
+    <w:lsdException w:name="Grid Table 7 Colorful Accent 3" w:uiPriority="52"/>
+    <w:lsdException w:name="Grid Table 1 Light Accent 4" w:uiPriority="46"/>
+    <w:lsdException w:name="Grid Table 2 Accent 4" w:uiPriority="47"/>
+    <w:lsdException w:name="Grid Table 3 Accent 4" w:uiPriority="48"/>
+    <w:lsdException w:name="Grid Table 4 Accent 4" w:uiPriority="49"/>
+    <w:lsdException w:name="Grid Table 5 Dark Accent 4" w:uiPriority="50"/>
+    <w:lsdException w:name="Grid Table 6 Colorful Accent 4" w:uiPriority="51"/>
+    <w:lsdException w:name="Grid Table 7 Colorful Accent 4" w:uiPriority="52"/>
+    <w:lsdException w:name="Grid Table 1 Light Accent 5" w:uiPriority="46"/>
+    <w:lsdException w:name="Grid Table 2 Accent 5" w:uiPriority="47"/>
+    <w:lsdException w:name="Grid Table 3 Accent 5" w:uiPriority="48"/>
+    <w:lsdException w:name="Grid Table 4 Accent 5" w:uiPriority="49"/>
+    <w:lsdException w:name="Grid Table 5 Dark Accent 5" w:uiPriority="50"/>
+    <w:lsdException w:name="Grid Table 6 Colorful Accent 5" w:uiPriority="51"/>
+    <w:lsdException w:name="Grid Table 7 Colorful Accent 5" w:uiPriority="52"/>
+    <w:lsdException w:name="Grid Table 1 Light Accent 6" w:uiPriority="46"/>
+    <w:lsdException w:name="Grid Table 2 Accent 6" w:uiPriority="47"/>
+    <w:lsdException w:name="Grid Table 3 Accent 6" w:uiPriority="48"/>
+    <w:lsdException w:name="Grid Table 4 Accent 6" w:uiPriority="49"/>
+    <w:lsdException w:name="Grid Table 5 Dark Accent 6" w:uiPriority="50"/>
+    <w:lsdException w:name="Grid Table 6 Colorful Accent 6" w:uiPriority="51"/>
+    <w:lsdException w:name="Grid Table 7 Colorful Accent 6" w:uiPriority="52"/>
+    <w:lsdException w:name="List Table 1 Light" w:uiPriority="46"/>
+    <w:lsdException w:name="List Table 2" w:uiPriority="47"/>
+    <w:lsdException w:name="List Table 3" w:uiPriority="48"/>
+    <w:lsdException w:name="List Table 4" w:uiPriority="49"/>
+    <w:lsdException w:name="List Table 5 Dark" w:uiPriority="50"/>
+    <w:lsdException w:name="List Table 6 Colorful" w:uiPriority="51"/>
+    <w:lsdException w:name="List Table 7 Colorful" w:uiPriority="52"/>
+    <w:lsdException w:name="List Table 1 Light Accent 1" w:uiPriority="46"/>
+    <w:lsdException w:name="List Table 2 Accent 1" w:uiPriority="47"/>
+    <w:lsdException w:name="List Table 3 Accent 1" w:uiPriority="48"/>
+    <w:lsdException w:name="List Table 4 Accent 1" w:uiPriority="49"/>
+    <w:lsdException w:name="List Table 5 Dark Accent 1" w:uiPriority="50"/>
+    <w:lsdException w:name="List Table 6 Colorful Accent 1" w:uiPriority="51"/>
+    <w:lsdException w:name="List Table 7 Colorful Accent 1" w:uiPriority="52"/>
+    <w:lsdException w:name="List Table 1 Light Accent 2" w:uiPriority="46"/>
+    <w:lsdException w:name="List Table 2 Accent 2" w:uiPriority="47"/>
+    <w:lsdException w:name="List Table 3 Accent 2" w:uiPriority="48"/>
+    <w:lsdException w:name="List Table 4 Accent 2" w:uiPriority="49"/>
+    <w:lsdException w:name="List Table 5 Dark Accent 2" w:uiPriority="50"/>
+    <w:lsdException w:name="List Table 6 Colorful Accent 2" w:uiPriority="51"/>
+    <w:lsdException w:name="List Table 7 Colorful Accent 2" w:uiPriority="52"/>
+    <w:lsdException w:name="List Table 1 Light Accent 3" w:uiPriority="46"/>
+    <w:lsdException w:name="List Table 2 Accent 3" w:uiPriority="47"/>
+    <w:lsdException w:name="List Table 3 Accent 3" w:uiPriority="48"/>
+    <w:lsdException w:name="List Table 4 Accent 3" w:uiPriority="49"/>
+    <w:lsdException w:name="List Table 5 Dark Accent 3" w:uiPriority="50"/>
+    <w:lsdException w:name="List Table 6 Colorful Accent 3" w:uiPriority="51"/>
+    <w:lsdException w:name="List Table 7 Colorful Accent 3" w:uiPriority="52"/>
+    <w:lsdException w:name="List Table 1 Light Accent 4" w:uiPriority="46"/>
+    <w:lsdException w:name="List Table 2 Accent 4" w:uiPriority="47"/>
+    <w:lsdException w:name="List Table 3 Accent 4" w:uiPriority="48"/>
+    <w:lsdException w:name="List Table 4 Accent 4" w:uiPriority="49"/>
+    <w:lsdException w:name="List Table 5 Dark Accent 4" w:uiPriority="50"/>
+    <w:lsdException w:name="List Table 6 Colorful Accent 4" w:uiPriority="51"/>
+    <w:lsdException w:name="List Table 7 Colorful Accent 4" w:uiPriority="52"/>
+    <w:lsdException w:name="List Table 1 Light Accent 5" w:uiPriority="46"/>
+    <w:lsdException w:name="List Table 2 Accent 5" w:uiPriority="47"/>
+    <w:lsdException w:name="List Table 3 Accent 5" w:uiPriority="48"/>
+    <w:lsdException w:name="List Table 4 Accent 5" w:uiPriority="49"/>
+    <w:lsdException w:name="List Table 5 Dark Accent 5" w:uiPriority="50"/>
+    <w:lsdException w:name="List Table 6 Colorful Accent 5" w:uiPriority="51"/>
+    <w:lsdException w:name="List Table 7 Colorful Accent 5" w:uiPriority="52"/>
+    <w:lsdException w:name="List Table 1 Light Accent 6" w:uiPriority="46"/>
+    <w:lsdException w:name="List Table 2 Accent 6" w:uiPriority="47"/>
+    <w:lsdException w:name="List Table 3 Accent 6" w:uiPriority="48"/>
+    <w:lsdException w:name="List Table 4 Accent 6" w:uiPriority="49"/>
+    <w:lsdException w:name="List Table 5 Dark Accent 6" w:uiPriority="50"/>
+    <w:lsdException w:name="List Table 6 Colorful Accent 6" w:uiPriority="51"/>
+    <w:lsdException w:name="List Table 7 Colorful Accent 6" w:uiPriority="52"/>
+    <w:lsdException w:name="Mention" w:semiHidden="1" w:unhideWhenUsed="1"/>
+    <w:lsdException w:name="Smart Hyperlink" w:semiHidden="1" w:unhideWhenUsed="1"/>
+    <w:lsdException w:name="Hashtag" w:semiHidden="1" w:unhideWhenUsed="1"/>
+    <w:lsdException w:name="Unresolved Mention" w:semiHidden="1" w:unhideWhenUsed="1"/>
   </w:latentStyles>
   <w:style w:type="paragraph" w:default="1" w:styleId="Normal">
     <w:name w:val="Normal"/>
@@ -3024,7 +3397,6 @@
       <w:spacing w:after="0" w:line="240" w:lineRule="auto"/>
     </w:pPr>
     <w:tblPr>
-      <w:tblInd w:w="0" w:type="dxa"/>
       <w:tblBorders>
         <w:top w:val="single" w:sz="4" w:space="0" w:color="auto"/>
         <w:left w:val="single" w:sz="4" w:space="0" w:color="auto"/>
@@ -3033,287 +3405,6 @@
         <w:insideH w:val="single" w:sz="4" w:space="0" w:color="auto"/>
         <w:insideV w:val="single" w:sz="4" w:space="0" w:color="auto"/>
       </w:tblBorders>
-      <w:tblCellMar>
-        <w:top w:w="0" w:type="dxa"/>
-        <w:left w:w="108" w:type="dxa"/>
-        <w:bottom w:w="0" w:type="dxa"/>
-        <w:right w:w="108" w:type="dxa"/>
-      </w:tblCellMar>
-    </w:tblPr>
-  </w:style>
-  <w:style w:type="paragraph" w:styleId="Encabezado">
-    <w:name w:val="header"/>
-    <w:basedOn w:val="Normal"/>
-    <w:link w:val="EncabezadoCar"/>
-    <w:uiPriority w:val="99"/>
-    <w:unhideWhenUsed/>
-    <w:rsid w:val="008C7695"/>
-    <w:pPr>
-      <w:tabs>
-        <w:tab w:val="center" w:pos="4419"/>
-        <w:tab w:val="right" w:pos="8838"/>
-      </w:tabs>
-      <w:spacing w:after="0" w:line="240" w:lineRule="auto"/>
-    </w:pPr>
-  </w:style>
-  <w:style w:type="character" w:customStyle="1" w:styleId="EncabezadoCar">
-    <w:name w:val="Encabezado Car"/>
-    <w:basedOn w:val="Fuentedeprrafopredeter"/>
-    <w:link w:val="Encabezado"/>
-    <w:uiPriority w:val="99"/>
-    <w:rsid w:val="008C7695"/>
-  </w:style>
-  <w:style w:type="paragraph" w:styleId="Piedepgina">
-    <w:name w:val="footer"/>
-    <w:basedOn w:val="Normal"/>
-    <w:link w:val="PiedepginaCar"/>
-    <w:uiPriority w:val="99"/>
-    <w:unhideWhenUsed/>
-    <w:rsid w:val="008C7695"/>
-    <w:pPr>
-      <w:tabs>
-        <w:tab w:val="center" w:pos="4419"/>
-        <w:tab w:val="right" w:pos="8838"/>
-      </w:tabs>
-      <w:spacing w:after="0" w:line="240" w:lineRule="auto"/>
-    </w:pPr>
-  </w:style>
-  <w:style w:type="character" w:customStyle="1" w:styleId="PiedepginaCar">
-    <w:name w:val="Pie de página Car"/>
-    <w:basedOn w:val="Fuentedeprrafopredeter"/>
-    <w:link w:val="Piedepgina"/>
-    <w:uiPriority w:val="99"/>
-    <w:rsid w:val="008C7695"/>
-  </w:style>
-</w:styles>
-</file>
-
-<file path=word/stylesWithEffects.xml><?xml version="1.0" encoding="utf-8"?>
-<w:styles xmlns:wpc="http://schemas.microsoft.com/office/word/2010/wordprocessingCanvas" xmlns:mc="http://schemas.openxmlformats.org/markup-compatibility/2006" xmlns:o="urn:schemas-microsoft-com:office:office" xmlns:r="http://schemas.openxmlformats.org/officeDocument/2006/relationships" xmlns:m="http://schemas.openxmlformats.org/officeDocument/2006/math" xmlns:v="urn:schemas-microsoft-com:vml" xmlns:wp14="http://schemas.microsoft.com/office/word/2010/wordprocessingDrawing" xmlns:wp="http://schemas.openxmlformats.org/drawingml/2006/wordprocessingDrawing" xmlns:w10="urn:schemas-microsoft-com:office:word" xmlns:w="http://schemas.openxmlformats.org/wordprocessingml/2006/main" xmlns:w14="http://schemas.microsoft.com/office/word/2010/wordml" xmlns:wpg="http://schemas.microsoft.com/office/word/2010/wordprocessingGroup" xmlns:wpi="http://schemas.microsoft.com/office/word/2010/wordprocessingInk" xmlns:wne="http://schemas.microsoft.com/office/word/2006/wordml" xmlns:wps="http://schemas.microsoft.com/office/word/2010/wordprocessingShape" mc:Ignorable="w14 wp14">
-  <w:docDefaults>
-    <w:rPrDefault>
-      <w:rPr>
-        <w:rFonts w:asciiTheme="minorHAnsi" w:eastAsiaTheme="minorHAnsi" w:hAnsiTheme="minorHAnsi" w:cstheme="minorBidi"/>
-        <w:sz w:val="22"/>
-        <w:szCs w:val="22"/>
-        <w:lang w:val="es-MX" w:eastAsia="en-US" w:bidi="ar-SA"/>
-      </w:rPr>
-    </w:rPrDefault>
-    <w:pPrDefault>
-      <w:pPr>
-        <w:spacing w:after="160" w:line="259" w:lineRule="auto"/>
-      </w:pPr>
-    </w:pPrDefault>
-  </w:docDefaults>
-  <w:latentStyles w:defLockedState="0" w:defUIPriority="99" w:defSemiHidden="1" w:defUnhideWhenUsed="1" w:defQFormat="0" w:count="267">
-    <w:lsdException w:name="Normal" w:semiHidden="0" w:uiPriority="0" w:unhideWhenUsed="0" w:qFormat="1"/>
-    <w:lsdException w:name="heading 1" w:semiHidden="0" w:uiPriority="9" w:unhideWhenUsed="0" w:qFormat="1"/>
-    <w:lsdException w:name="heading 2" w:uiPriority="9" w:qFormat="1"/>
-    <w:lsdException w:name="heading 3" w:uiPriority="9" w:qFormat="1"/>
-    <w:lsdException w:name="heading 4" w:uiPriority="9" w:qFormat="1"/>
-    <w:lsdException w:name="heading 5" w:uiPriority="9" w:qFormat="1"/>
-    <w:lsdException w:name="heading 6" w:uiPriority="9" w:qFormat="1"/>
-    <w:lsdException w:name="heading 7" w:uiPriority="9" w:qFormat="1"/>
-    <w:lsdException w:name="heading 8" w:uiPriority="9" w:qFormat="1"/>
-    <w:lsdException w:name="heading 9" w:uiPriority="9" w:qFormat="1"/>
-    <w:lsdException w:name="toc 1" w:uiPriority="39"/>
-    <w:lsdException w:name="toc 2" w:uiPriority="39"/>
-    <w:lsdException w:name="toc 3" w:uiPriority="39"/>
-    <w:lsdException w:name="toc 4" w:uiPriority="39"/>
-    <w:lsdException w:name="toc 5" w:uiPriority="39"/>
-    <w:lsdException w:name="toc 6" w:uiPriority="39"/>
-    <w:lsdException w:name="toc 7" w:uiPriority="39"/>
-    <w:lsdException w:name="toc 8" w:uiPriority="39"/>
-    <w:lsdException w:name="toc 9" w:uiPriority="39"/>
-    <w:lsdException w:name="caption" w:uiPriority="35" w:qFormat="1"/>
-    <w:lsdException w:name="Title" w:semiHidden="0" w:uiPriority="10" w:unhideWhenUsed="0" w:qFormat="1"/>
-    <w:lsdException w:name="Default Paragraph Font" w:uiPriority="1"/>
-    <w:lsdException w:name="Subtitle" w:semiHidden="0" w:uiPriority="11" w:unhideWhenUsed="0" w:qFormat="1"/>
-    <w:lsdException w:name="Strong" w:semiHidden="0" w:uiPriority="22" w:unhideWhenUsed="0" w:qFormat="1"/>
-    <w:lsdException w:name="Emphasis" w:semiHidden="0" w:uiPriority="20" w:unhideWhenUsed="0" w:qFormat="1"/>
-    <w:lsdException w:name="Table Grid" w:semiHidden="0" w:uiPriority="39" w:unhideWhenUsed="0"/>
-    <w:lsdException w:name="Placeholder Text" w:unhideWhenUsed="0"/>
-    <w:lsdException w:name="No Spacing" w:semiHidden="0" w:uiPriority="1" w:unhideWhenUsed="0" w:qFormat="1"/>
-    <w:lsdException w:name="Light Shading" w:semiHidden="0" w:uiPriority="60" w:unhideWhenUsed="0"/>
-    <w:lsdException w:name="Light List" w:semiHidden="0" w:uiPriority="61" w:unhideWhenUsed="0"/>
-    <w:lsdException w:name="Light Grid" w:semiHidden="0" w:uiPriority="62" w:unhideWhenUsed="0"/>
-    <w:lsdException w:name="Medium Shading 1" w:semiHidden="0" w:uiPriority="63" w:unhideWhenUsed="0"/>
-    <w:lsdException w:name="Medium Shading 2" w:semiHidden="0" w:uiPriority="64" w:unhideWhenUsed="0"/>
-    <w:lsdException w:name="Medium List 1" w:semiHidden="0" w:uiPriority="65" w:unhideWhenUsed="0"/>
-    <w:lsdException w:name="Medium List 2" w:semiHidden="0" w:uiPriority="66" w:unhideWhenUsed="0"/>
-    <w:lsdException w:name="Medium Grid 1" w:semiHidden="0" w:uiPriority="67" w:unhideWhenUsed="0"/>
-    <w:lsdException w:name="Medium Grid 2" w:semiHidden="0" w:uiPriority="68" w:unhideWhenUsed="0"/>
-    <w:lsdException w:name="Medium Grid 3" w:semiHidden="0" w:uiPriority="69" w:unhideWhenUsed="0"/>
-    <w:lsdException w:name="Dark List" w:semiHidden="0" w:uiPriority="70" w:unhideWhenUsed="0"/>
-    <w:lsdException w:name="Colorful Shading" w:semiHidden="0" w:uiPriority="71" w:unhideWhenUsed="0"/>
-    <w:lsdException w:name="Colorful List" w:semiHidden="0" w:uiPriority="72" w:unhideWhenUsed="0"/>
-    <w:lsdException w:name="Colorful Grid" w:semiHidden="0" w:uiPriority="73" w:unhideWhenUsed="0"/>
-    <w:lsdException w:name="Light Shading Accent 1" w:semiHidden="0" w:uiPriority="60" w:unhideWhenUsed="0"/>
-    <w:lsdException w:name="Light List Accent 1" w:semiHidden="0" w:uiPriority="61" w:unhideWhenUsed="0"/>
-    <w:lsdException w:name="Light Grid Accent 1" w:semiHidden="0" w:uiPriority="62" w:unhideWhenUsed="0"/>
-    <w:lsdException w:name="Medium Shading 1 Accent 1" w:semiHidden="0" w:uiPriority="63" w:unhideWhenUsed="0"/>
-    <w:lsdException w:name="Medium Shading 2 Accent 1" w:semiHidden="0" w:uiPriority="64" w:unhideWhenUsed="0"/>
-    <w:lsdException w:name="Medium List 1 Accent 1" w:semiHidden="0" w:uiPriority="65" w:unhideWhenUsed="0"/>
-    <w:lsdException w:name="Revision" w:unhideWhenUsed="0"/>
-    <w:lsdException w:name="List Paragraph" w:semiHidden="0" w:uiPriority="34" w:unhideWhenUsed="0" w:qFormat="1"/>
-    <w:lsdException w:name="Quote" w:semiHidden="0" w:uiPriority="29" w:unhideWhenUsed="0" w:qFormat="1"/>
-    <w:lsdException w:name="Intense Quote" w:semiHidden="0" w:uiPriority="30" w:unhideWhenUsed="0" w:qFormat="1"/>
-    <w:lsdException w:name="Medium List 2 Accent 1" w:semiHidden="0" w:uiPriority="66" w:unhideWhenUsed="0"/>
-    <w:lsdException w:name="Medium Grid 1 Accent 1" w:semiHidden="0" w:uiPriority="67" w:unhideWhenUsed="0"/>
-    <w:lsdException w:name="Medium Grid 2 Accent 1" w:semiHidden="0" w:uiPriority="68" w:unhideWhenUsed="0"/>
-    <w:lsdException w:name="Medium Grid 3 Accent 1" w:semiHidden="0" w:uiPriority="69" w:unhideWhenUsed="0"/>
-    <w:lsdException w:name="Dark List Accent 1" w:semiHidden="0" w:uiPriority="70" w:unhideWhenUsed="0"/>
-    <w:lsdException w:name="Colorful Shading Accent 1" w:semiHidden="0" w:uiPriority="71" w:unhideWhenUsed="0"/>
-    <w:lsdException w:name="Colorful List Accent 1" w:semiHidden="0" w:uiPriority="72" w:unhideWhenUsed="0"/>
-    <w:lsdException w:name="Colorful Grid Accent 1" w:semiHidden="0" w:uiPriority="73" w:unhideWhenUsed="0"/>
-    <w:lsdException w:name="Light Shading Accent 2" w:semiHidden="0" w:uiPriority="60" w:unhideWhenUsed="0"/>
-    <w:lsdException w:name="Light List Accent 2" w:semiHidden="0" w:uiPriority="61" w:unhideWhenUsed="0"/>
-    <w:lsdException w:name="Light Grid Accent 2" w:semiHidden="0" w:uiPriority="62" w:unhideWhenUsed="0"/>
-    <w:lsdException w:name="Medium Shading 1 Accent 2" w:semiHidden="0" w:uiPriority="63" w:unhideWhenUsed="0"/>
-    <w:lsdException w:name="Medium Shading 2 Accent 2" w:semiHidden="0" w:uiPriority="64" w:unhideWhenUsed="0"/>
-    <w:lsdException w:name="Medium List 1 Accent 2" w:semiHidden="0" w:uiPriority="65" w:unhideWhenUsed="0"/>
-    <w:lsdException w:name="Medium List 2 Accent 2" w:semiHidden="0" w:uiPriority="66" w:unhideWhenUsed="0"/>
-    <w:lsdException w:name="Medium Grid 1 Accent 2" w:semiHidden="0" w:uiPriority="67" w:unhideWhenUsed="0"/>
-    <w:lsdException w:name="Medium Grid 2 Accent 2" w:semiHidden="0" w:uiPriority="68" w:unhideWhenUsed="0"/>
-    <w:lsdException w:name="Medium Grid 3 Accent 2" w:semiHidden="0" w:uiPriority="69" w:unhideWhenUsed="0"/>
-    <w:lsdException w:name="Dark List Accent 2" w:semiHidden="0" w:uiPriority="70" w:unhideWhenUsed="0"/>
-    <w:lsdException w:name="Colorful Shading Accent 2" w:semiHidden="0" w:uiPriority="71" w:unhideWhenUsed="0"/>
-    <w:lsdException w:name="Colorful List Accent 2" w:semiHidden="0" w:uiPriority="72" w:unhideWhenUsed="0"/>
-    <w:lsdException w:name="Colorful Grid Accent 2" w:semiHidden="0" w:uiPriority="73" w:unhideWhenUsed="0"/>
-    <w:lsdException w:name="Light Shading Accent 3" w:semiHidden="0" w:uiPriority="60" w:unhideWhenUsed="0"/>
-    <w:lsdException w:name="Light List Accent 3" w:semiHidden="0" w:uiPriority="61" w:unhideWhenUsed="0"/>
-    <w:lsdException w:name="Light Grid Accent 3" w:semiHidden="0" w:uiPriority="62" w:unhideWhenUsed="0"/>
-    <w:lsdException w:name="Medium Shading 1 Accent 3" w:semiHidden="0" w:uiPriority="63" w:unhideWhenUsed="0"/>
-    <w:lsdException w:name="Medium Shading 2 Accent 3" w:semiHidden="0" w:uiPriority="64" w:unhideWhenUsed="0"/>
-    <w:lsdException w:name="Medium List 1 Accent 3" w:semiHidden="0" w:uiPriority="65" w:unhideWhenUsed="0"/>
-    <w:lsdException w:name="Medium List 2 Accent 3" w:semiHidden="0" w:uiPriority="66" w:unhideWhenUsed="0"/>
-    <w:lsdException w:name="Medium Grid 1 Accent 3" w:semiHidden="0" w:uiPriority="67" w:unhideWhenUsed="0"/>
-    <w:lsdException w:name="Medium Grid 2 Accent 3" w:semiHidden="0" w:uiPriority="68" w:unhideWhenUsed="0"/>
-    <w:lsdException w:name="Medium Grid 3 Accent 3" w:semiHidden="0" w:uiPriority="69" w:unhideWhenUsed="0"/>
-    <w:lsdException w:name="Dark List Accent 3" w:semiHidden="0" w:uiPriority="70" w:unhideWhenUsed="0"/>
-    <w:lsdException w:name="Colorful Shading Accent 3" w:semiHidden="0" w:uiPriority="71" w:unhideWhenUsed="0"/>
-    <w:lsdException w:name="Colorful List Accent 3" w:semiHidden="0" w:uiPriority="72" w:unhideWhenUsed="0"/>
-    <w:lsdException w:name="Colorful Grid Accent 3" w:semiHidden="0" w:uiPriority="73" w:unhideWhenUsed="0"/>
-    <w:lsdException w:name="Light Shading Accent 4" w:semiHidden="0" w:uiPriority="60" w:unhideWhenUsed="0"/>
-    <w:lsdException w:name="Light List Accent 4" w:semiHidden="0" w:uiPriority="61" w:unhideWhenUsed="0"/>
-    <w:lsdException w:name="Light Grid Accent 4" w:semiHidden="0" w:uiPriority="62" w:unhideWhenUsed="0"/>
-    <w:lsdException w:name="Medium Shading 1 Accent 4" w:semiHidden="0" w:uiPriority="63" w:unhideWhenUsed="0"/>
-    <w:lsdException w:name="Medium Shading 2 Accent 4" w:semiHidden="0" w:uiPriority="64" w:unhideWhenUsed="0"/>
-    <w:lsdException w:name="Medium List 1 Accent 4" w:semiHidden="0" w:uiPriority="65" w:unhideWhenUsed="0"/>
-    <w:lsdException w:name="Medium List 2 Accent 4" w:semiHidden="0" w:uiPriority="66" w:unhideWhenUsed="0"/>
-    <w:lsdException w:name="Medium Grid 1 Accent 4" w:semiHidden="0" w:uiPriority="67" w:unhideWhenUsed="0"/>
-    <w:lsdException w:name="Medium Grid 2 Accent 4" w:semiHidden="0" w:uiPriority="68" w:unhideWhenUsed="0"/>
-    <w:lsdException w:name="Medium Grid 3 Accent 4" w:semiHidden="0" w:uiPriority="69" w:unhideWhenUsed="0"/>
-    <w:lsdException w:name="Dark List Accent 4" w:semiHidden="0" w:uiPriority="70" w:unhideWhenUsed="0"/>
-    <w:lsdException w:name="Colorful Shading Accent 4" w:semiHidden="0" w:uiPriority="71" w:unhideWhenUsed="0"/>
-    <w:lsdException w:name="Colorful List Accent 4" w:semiHidden="0" w:uiPriority="72" w:unhideWhenUsed="0"/>
-    <w:lsdException w:name="Colorful Grid Accent 4" w:semiHidden="0" w:uiPriority="73" w:unhideWhenUsed="0"/>
-    <w:lsdException w:name="Light Shading Accent 5" w:semiHidden="0" w:uiPriority="60" w:unhideWhenUsed="0"/>
-    <w:lsdException w:name="Light List Accent 5" w:semiHidden="0" w:uiPriority="61" w:unhideWhenUsed="0"/>
-    <w:lsdException w:name="Light Grid Accent 5" w:semiHidden="0" w:uiPriority="62" w:unhideWhenUsed="0"/>
-    <w:lsdException w:name="Medium Shading 1 Accent 5" w:semiHidden="0" w:uiPriority="63" w:unhideWhenUsed="0"/>
-    <w:lsdException w:name="Medium Shading 2 Accent 5" w:semiHidden="0" w:uiPriority="64" w:unhideWhenUsed="0"/>
-    <w:lsdException w:name="Medium List 1 Accent 5" w:semiHidden="0" w:uiPriority="65" w:unhideWhenUsed="0"/>
-    <w:lsdException w:name="Medium List 2 Accent 5" w:semiHidden="0" w:uiPriority="66" w:unhideWhenUsed="0"/>
-    <w:lsdException w:name="Medium Grid 1 Accent 5" w:semiHidden="0" w:uiPriority="67" w:unhideWhenUsed="0"/>
-    <w:lsdException w:name="Medium Grid 2 Accent 5" w:semiHidden="0" w:uiPriority="68" w:unhideWhenUsed="0"/>
-    <w:lsdException w:name="Medium Grid 3 Accent 5" w:semiHidden="0" w:uiPriority="69" w:unhideWhenUsed="0"/>
-    <w:lsdException w:name="Dark List Accent 5" w:semiHidden="0" w:uiPriority="70" w:unhideWhenUsed="0"/>
-    <w:lsdException w:name="Colorful Shading Accent 5" w:semiHidden="0" w:uiPriority="71" w:unhideWhenUsed="0"/>
-    <w:lsdException w:name="Colorful List Accent 5" w:semiHidden="0" w:uiPriority="72" w:unhideWhenUsed="0"/>
-    <w:lsdException w:name="Colorful Grid Accent 5" w:semiHidden="0" w:uiPriority="73" w:unhideWhenUsed="0"/>
-    <w:lsdException w:name="Light Shading Accent 6" w:semiHidden="0" w:uiPriority="60" w:unhideWhenUsed="0"/>
-    <w:lsdException w:name="Light List Accent 6" w:semiHidden="0" w:uiPriority="61" w:unhideWhenUsed="0"/>
-    <w:lsdException w:name="Light Grid Accent 6" w:semiHidden="0" w:uiPriority="62" w:unhideWhenUsed="0"/>
-    <w:lsdException w:name="Medium Shading 1 Accent 6" w:semiHidden="0" w:uiPriority="63" w:unhideWhenUsed="0"/>
-    <w:lsdException w:name="Medium Shading 2 Accent 6" w:semiHidden="0" w:uiPriority="64" w:unhideWhenUsed="0"/>
-    <w:lsdException w:name="Medium List 1 Accent 6" w:semiHidden="0" w:uiPriority="65" w:unhideWhenUsed="0"/>
-    <w:lsdException w:name="Medium List 2 Accent 6" w:semiHidden="0" w:uiPriority="66" w:unhideWhenUsed="0"/>
-    <w:lsdException w:name="Medium Grid 1 Accent 6" w:semiHidden="0" w:uiPriority="67" w:unhideWhenUsed="0"/>
-    <w:lsdException w:name="Medium Grid 2 Accent 6" w:semiHidden="0" w:uiPriority="68" w:unhideWhenUsed="0"/>
-    <w:lsdException w:name="Medium Grid 3 Accent 6" w:semiHidden="0" w:uiPriority="69" w:unhideWhenUsed="0"/>
-    <w:lsdException w:name="Dark List Accent 6" w:semiHidden="0" w:uiPriority="70" w:unhideWhenUsed="0"/>
-    <w:lsdException w:name="Colorful Shading Accent 6" w:semiHidden="0" w:uiPriority="71" w:unhideWhenUsed="0"/>
-    <w:lsdException w:name="Colorful List Accent 6" w:semiHidden="0" w:uiPriority="72" w:unhideWhenUsed="0"/>
-    <w:lsdException w:name="Colorful Grid Accent 6" w:semiHidden="0" w:uiPriority="73" w:unhideWhenUsed="0"/>
-    <w:lsdException w:name="Subtle Emphasis" w:semiHidden="0" w:uiPriority="19" w:unhideWhenUsed="0" w:qFormat="1"/>
-    <w:lsdException w:name="Intense Emphasis" w:semiHidden="0" w:uiPriority="21" w:unhideWhenUsed="0" w:qFormat="1"/>
-    <w:lsdException w:name="Subtle Reference" w:semiHidden="0" w:uiPriority="31" w:unhideWhenUsed="0" w:qFormat="1"/>
-    <w:lsdException w:name="Intense Reference" w:semiHidden="0" w:uiPriority="32" w:unhideWhenUsed="0" w:qFormat="1"/>
-    <w:lsdException w:name="Book Title" w:semiHidden="0" w:uiPriority="33" w:unhideWhenUsed="0" w:qFormat="1"/>
-    <w:lsdException w:name="Bibliography" w:uiPriority="37"/>
-    <w:lsdException w:name="TOC Heading" w:uiPriority="39" w:qFormat="1"/>
-  </w:latentStyles>
-  <w:style w:type="paragraph" w:default="1" w:styleId="Normal">
-    <w:name w:val="Normal"/>
-    <w:qFormat/>
-    <w:rsid w:val="00146E44"/>
-    <w:pPr>
-      <w:spacing w:line="252" w:lineRule="auto"/>
-    </w:pPr>
-  </w:style>
-  <w:style w:type="character" w:default="1" w:styleId="Fuentedeprrafopredeter">
-    <w:name w:val="Default Paragraph Font"/>
-    <w:uiPriority w:val="1"/>
-    <w:semiHidden/>
-    <w:unhideWhenUsed/>
-  </w:style>
-  <w:style w:type="table" w:default="1" w:styleId="Tablanormal">
-    <w:name w:val="Normal Table"/>
-    <w:uiPriority w:val="99"/>
-    <w:semiHidden/>
-    <w:unhideWhenUsed/>
-    <w:tblPr>
-      <w:tblInd w:w="0" w:type="dxa"/>
-      <w:tblCellMar>
-        <w:top w:w="0" w:type="dxa"/>
-        <w:left w:w="108" w:type="dxa"/>
-        <w:bottom w:w="0" w:type="dxa"/>
-        <w:right w:w="108" w:type="dxa"/>
-      </w:tblCellMar>
-    </w:tblPr>
-  </w:style>
-  <w:style w:type="numbering" w:default="1" w:styleId="Sinlista">
-    <w:name w:val="No List"/>
-    <w:uiPriority w:val="99"/>
-    <w:semiHidden/>
-    <w:unhideWhenUsed/>
-  </w:style>
-  <w:style w:type="paragraph" w:styleId="Prrafodelista">
-    <w:name w:val="List Paragraph"/>
-    <w:basedOn w:val="Normal"/>
-    <w:uiPriority w:val="34"/>
-    <w:qFormat/>
-    <w:rsid w:val="00146E44"/>
-    <w:pPr>
-      <w:ind w:left="720"/>
-      <w:contextualSpacing/>
-    </w:pPr>
-  </w:style>
-  <w:style w:type="table" w:styleId="Tablaconcuadrcula">
-    <w:name w:val="Table Grid"/>
-    <w:basedOn w:val="Tablanormal"/>
-    <w:uiPriority w:val="39"/>
-    <w:rsid w:val="00146E44"/>
-    <w:pPr>
-      <w:spacing w:after="0" w:line="240" w:lineRule="auto"/>
-    </w:pPr>
-    <w:tblPr>
-      <w:tblInd w:w="0" w:type="dxa"/>
-      <w:tblBorders>
-        <w:top w:val="single" w:sz="4" w:space="0" w:color="auto"/>
-        <w:left w:val="single" w:sz="4" w:space="0" w:color="auto"/>
-        <w:bottom w:val="single" w:sz="4" w:space="0" w:color="auto"/>
-        <w:right w:val="single" w:sz="4" w:space="0" w:color="auto"/>
-        <w:insideH w:val="single" w:sz="4" w:space="0" w:color="auto"/>
-        <w:insideV w:val="single" w:sz="4" w:space="0" w:color="auto"/>
-      </w:tblBorders>
-      <w:tblCellMar>
-        <w:top w:w="0" w:type="dxa"/>
-        <w:left w:w="108" w:type="dxa"/>
-        <w:bottom w:w="0" w:type="dxa"/>
-        <w:right w:w="108" w:type="dxa"/>
-      </w:tblCellMar>
     </w:tblPr>
   </w:style>
   <w:style w:type="paragraph" w:styleId="Encabezado">
@@ -3652,7 +3743,7 @@
   <a:extraClrSchemeLst/>
   <a:extLst>
     <a:ext uri="{05A4C25C-085E-4340-85A3-A5531E510DB2}">
-      <thm15:themeFamily xmlns:thm15="http://schemas.microsoft.com/office/thememl/2012/main" xmlns="" name="Office Theme" id="{62F939B6-93AF-4DB8-9C6B-D6C7DFDC589F}" vid="{4A3C46E8-61CC-4603-A589-7422A47A8E4A}"/>
+      <thm15:themeFamily xmlns:thm15="http://schemas.microsoft.com/office/thememl/2012/main" name="Office Theme" id="{62F939B6-93AF-4DB8-9C6B-D6C7DFDC589F}" vid="{4A3C46E8-61CC-4603-A589-7422A47A8E4A}"/>
     </a:ext>
   </a:extLst>
 </a:theme>

</xml_diff>